<commit_message>
Added subheadings to final report based off of assignment spec
</commit_message>
<xml_diff>
--- a/Documents/Report/PRCS252E - Final Report.docx
+++ b/Documents/Report/PRCS252E - Final Report.docx
@@ -327,7 +327,7 @@
           <w:r>
             <w:fldChar w:fldCharType="separate"/>
           </w:r>
-          <w:hyperlink w:anchor="_Toc7437034" w:history="1">
+          <w:hyperlink w:anchor="_Toc7440648" w:history="1">
             <w:r>
               <w:rPr>
                 <w:rStyle w:val="Hyperlink"/>
@@ -372,7 +372,7 @@
                 <w:noProof/>
                 <w:webHidden/>
               </w:rPr>
-              <w:instrText xml:space="preserve"> PAGEREF _Toc7437034 \h </w:instrText>
+              <w:instrText xml:space="preserve"> PAGEREF _Toc7440648 \h </w:instrText>
             </w:r>
             <w:r>
               <w:rPr>
@@ -417,7 +417,7 @@
               <w:lang w:eastAsia="en-GB"/>
             </w:rPr>
           </w:pPr>
-          <w:hyperlink w:anchor="_Toc7437035" w:history="1">
+          <w:hyperlink w:anchor="_Toc7440649" w:history="1">
             <w:r>
               <w:rPr>
                 <w:rStyle w:val="Hyperlink"/>
@@ -462,7 +462,7 @@
                 <w:noProof/>
                 <w:webHidden/>
               </w:rPr>
-              <w:instrText xml:space="preserve"> PAGEREF _Toc7437035 \h </w:instrText>
+              <w:instrText xml:space="preserve"> PAGEREF _Toc7440649 \h </w:instrText>
             </w:r>
             <w:r>
               <w:rPr>
@@ -507,7 +507,7 @@
               <w:lang w:eastAsia="en-GB"/>
             </w:rPr>
           </w:pPr>
-          <w:hyperlink w:anchor="_Toc7437036" w:history="1">
+          <w:hyperlink w:anchor="_Toc7440650" w:history="1">
             <w:r>
               <w:rPr>
                 <w:rStyle w:val="Hyperlink"/>
@@ -552,7 +552,7 @@
                 <w:noProof/>
                 <w:webHidden/>
               </w:rPr>
-              <w:instrText xml:space="preserve"> PAGEREF _Toc7437036 \h </w:instrText>
+              <w:instrText xml:space="preserve"> PAGEREF _Toc7440650 \h </w:instrText>
             </w:r>
             <w:r>
               <w:rPr>
@@ -597,7 +597,7 @@
               <w:lang w:eastAsia="en-GB"/>
             </w:rPr>
           </w:pPr>
-          <w:hyperlink w:anchor="_Toc7437037" w:history="1">
+          <w:hyperlink w:anchor="_Toc7440651" w:history="1">
             <w:r>
               <w:rPr>
                 <w:rStyle w:val="Hyperlink"/>
@@ -642,7 +642,7 @@
                 <w:noProof/>
                 <w:webHidden/>
               </w:rPr>
-              <w:instrText xml:space="preserve"> PAGEREF _Toc7437037 \h </w:instrText>
+              <w:instrText xml:space="preserve"> PAGEREF _Toc7440651 \h </w:instrText>
             </w:r>
             <w:r>
               <w:rPr>
@@ -687,7 +687,7 @@
               <w:lang w:eastAsia="en-GB"/>
             </w:rPr>
           </w:pPr>
-          <w:hyperlink w:anchor="_Toc7437038" w:history="1">
+          <w:hyperlink w:anchor="_Toc7440652" w:history="1">
             <w:r>
               <w:rPr>
                 <w:rStyle w:val="Hyperlink"/>
@@ -732,7 +732,7 @@
                 <w:noProof/>
                 <w:webHidden/>
               </w:rPr>
-              <w:instrText xml:space="preserve"> PAGEREF _Toc7437038 \h </w:instrText>
+              <w:instrText xml:space="preserve"> PAGEREF _Toc7440652 \h </w:instrText>
             </w:r>
             <w:r>
               <w:rPr>
@@ -777,7 +777,7 @@
               <w:lang w:eastAsia="en-GB"/>
             </w:rPr>
           </w:pPr>
-          <w:hyperlink w:anchor="_Toc7437039" w:history="1">
+          <w:hyperlink w:anchor="_Toc7440653" w:history="1">
             <w:r>
               <w:rPr>
                 <w:rStyle w:val="Hyperlink"/>
@@ -820,7 +820,7 @@
                 <w:noProof/>
                 <w:webHidden/>
               </w:rPr>
-              <w:instrText xml:space="preserve"> PAGEREF _Toc7437039 \h </w:instrText>
+              <w:instrText xml:space="preserve"> PAGEREF _Toc7440653 \h </w:instrText>
             </w:r>
             <w:r>
               <w:rPr>
@@ -904,7 +904,7 @@
           <w:u w:val="single"/>
         </w:rPr>
       </w:pPr>
-      <w:bookmarkStart w:id="0" w:name="_Toc7437034"/>
+      <w:bookmarkStart w:id="0" w:name="_Toc7440648"/>
       <w:r>
         <w:rPr>
           <w:rFonts w:cs="Arial"/>
@@ -918,6 +918,33 @@
     <w:p/>
     <w:p>
       <w:pPr>
+        <w:pStyle w:val="Heading2"/>
+      </w:pPr>
+      <w:r>
+        <w:t>Team Project Management</w:t>
+      </w:r>
+    </w:p>
+    <w:p/>
+    <w:p>
+      <w:pPr>
+        <w:pStyle w:val="Heading2"/>
+      </w:pPr>
+      <w:r>
+        <w:t>Changes during the project</w:t>
+      </w:r>
+    </w:p>
+    <w:p/>
+    <w:p>
+      <w:pPr>
+        <w:pStyle w:val="Heading2"/>
+      </w:pPr>
+      <w:r>
+        <w:t>Risk Analysis</w:t>
+      </w:r>
+    </w:p>
+    <w:p/>
+    <w:p>
+      <w:pPr>
         <w:rPr>
           <w:rFonts w:cs="Arial"/>
           <w:sz w:val="32"/>
@@ -950,7 +977,7 @@
           <w:u w:val="single"/>
         </w:rPr>
       </w:pPr>
-      <w:bookmarkStart w:id="1" w:name="_Toc7437035"/>
+      <w:bookmarkStart w:id="1" w:name="_Toc7440649"/>
       <w:r>
         <w:rPr>
           <w:rFonts w:cs="Arial"/>
@@ -963,6 +990,41 @@
     <w:p/>
     <w:p>
       <w:pPr>
+        <w:pStyle w:val="Heading2"/>
+      </w:pPr>
+      <w:r>
+        <w:t>Product Backlog</w:t>
+      </w:r>
+    </w:p>
+    <w:p/>
+    <w:p>
+      <w:pPr>
+        <w:pStyle w:val="Heading2"/>
+      </w:pPr>
+      <w:r>
+        <w:t>Use Case UML Diagrams</w:t>
+      </w:r>
+    </w:p>
+    <w:p/>
+    <w:p>
+      <w:pPr>
+        <w:pStyle w:val="Heading2"/>
+      </w:pPr>
+      <w:r>
+        <w:t xml:space="preserve">Changes </w:t>
+      </w:r>
+      <w:proofErr w:type="gramStart"/>
+      <w:r>
+        <w:t>During</w:t>
+      </w:r>
+      <w:proofErr w:type="gramEnd"/>
+      <w:r>
+        <w:t xml:space="preserve"> Development</w:t>
+      </w:r>
+    </w:p>
+    <w:p/>
+    <w:p>
+      <w:pPr>
         <w:rPr>
           <w:rFonts w:cs="Arial"/>
           <w:szCs w:val="32"/>
@@ -992,43 +1054,70 @@
           <w:u w:val="single"/>
         </w:rPr>
       </w:pPr>
-      <w:bookmarkStart w:id="2" w:name="_Toc7437036"/>
-      <w:bookmarkStart w:id="3" w:name="_GoBack"/>
+      <w:bookmarkStart w:id="2" w:name="_Toc7440650"/>
+      <w:r>
+        <w:rPr>
+          <w:rFonts w:cs="Arial"/>
+          <w:u w:val="single"/>
+        </w:rPr>
+        <w:t>Database Design</w:t>
+      </w:r>
+      <w:bookmarkEnd w:id="2"/>
+    </w:p>
+    <w:p/>
+    <w:p>
+      <w:pPr>
+        <w:pStyle w:val="Heading2"/>
+      </w:pPr>
+      <w:r>
+        <w:t>Database Diagram</w:t>
+      </w:r>
+    </w:p>
+    <w:p/>
+    <w:p>
+      <w:pPr>
+        <w:pStyle w:val="Heading2"/>
+      </w:pPr>
+      <w:r>
+        <w:t>SQL Create Statements</w:t>
+      </w:r>
+    </w:p>
+    <w:p/>
+    <w:p>
+      <w:pPr>
+        <w:pStyle w:val="Heading2"/>
+      </w:pPr>
+      <w:r>
+        <w:t>Normalised Tables</w:t>
+      </w:r>
+    </w:p>
+    <w:p/>
+    <w:p>
+      <w:r>
+        <w:br w:type="page"/>
+      </w:r>
+    </w:p>
+    <w:p/>
+    <w:p>
+      <w:pPr>
+        <w:pStyle w:val="Heading1"/>
+        <w:rPr>
+          <w:rFonts w:cs="Arial"/>
+          <w:u w:val="single"/>
+        </w:rPr>
+      </w:pPr>
+      <w:bookmarkStart w:id="3" w:name="_Toc7440651"/>
+      <w:r>
+        <w:rPr>
+          <w:rFonts w:cs="Arial"/>
+          <w:u w:val="single"/>
+        </w:rPr>
+        <w:t>Usability</w:t>
+      </w:r>
       <w:bookmarkEnd w:id="3"/>
-      <w:r>
-        <w:rPr>
-          <w:rFonts w:cs="Arial"/>
-          <w:u w:val="single"/>
-        </w:rPr>
-        <w:t>Database Design</w:t>
-      </w:r>
-      <w:bookmarkEnd w:id="2"/>
     </w:p>
     <w:p/>
-    <w:p>
-      <w:r>
-        <w:br w:type="page"/>
-      </w:r>
-    </w:p>
     <w:p/>
-    <w:p>
-      <w:pPr>
-        <w:pStyle w:val="Heading1"/>
-        <w:rPr>
-          <w:rFonts w:cs="Arial"/>
-          <w:u w:val="single"/>
-        </w:rPr>
-      </w:pPr>
-      <w:bookmarkStart w:id="4" w:name="_Toc7437037"/>
-      <w:r>
-        <w:rPr>
-          <w:rFonts w:cs="Arial"/>
-          <w:u w:val="single"/>
-        </w:rPr>
-        <w:t>Usability</w:t>
-      </w:r>
-      <w:bookmarkEnd w:id="4"/>
-    </w:p>
     <w:p>
       <w:pPr>
         <w:tabs>
@@ -1053,7 +1142,7 @@
           <w:u w:val="single"/>
         </w:rPr>
       </w:pPr>
-      <w:bookmarkStart w:id="5" w:name="_Toc7437038"/>
+      <w:bookmarkStart w:id="4" w:name="_Toc7440652"/>
       <w:r>
         <w:rPr>
           <w:rFonts w:cs="Arial"/>
@@ -1061,7 +1150,7 @@
         </w:rPr>
         <w:t>Security</w:t>
       </w:r>
-      <w:bookmarkEnd w:id="5"/>
+      <w:bookmarkEnd w:id="4"/>
     </w:p>
     <w:p>
       <w:pPr>
@@ -1075,6 +1164,23 @@
     </w:p>
     <w:p>
       <w:pPr>
+        <w:pStyle w:val="Heading2"/>
+      </w:pPr>
+      <w:r>
+        <w:t>Features Implemented</w:t>
+      </w:r>
+    </w:p>
+    <w:p/>
+    <w:p>
+      <w:pPr>
+        <w:pStyle w:val="Heading2"/>
+      </w:pPr>
+      <w:r>
+        <w:t>Features Not Implemented</w:t>
+      </w:r>
+    </w:p>
+    <w:p>
+      <w:pPr>
         <w:rPr>
           <w:rFonts w:cs="Arial"/>
           <w:sz w:val="32"/>
@@ -1096,11 +1202,49 @@
       <w:pPr>
         <w:pStyle w:val="Heading1"/>
       </w:pPr>
-      <w:bookmarkStart w:id="6" w:name="_Toc7437039"/>
+      <w:bookmarkStart w:id="5" w:name="_Toc7440653"/>
       <w:r>
         <w:lastRenderedPageBreak/>
         <w:t>Software Engineering</w:t>
       </w:r>
+      <w:bookmarkEnd w:id="5"/>
+    </w:p>
+    <w:p/>
+    <w:p>
+      <w:pPr>
+        <w:pStyle w:val="Heading2"/>
+      </w:pPr>
+      <w:r>
+        <w:t>Use of Software Patterns</w:t>
+      </w:r>
+    </w:p>
+    <w:p/>
+    <w:p>
+      <w:pPr>
+        <w:pStyle w:val="Heading2"/>
+      </w:pPr>
+      <w:r>
+        <w:t>Good Areas</w:t>
+      </w:r>
+    </w:p>
+    <w:p/>
+    <w:p>
+      <w:pPr>
+        <w:pStyle w:val="Heading2"/>
+      </w:pPr>
+      <w:r>
+        <w:t>Shortcoming of the System</w:t>
+      </w:r>
+    </w:p>
+    <w:p/>
+    <w:p>
+      <w:pPr>
+        <w:pStyle w:val="Heading2"/>
+      </w:pPr>
+      <w:r>
+        <w:t>Assumptions</w:t>
+      </w:r>
+      <w:bookmarkStart w:id="6" w:name="_GoBack"/>
       <w:bookmarkEnd w:id="6"/>
     </w:p>
     <w:sectPr>
@@ -1176,7 +1320,7 @@
           <w:rPr>
             <w:noProof/>
           </w:rPr>
-          <w:t>6</w:t>
+          <w:t>8</w:t>
         </w:r>
         <w:r>
           <w:rPr>
@@ -2468,6 +2612,19 @@
     <w:unhideWhenUsed/>
     <w:rsid w:val="00C75930"/>
   </w:style>
+  <w:style w:type="paragraph" w:styleId="NoSpacing">
+    <w:name w:val="No Spacing"/>
+    <w:uiPriority w:val="1"/>
+    <w:qFormat/>
+    <w:rsid w:val="00953F43"/>
+    <w:pPr>
+      <w:spacing w:after="0" w:line="240" w:lineRule="auto"/>
+    </w:pPr>
+    <w:rPr>
+      <w:rFonts w:ascii="Arial" w:hAnsi="Arial"/>
+      <w:sz w:val="28"/>
+    </w:rPr>
+  </w:style>
 </w:styles>
 </file>
 
@@ -2737,7 +2894,7 @@
 </file>
 
 <file path=customXml/itemProps1.xml><?xml version="1.0" encoding="utf-8"?>
-<ds:datastoreItem xmlns:ds="http://schemas.openxmlformats.org/officeDocument/2006/customXml" ds:itemID="{6629085F-DC65-411E-8693-5EB3E53BB894}">
+<ds:datastoreItem xmlns:ds="http://schemas.openxmlformats.org/officeDocument/2006/customXml" ds:itemID="{5DC63C3A-7254-45FF-B660-C6C8071881D9}">
   <ds:schemaRefs>
     <ds:schemaRef ds:uri="http://schemas.openxmlformats.org/officeDocument/2006/bibliography"/>
   </ds:schemaRefs>

</xml_diff>

<commit_message>
Added updated version of report with additions to the security section and normalised tables
</commit_message>
<xml_diff>
--- a/Documents/Report/PRCS252E - Final Report.docx
+++ b/Documents/Report/PRCS252E - Final Report.docx
@@ -327,7 +327,7 @@
           <w:r>
             <w:fldChar w:fldCharType="separate"/>
           </w:r>
-          <w:hyperlink w:anchor="_Toc7608928" w:history="1">
+          <w:hyperlink w:anchor="_Toc7773694" w:history="1">
             <w:r>
               <w:rPr>
                 <w:rStyle w:val="Hyperlink"/>
@@ -372,7 +372,7 @@
                 <w:noProof/>
                 <w:webHidden/>
               </w:rPr>
-              <w:instrText xml:space="preserve"> PAGEREF _Toc7608928 \h </w:instrText>
+              <w:instrText xml:space="preserve"> PAGEREF _Toc7773694 \h </w:instrText>
             </w:r>
             <w:r>
               <w:rPr>
@@ -417,7 +417,7 @@
               <w:lang w:eastAsia="en-GB"/>
             </w:rPr>
           </w:pPr>
-          <w:hyperlink w:anchor="_Toc7608929" w:history="1">
+          <w:hyperlink w:anchor="_Toc7773695" w:history="1">
             <w:r>
               <w:rPr>
                 <w:rStyle w:val="Hyperlink"/>
@@ -460,7 +460,7 @@
                 <w:noProof/>
                 <w:webHidden/>
               </w:rPr>
-              <w:instrText xml:space="preserve"> PAGEREF _Toc7608929 \h </w:instrText>
+              <w:instrText xml:space="preserve"> PAGEREF _Toc7773695 \h </w:instrText>
             </w:r>
             <w:r>
               <w:rPr>
@@ -505,7 +505,7 @@
               <w:lang w:eastAsia="en-GB"/>
             </w:rPr>
           </w:pPr>
-          <w:hyperlink w:anchor="_Toc7608930" w:history="1">
+          <w:hyperlink w:anchor="_Toc7773696" w:history="1">
             <w:r>
               <w:rPr>
                 <w:rStyle w:val="Hyperlink"/>
@@ -548,7 +548,7 @@
                 <w:noProof/>
                 <w:webHidden/>
               </w:rPr>
-              <w:instrText xml:space="preserve"> PAGEREF _Toc7608930 \h </w:instrText>
+              <w:instrText xml:space="preserve"> PAGEREF _Toc7773696 \h </w:instrText>
             </w:r>
             <w:r>
               <w:rPr>
@@ -593,7 +593,7 @@
               <w:lang w:eastAsia="en-GB"/>
             </w:rPr>
           </w:pPr>
-          <w:hyperlink w:anchor="_Toc7608931" w:history="1">
+          <w:hyperlink w:anchor="_Toc7773697" w:history="1">
             <w:r>
               <w:rPr>
                 <w:rStyle w:val="Hyperlink"/>
@@ -636,7 +636,7 @@
                 <w:noProof/>
                 <w:webHidden/>
               </w:rPr>
-              <w:instrText xml:space="preserve"> PAGEREF _Toc7608931 \h </w:instrText>
+              <w:instrText xml:space="preserve"> PAGEREF _Toc7773697 \h </w:instrText>
             </w:r>
             <w:r>
               <w:rPr>
@@ -681,7 +681,7 @@
               <w:lang w:eastAsia="en-GB"/>
             </w:rPr>
           </w:pPr>
-          <w:hyperlink w:anchor="_Toc7608932" w:history="1">
+          <w:hyperlink w:anchor="_Toc7773698" w:history="1">
             <w:r>
               <w:rPr>
                 <w:rStyle w:val="Hyperlink"/>
@@ -726,7 +726,7 @@
                 <w:noProof/>
                 <w:webHidden/>
               </w:rPr>
-              <w:instrText xml:space="preserve"> PAGEREF _Toc7608932 \h </w:instrText>
+              <w:instrText xml:space="preserve"> PAGEREF _Toc7773698 \h </w:instrText>
             </w:r>
             <w:r>
               <w:rPr>
@@ -771,7 +771,7 @@
               <w:lang w:eastAsia="en-GB"/>
             </w:rPr>
           </w:pPr>
-          <w:hyperlink w:anchor="_Toc7608933" w:history="1">
+          <w:hyperlink w:anchor="_Toc7773699" w:history="1">
             <w:r>
               <w:rPr>
                 <w:rStyle w:val="Hyperlink"/>
@@ -814,7 +814,7 @@
                 <w:noProof/>
                 <w:webHidden/>
               </w:rPr>
-              <w:instrText xml:space="preserve"> PAGEREF _Toc7608933 \h </w:instrText>
+              <w:instrText xml:space="preserve"> PAGEREF _Toc7773699 \h </w:instrText>
             </w:r>
             <w:r>
               <w:rPr>
@@ -859,7 +859,7 @@
               <w:lang w:eastAsia="en-GB"/>
             </w:rPr>
           </w:pPr>
-          <w:hyperlink w:anchor="_Toc7608934" w:history="1">
+          <w:hyperlink w:anchor="_Toc7773700" w:history="1">
             <w:r>
               <w:rPr>
                 <w:rStyle w:val="Hyperlink"/>
@@ -902,7 +902,7 @@
                 <w:noProof/>
                 <w:webHidden/>
               </w:rPr>
-              <w:instrText xml:space="preserve"> PAGEREF _Toc7608934 \h </w:instrText>
+              <w:instrText xml:space="preserve"> PAGEREF _Toc7773700 \h </w:instrText>
             </w:r>
             <w:r>
               <w:rPr>
@@ -947,7 +947,7 @@
               <w:lang w:eastAsia="en-GB"/>
             </w:rPr>
           </w:pPr>
-          <w:hyperlink w:anchor="_Toc7608935" w:history="1">
+          <w:hyperlink w:anchor="_Toc7773701" w:history="1">
             <w:r>
               <w:rPr>
                 <w:rStyle w:val="Hyperlink"/>
@@ -990,7 +990,7 @@
                 <w:noProof/>
                 <w:webHidden/>
               </w:rPr>
-              <w:instrText xml:space="preserve"> PAGEREF _Toc7608935 \h </w:instrText>
+              <w:instrText xml:space="preserve"> PAGEREF _Toc7773701 \h </w:instrText>
             </w:r>
             <w:r>
               <w:rPr>
@@ -1035,7 +1035,7 @@
               <w:lang w:eastAsia="en-GB"/>
             </w:rPr>
           </w:pPr>
-          <w:hyperlink w:anchor="_Toc7608936" w:history="1">
+          <w:hyperlink w:anchor="_Toc7773702" w:history="1">
             <w:r>
               <w:rPr>
                 <w:rStyle w:val="Hyperlink"/>
@@ -1078,7 +1078,7 @@
                 <w:noProof/>
                 <w:webHidden/>
               </w:rPr>
-              <w:instrText xml:space="preserve"> PAGEREF _Toc7608936 \h </w:instrText>
+              <w:instrText xml:space="preserve"> PAGEREF _Toc7773702 \h </w:instrText>
             </w:r>
             <w:r>
               <w:rPr>
@@ -1123,7 +1123,7 @@
               <w:lang w:eastAsia="en-GB"/>
             </w:rPr>
           </w:pPr>
-          <w:hyperlink w:anchor="_Toc7608937" w:history="1">
+          <w:hyperlink w:anchor="_Toc7773703" w:history="1">
             <w:r>
               <w:rPr>
                 <w:rStyle w:val="Hyperlink"/>
@@ -1166,7 +1166,7 @@
                 <w:noProof/>
                 <w:webHidden/>
               </w:rPr>
-              <w:instrText xml:space="preserve"> PAGEREF _Toc7608937 \h </w:instrText>
+              <w:instrText xml:space="preserve"> PAGEREF _Toc7773703 \h </w:instrText>
             </w:r>
             <w:r>
               <w:rPr>
@@ -1211,7 +1211,7 @@
               <w:lang w:eastAsia="en-GB"/>
             </w:rPr>
           </w:pPr>
-          <w:hyperlink w:anchor="_Toc7608938" w:history="1">
+          <w:hyperlink w:anchor="_Toc7773704" w:history="1">
             <w:r>
               <w:rPr>
                 <w:rStyle w:val="Hyperlink"/>
@@ -1254,7 +1254,7 @@
                 <w:noProof/>
                 <w:webHidden/>
               </w:rPr>
-              <w:instrText xml:space="preserve"> PAGEREF _Toc7608938 \h </w:instrText>
+              <w:instrText xml:space="preserve"> PAGEREF _Toc7773704 \h </w:instrText>
             </w:r>
             <w:r>
               <w:rPr>
@@ -1299,7 +1299,7 @@
               <w:lang w:eastAsia="en-GB"/>
             </w:rPr>
           </w:pPr>
-          <w:hyperlink w:anchor="_Toc7608939" w:history="1">
+          <w:hyperlink w:anchor="_Toc7773705" w:history="1">
             <w:r>
               <w:rPr>
                 <w:rStyle w:val="Hyperlink"/>
@@ -1342,7 +1342,7 @@
                 <w:noProof/>
                 <w:webHidden/>
               </w:rPr>
-              <w:instrText xml:space="preserve"> PAGEREF _Toc7608939 \h </w:instrText>
+              <w:instrText xml:space="preserve"> PAGEREF _Toc7773705 \h </w:instrText>
             </w:r>
             <w:r>
               <w:rPr>
@@ -1387,7 +1387,7 @@
               <w:lang w:eastAsia="en-GB"/>
             </w:rPr>
           </w:pPr>
-          <w:hyperlink w:anchor="_Toc7608940" w:history="1">
+          <w:hyperlink w:anchor="_Toc7773706" w:history="1">
             <w:r>
               <w:rPr>
                 <w:rStyle w:val="Hyperlink"/>
@@ -1432,7 +1432,7 @@
                 <w:noProof/>
                 <w:webHidden/>
               </w:rPr>
-              <w:instrText xml:space="preserve"> PAGEREF _Toc7608940 \h </w:instrText>
+              <w:instrText xml:space="preserve"> PAGEREF _Toc7773706 \h </w:instrText>
             </w:r>
             <w:r>
               <w:rPr>
@@ -1477,7 +1477,7 @@
               <w:lang w:eastAsia="en-GB"/>
             </w:rPr>
           </w:pPr>
-          <w:hyperlink w:anchor="_Toc7608941" w:history="1">
+          <w:hyperlink w:anchor="_Toc7773707" w:history="1">
             <w:r>
               <w:rPr>
                 <w:rStyle w:val="Hyperlink"/>
@@ -1520,7 +1520,7 @@
                 <w:noProof/>
                 <w:webHidden/>
               </w:rPr>
-              <w:instrText xml:space="preserve"> PAGEREF _Toc7608941 \h </w:instrText>
+              <w:instrText xml:space="preserve"> PAGEREF _Toc7773707 \h </w:instrText>
             </w:r>
             <w:r>
               <w:rPr>
@@ -1565,7 +1565,7 @@
               <w:lang w:eastAsia="en-GB"/>
             </w:rPr>
           </w:pPr>
-          <w:hyperlink w:anchor="_Toc7608942" w:history="1">
+          <w:hyperlink w:anchor="_Toc7773708" w:history="1">
             <w:r>
               <w:rPr>
                 <w:rStyle w:val="Hyperlink"/>
@@ -1608,7 +1608,7 @@
                 <w:noProof/>
                 <w:webHidden/>
               </w:rPr>
-              <w:instrText xml:space="preserve"> PAGEREF _Toc7608942 \h </w:instrText>
+              <w:instrText xml:space="preserve"> PAGEREF _Toc7773708 \h </w:instrText>
             </w:r>
             <w:r>
               <w:rPr>
@@ -1653,7 +1653,7 @@
               <w:lang w:eastAsia="en-GB"/>
             </w:rPr>
           </w:pPr>
-          <w:hyperlink w:anchor="_Toc7608943" w:history="1">
+          <w:hyperlink w:anchor="_Toc7773709" w:history="1">
             <w:r>
               <w:rPr>
                 <w:rStyle w:val="Hyperlink"/>
@@ -1696,7 +1696,7 @@
                 <w:noProof/>
                 <w:webHidden/>
               </w:rPr>
-              <w:instrText xml:space="preserve"> PAGEREF _Toc7608943 \h </w:instrText>
+              <w:instrText xml:space="preserve"> PAGEREF _Toc7773709 \h </w:instrText>
             </w:r>
             <w:r>
               <w:rPr>
@@ -1741,7 +1741,7 @@
               <w:lang w:eastAsia="en-GB"/>
             </w:rPr>
           </w:pPr>
-          <w:hyperlink w:anchor="_Toc7608944" w:history="1">
+          <w:hyperlink w:anchor="_Toc7773710" w:history="1">
             <w:r>
               <w:rPr>
                 <w:rStyle w:val="Hyperlink"/>
@@ -1784,7 +1784,7 @@
                 <w:noProof/>
                 <w:webHidden/>
               </w:rPr>
-              <w:instrText xml:space="preserve"> PAGEREF _Toc7608944 \h </w:instrText>
+              <w:instrText xml:space="preserve"> PAGEREF _Toc7773710 \h </w:instrText>
             </w:r>
             <w:r>
               <w:rPr>
@@ -1829,7 +1829,7 @@
               <w:lang w:eastAsia="en-GB"/>
             </w:rPr>
           </w:pPr>
-          <w:hyperlink w:anchor="_Toc7608945" w:history="1">
+          <w:hyperlink w:anchor="_Toc7773711" w:history="1">
             <w:r>
               <w:rPr>
                 <w:rStyle w:val="Hyperlink"/>
@@ -1872,7 +1872,7 @@
                 <w:noProof/>
                 <w:webHidden/>
               </w:rPr>
-              <w:instrText xml:space="preserve"> PAGEREF _Toc7608945 \h </w:instrText>
+              <w:instrText xml:space="preserve"> PAGEREF _Toc7773711 \h </w:instrText>
             </w:r>
             <w:r>
               <w:rPr>
@@ -1917,7 +1917,7 @@
               <w:lang w:eastAsia="en-GB"/>
             </w:rPr>
           </w:pPr>
-          <w:hyperlink w:anchor="_Toc7608946" w:history="1">
+          <w:hyperlink w:anchor="_Toc7773712" w:history="1">
             <w:r>
               <w:rPr>
                 <w:rStyle w:val="Hyperlink"/>
@@ -1960,7 +1960,7 @@
                 <w:noProof/>
                 <w:webHidden/>
               </w:rPr>
-              <w:instrText xml:space="preserve"> PAGEREF _Toc7608946 \h </w:instrText>
+              <w:instrText xml:space="preserve"> PAGEREF _Toc7773712 \h </w:instrText>
             </w:r>
             <w:r>
               <w:rPr>
@@ -2005,7 +2005,7 @@
               <w:lang w:eastAsia="en-GB"/>
             </w:rPr>
           </w:pPr>
-          <w:hyperlink w:anchor="_Toc7608947" w:history="1">
+          <w:hyperlink w:anchor="_Toc7773713" w:history="1">
             <w:r>
               <w:rPr>
                 <w:rStyle w:val="Hyperlink"/>
@@ -2048,7 +2048,7 @@
                 <w:noProof/>
                 <w:webHidden/>
               </w:rPr>
-              <w:instrText xml:space="preserve"> PAGEREF _Toc7608947 \h </w:instrText>
+              <w:instrText xml:space="preserve"> PAGEREF _Toc7773713 \h </w:instrText>
             </w:r>
             <w:r>
               <w:rPr>
@@ -2093,7 +2093,7 @@
               <w:lang w:eastAsia="en-GB"/>
             </w:rPr>
           </w:pPr>
-          <w:hyperlink w:anchor="_Toc7608948" w:history="1">
+          <w:hyperlink w:anchor="_Toc7773714" w:history="1">
             <w:r>
               <w:rPr>
                 <w:rStyle w:val="Hyperlink"/>
@@ -2136,7 +2136,7 @@
                 <w:noProof/>
                 <w:webHidden/>
               </w:rPr>
-              <w:instrText xml:space="preserve"> PAGEREF _Toc7608948 \h </w:instrText>
+              <w:instrText xml:space="preserve"> PAGEREF _Toc7773714 \h </w:instrText>
             </w:r>
             <w:r>
               <w:rPr>
@@ -2181,7 +2181,7 @@
               <w:lang w:eastAsia="en-GB"/>
             </w:rPr>
           </w:pPr>
-          <w:hyperlink w:anchor="_Toc7608949" w:history="1">
+          <w:hyperlink w:anchor="_Toc7773715" w:history="1">
             <w:r>
               <w:rPr>
                 <w:rStyle w:val="Hyperlink"/>
@@ -2224,7 +2224,7 @@
                 <w:noProof/>
                 <w:webHidden/>
               </w:rPr>
-              <w:instrText xml:space="preserve"> PAGEREF _Toc7608949 \h </w:instrText>
+              <w:instrText xml:space="preserve"> PAGEREF _Toc7773715 \h </w:instrText>
             </w:r>
             <w:r>
               <w:rPr>
@@ -2269,7 +2269,7 @@
               <w:lang w:eastAsia="en-GB"/>
             </w:rPr>
           </w:pPr>
-          <w:hyperlink w:anchor="_Toc7608950" w:history="1">
+          <w:hyperlink w:anchor="_Toc7773716" w:history="1">
             <w:r>
               <w:rPr>
                 <w:rStyle w:val="Hyperlink"/>
@@ -2312,7 +2312,7 @@
                 <w:noProof/>
                 <w:webHidden/>
               </w:rPr>
-              <w:instrText xml:space="preserve"> PAGEREF _Toc7608950 \h </w:instrText>
+              <w:instrText xml:space="preserve"> PAGEREF _Toc7773716 \h </w:instrText>
             </w:r>
             <w:r>
               <w:rPr>
@@ -2357,7 +2357,7 @@
               <w:lang w:eastAsia="en-GB"/>
             </w:rPr>
           </w:pPr>
-          <w:hyperlink w:anchor="_Toc7608951" w:history="1">
+          <w:hyperlink w:anchor="_Toc7773717" w:history="1">
             <w:r>
               <w:rPr>
                 <w:rStyle w:val="Hyperlink"/>
@@ -2400,7 +2400,7 @@
                 <w:noProof/>
                 <w:webHidden/>
               </w:rPr>
-              <w:instrText xml:space="preserve"> PAGEREF _Toc7608951 \h </w:instrText>
+              <w:instrText xml:space="preserve"> PAGEREF _Toc7773717 \h </w:instrText>
             </w:r>
             <w:r>
               <w:rPr>
@@ -2445,7 +2445,7 @@
               <w:lang w:eastAsia="en-GB"/>
             </w:rPr>
           </w:pPr>
-          <w:hyperlink w:anchor="_Toc7608952" w:history="1">
+          <w:hyperlink w:anchor="_Toc7773718" w:history="1">
             <w:r>
               <w:rPr>
                 <w:rStyle w:val="Hyperlink"/>
@@ -2488,7 +2488,7 @@
                 <w:noProof/>
                 <w:webHidden/>
               </w:rPr>
-              <w:instrText xml:space="preserve"> PAGEREF _Toc7608952 \h </w:instrText>
+              <w:instrText xml:space="preserve"> PAGEREF _Toc7773718 \h </w:instrText>
             </w:r>
             <w:r>
               <w:rPr>
@@ -2533,7 +2533,7 @@
               <w:lang w:eastAsia="en-GB"/>
             </w:rPr>
           </w:pPr>
-          <w:hyperlink w:anchor="_Toc7608953" w:history="1">
+          <w:hyperlink w:anchor="_Toc7773719" w:history="1">
             <w:r>
               <w:rPr>
                 <w:rStyle w:val="Hyperlink"/>
@@ -2576,7 +2576,7 @@
                 <w:noProof/>
                 <w:webHidden/>
               </w:rPr>
-              <w:instrText xml:space="preserve"> PAGEREF _Toc7608953 \h </w:instrText>
+              <w:instrText xml:space="preserve"> PAGEREF _Toc7773719 \h </w:instrText>
             </w:r>
             <w:r>
               <w:rPr>
@@ -2621,7 +2621,7 @@
               <w:lang w:eastAsia="en-GB"/>
             </w:rPr>
           </w:pPr>
-          <w:hyperlink w:anchor="_Toc7608954" w:history="1">
+          <w:hyperlink w:anchor="_Toc7773720" w:history="1">
             <w:r>
               <w:rPr>
                 <w:rStyle w:val="Hyperlink"/>
@@ -2664,7 +2664,7 @@
                 <w:noProof/>
                 <w:webHidden/>
               </w:rPr>
-              <w:instrText xml:space="preserve"> PAGEREF _Toc7608954 \h </w:instrText>
+              <w:instrText xml:space="preserve"> PAGEREF _Toc7773720 \h </w:instrText>
             </w:r>
             <w:r>
               <w:rPr>
@@ -2684,7 +2684,7 @@
                 <w:noProof/>
                 <w:webHidden/>
               </w:rPr>
-              <w:t>28</w:t>
+              <w:t>27</w:t>
             </w:r>
             <w:r>
               <w:rPr>
@@ -2709,7 +2709,7 @@
               <w:lang w:eastAsia="en-GB"/>
             </w:rPr>
           </w:pPr>
-          <w:hyperlink w:anchor="_Toc7608955" w:history="1">
+          <w:hyperlink w:anchor="_Toc7773721" w:history="1">
             <w:r>
               <w:rPr>
                 <w:rStyle w:val="Hyperlink"/>
@@ -2752,7 +2752,7 @@
                 <w:noProof/>
                 <w:webHidden/>
               </w:rPr>
-              <w:instrText xml:space="preserve"> PAGEREF _Toc7608955 \h </w:instrText>
+              <w:instrText xml:space="preserve"> PAGEREF _Toc7773721 \h </w:instrText>
             </w:r>
             <w:r>
               <w:rPr>
@@ -2797,7 +2797,7 @@
               <w:lang w:eastAsia="en-GB"/>
             </w:rPr>
           </w:pPr>
-          <w:hyperlink w:anchor="_Toc7608956" w:history="1">
+          <w:hyperlink w:anchor="_Toc7773722" w:history="1">
             <w:r>
               <w:rPr>
                 <w:rStyle w:val="Hyperlink"/>
@@ -2840,7 +2840,7 @@
                 <w:noProof/>
                 <w:webHidden/>
               </w:rPr>
-              <w:instrText xml:space="preserve"> PAGEREF _Toc7608956 \h </w:instrText>
+              <w:instrText xml:space="preserve"> PAGEREF _Toc7773722 \h </w:instrText>
             </w:r>
             <w:r>
               <w:rPr>
@@ -2860,7 +2860,7 @@
                 <w:noProof/>
                 <w:webHidden/>
               </w:rPr>
-              <w:t>31</w:t>
+              <w:t>30</w:t>
             </w:r>
             <w:r>
               <w:rPr>
@@ -2885,7 +2885,7 @@
               <w:lang w:eastAsia="en-GB"/>
             </w:rPr>
           </w:pPr>
-          <w:hyperlink w:anchor="_Toc7608957" w:history="1">
+          <w:hyperlink w:anchor="_Toc7773723" w:history="1">
             <w:r>
               <w:rPr>
                 <w:rStyle w:val="Hyperlink"/>
@@ -2928,7 +2928,7 @@
                 <w:noProof/>
                 <w:webHidden/>
               </w:rPr>
-              <w:instrText xml:space="preserve"> PAGEREF _Toc7608957 \h </w:instrText>
+              <w:instrText xml:space="preserve"> PAGEREF _Toc7773723 \h </w:instrText>
             </w:r>
             <w:r>
               <w:rPr>
@@ -2949,6 +2949,270 @@
                 <w:webHidden/>
               </w:rPr>
               <w:t>32</w:t>
+            </w:r>
+            <w:r>
+              <w:rPr>
+                <w:noProof/>
+                <w:webHidden/>
+              </w:rPr>
+              <w:fldChar w:fldCharType="end"/>
+            </w:r>
+          </w:hyperlink>
+        </w:p>
+        <w:p>
+          <w:pPr>
+            <w:pStyle w:val="TOC3"/>
+            <w:tabs>
+              <w:tab w:val="left" w:pos="1320"/>
+              <w:tab w:val="right" w:leader="dot" w:pos="9016"/>
+            </w:tabs>
+            <w:rPr>
+              <w:rFonts w:asciiTheme="minorHAnsi" w:eastAsiaTheme="minorEastAsia" w:hAnsiTheme="minorHAnsi"/>
+              <w:noProof/>
+              <w:sz w:val="22"/>
+              <w:lang w:eastAsia="en-GB"/>
+            </w:rPr>
+          </w:pPr>
+          <w:hyperlink w:anchor="_Toc7773724" w:history="1">
+            <w:r>
+              <w:rPr>
+                <w:rStyle w:val="Hyperlink"/>
+                <w:noProof/>
+              </w:rPr>
+              <w:t>4.3.1</w:t>
+            </w:r>
+            <w:r>
+              <w:rPr>
+                <w:rFonts w:asciiTheme="minorHAnsi" w:eastAsiaTheme="minorEastAsia" w:hAnsiTheme="minorHAnsi"/>
+                <w:noProof/>
+                <w:sz w:val="22"/>
+                <w:lang w:eastAsia="en-GB"/>
+              </w:rPr>
+              <w:tab/>
+            </w:r>
+            <w:r>
+              <w:rPr>
+                <w:rStyle w:val="Hyperlink"/>
+                <w:noProof/>
+              </w:rPr>
+              <w:t>First Normalised Table</w:t>
+            </w:r>
+            <w:r>
+              <w:rPr>
+                <w:noProof/>
+                <w:webHidden/>
+              </w:rPr>
+              <w:tab/>
+            </w:r>
+            <w:r>
+              <w:rPr>
+                <w:noProof/>
+                <w:webHidden/>
+              </w:rPr>
+              <w:fldChar w:fldCharType="begin"/>
+            </w:r>
+            <w:r>
+              <w:rPr>
+                <w:noProof/>
+                <w:webHidden/>
+              </w:rPr>
+              <w:instrText xml:space="preserve"> PAGEREF _Toc7773724 \h </w:instrText>
+            </w:r>
+            <w:r>
+              <w:rPr>
+                <w:noProof/>
+                <w:webHidden/>
+              </w:rPr>
+            </w:r>
+            <w:r>
+              <w:rPr>
+                <w:noProof/>
+                <w:webHidden/>
+              </w:rPr>
+              <w:fldChar w:fldCharType="separate"/>
+            </w:r>
+            <w:r>
+              <w:rPr>
+                <w:noProof/>
+                <w:webHidden/>
+              </w:rPr>
+              <w:t>32</w:t>
+            </w:r>
+            <w:r>
+              <w:rPr>
+                <w:noProof/>
+                <w:webHidden/>
+              </w:rPr>
+              <w:fldChar w:fldCharType="end"/>
+            </w:r>
+          </w:hyperlink>
+        </w:p>
+        <w:p>
+          <w:pPr>
+            <w:pStyle w:val="TOC3"/>
+            <w:tabs>
+              <w:tab w:val="left" w:pos="1320"/>
+              <w:tab w:val="right" w:leader="dot" w:pos="9016"/>
+            </w:tabs>
+            <w:rPr>
+              <w:rFonts w:asciiTheme="minorHAnsi" w:eastAsiaTheme="minorEastAsia" w:hAnsiTheme="minorHAnsi"/>
+              <w:noProof/>
+              <w:sz w:val="22"/>
+              <w:lang w:eastAsia="en-GB"/>
+            </w:rPr>
+          </w:pPr>
+          <w:hyperlink w:anchor="_Toc7773725" w:history="1">
+            <w:r>
+              <w:rPr>
+                <w:rStyle w:val="Hyperlink"/>
+                <w:noProof/>
+              </w:rPr>
+              <w:t>4.3.2</w:t>
+            </w:r>
+            <w:r>
+              <w:rPr>
+                <w:rFonts w:asciiTheme="minorHAnsi" w:eastAsiaTheme="minorEastAsia" w:hAnsiTheme="minorHAnsi"/>
+                <w:noProof/>
+                <w:sz w:val="22"/>
+                <w:lang w:eastAsia="en-GB"/>
+              </w:rPr>
+              <w:tab/>
+            </w:r>
+            <w:r>
+              <w:rPr>
+                <w:rStyle w:val="Hyperlink"/>
+                <w:noProof/>
+              </w:rPr>
+              <w:t>Second Normalised Table</w:t>
+            </w:r>
+            <w:r>
+              <w:rPr>
+                <w:noProof/>
+                <w:webHidden/>
+              </w:rPr>
+              <w:tab/>
+            </w:r>
+            <w:r>
+              <w:rPr>
+                <w:noProof/>
+                <w:webHidden/>
+              </w:rPr>
+              <w:fldChar w:fldCharType="begin"/>
+            </w:r>
+            <w:r>
+              <w:rPr>
+                <w:noProof/>
+                <w:webHidden/>
+              </w:rPr>
+              <w:instrText xml:space="preserve"> PAGEREF _Toc7773725 \h </w:instrText>
+            </w:r>
+            <w:r>
+              <w:rPr>
+                <w:noProof/>
+                <w:webHidden/>
+              </w:rPr>
+            </w:r>
+            <w:r>
+              <w:rPr>
+                <w:noProof/>
+                <w:webHidden/>
+              </w:rPr>
+              <w:fldChar w:fldCharType="separate"/>
+            </w:r>
+            <w:r>
+              <w:rPr>
+                <w:noProof/>
+                <w:webHidden/>
+              </w:rPr>
+              <w:t>33</w:t>
+            </w:r>
+            <w:r>
+              <w:rPr>
+                <w:noProof/>
+                <w:webHidden/>
+              </w:rPr>
+              <w:fldChar w:fldCharType="end"/>
+            </w:r>
+          </w:hyperlink>
+        </w:p>
+        <w:p>
+          <w:pPr>
+            <w:pStyle w:val="TOC3"/>
+            <w:tabs>
+              <w:tab w:val="left" w:pos="1320"/>
+              <w:tab w:val="right" w:leader="dot" w:pos="9016"/>
+            </w:tabs>
+            <w:rPr>
+              <w:rFonts w:asciiTheme="minorHAnsi" w:eastAsiaTheme="minorEastAsia" w:hAnsiTheme="minorHAnsi"/>
+              <w:noProof/>
+              <w:sz w:val="22"/>
+              <w:lang w:eastAsia="en-GB"/>
+            </w:rPr>
+          </w:pPr>
+          <w:hyperlink w:anchor="_Toc7773726" w:history="1">
+            <w:r>
+              <w:rPr>
+                <w:rStyle w:val="Hyperlink"/>
+                <w:noProof/>
+              </w:rPr>
+              <w:t>4.3.3</w:t>
+            </w:r>
+            <w:r>
+              <w:rPr>
+                <w:rFonts w:asciiTheme="minorHAnsi" w:eastAsiaTheme="minorEastAsia" w:hAnsiTheme="minorHAnsi"/>
+                <w:noProof/>
+                <w:sz w:val="22"/>
+                <w:lang w:eastAsia="en-GB"/>
+              </w:rPr>
+              <w:tab/>
+            </w:r>
+            <w:r>
+              <w:rPr>
+                <w:rStyle w:val="Hyperlink"/>
+                <w:noProof/>
+              </w:rPr>
+              <w:t>Class Diagram Comparison to Normalised Tables</w:t>
+            </w:r>
+            <w:r>
+              <w:rPr>
+                <w:noProof/>
+                <w:webHidden/>
+              </w:rPr>
+              <w:tab/>
+            </w:r>
+            <w:r>
+              <w:rPr>
+                <w:noProof/>
+                <w:webHidden/>
+              </w:rPr>
+              <w:fldChar w:fldCharType="begin"/>
+            </w:r>
+            <w:r>
+              <w:rPr>
+                <w:noProof/>
+                <w:webHidden/>
+              </w:rPr>
+              <w:instrText xml:space="preserve"> PAGEREF _Toc7773726 \h </w:instrText>
+            </w:r>
+            <w:r>
+              <w:rPr>
+                <w:noProof/>
+                <w:webHidden/>
+              </w:rPr>
+            </w:r>
+            <w:r>
+              <w:rPr>
+                <w:noProof/>
+                <w:webHidden/>
+              </w:rPr>
+              <w:fldChar w:fldCharType="separate"/>
+            </w:r>
+            <w:r>
+              <w:rPr>
+                <w:noProof/>
+                <w:webHidden/>
+              </w:rPr>
+              <w:t>34</w:t>
             </w:r>
             <w:r>
               <w:rPr>
@@ -2973,7 +3237,7 @@
               <w:lang w:eastAsia="en-GB"/>
             </w:rPr>
           </w:pPr>
-          <w:hyperlink w:anchor="_Toc7608958" w:history="1">
+          <w:hyperlink w:anchor="_Toc7773727" w:history="1">
             <w:r>
               <w:rPr>
                 <w:rStyle w:val="Hyperlink"/>
@@ -3018,7 +3282,7 @@
                 <w:noProof/>
                 <w:webHidden/>
               </w:rPr>
-              <w:instrText xml:space="preserve"> PAGEREF _Toc7608958 \h </w:instrText>
+              <w:instrText xml:space="preserve"> PAGEREF _Toc7773727 \h </w:instrText>
             </w:r>
             <w:r>
               <w:rPr>
@@ -3038,7 +3302,7 @@
                 <w:noProof/>
                 <w:webHidden/>
               </w:rPr>
-              <w:t>33</w:t>
+              <w:t>35</w:t>
             </w:r>
             <w:r>
               <w:rPr>
@@ -3063,7 +3327,7 @@
               <w:lang w:eastAsia="en-GB"/>
             </w:rPr>
           </w:pPr>
-          <w:hyperlink w:anchor="_Toc7608959" w:history="1">
+          <w:hyperlink w:anchor="_Toc7773728" w:history="1">
             <w:r>
               <w:rPr>
                 <w:rStyle w:val="Hyperlink"/>
@@ -3108,7 +3372,7 @@
                 <w:noProof/>
                 <w:webHidden/>
               </w:rPr>
-              <w:instrText xml:space="preserve"> PAGEREF _Toc7608959 \h </w:instrText>
+              <w:instrText xml:space="preserve"> PAGEREF _Toc7773728 \h </w:instrText>
             </w:r>
             <w:r>
               <w:rPr>
@@ -3128,7 +3392,7 @@
                 <w:noProof/>
                 <w:webHidden/>
               </w:rPr>
-              <w:t>34</w:t>
+              <w:t>36</w:t>
             </w:r>
             <w:r>
               <w:rPr>
@@ -3153,7 +3417,7 @@
               <w:lang w:eastAsia="en-GB"/>
             </w:rPr>
           </w:pPr>
-          <w:hyperlink w:anchor="_Toc7608960" w:history="1">
+          <w:hyperlink w:anchor="_Toc7773729" w:history="1">
             <w:r>
               <w:rPr>
                 <w:rStyle w:val="Hyperlink"/>
@@ -3196,7 +3460,7 @@
                 <w:noProof/>
                 <w:webHidden/>
               </w:rPr>
-              <w:instrText xml:space="preserve"> PAGEREF _Toc7608960 \h </w:instrText>
+              <w:instrText xml:space="preserve"> PAGEREF _Toc7773729 \h </w:instrText>
             </w:r>
             <w:r>
               <w:rPr>
@@ -3216,7 +3480,7 @@
                 <w:noProof/>
                 <w:webHidden/>
               </w:rPr>
-              <w:t>34</w:t>
+              <w:t>36</w:t>
             </w:r>
             <w:r>
               <w:rPr>
@@ -3241,7 +3505,7 @@
               <w:lang w:eastAsia="en-GB"/>
             </w:rPr>
           </w:pPr>
-          <w:hyperlink w:anchor="_Toc7608961" w:history="1">
+          <w:hyperlink w:anchor="_Toc7773730" w:history="1">
             <w:r>
               <w:rPr>
                 <w:rStyle w:val="Hyperlink"/>
@@ -3284,7 +3548,7 @@
                 <w:noProof/>
                 <w:webHidden/>
               </w:rPr>
-              <w:instrText xml:space="preserve"> PAGEREF _Toc7608961 \h </w:instrText>
+              <w:instrText xml:space="preserve"> PAGEREF _Toc7773730 \h </w:instrText>
             </w:r>
             <w:r>
               <w:rPr>
@@ -3304,7 +3568,7 @@
                 <w:noProof/>
                 <w:webHidden/>
               </w:rPr>
-              <w:t>34</w:t>
+              <w:t>36</w:t>
             </w:r>
             <w:r>
               <w:rPr>
@@ -3329,7 +3593,7 @@
               <w:lang w:eastAsia="en-GB"/>
             </w:rPr>
           </w:pPr>
-          <w:hyperlink w:anchor="_Toc7608962" w:history="1">
+          <w:hyperlink w:anchor="_Toc7773731" w:history="1">
             <w:r>
               <w:rPr>
                 <w:rStyle w:val="Hyperlink"/>
@@ -3372,7 +3636,7 @@
                 <w:noProof/>
                 <w:webHidden/>
               </w:rPr>
-              <w:instrText xml:space="preserve"> PAGEREF _Toc7608962 \h </w:instrText>
+              <w:instrText xml:space="preserve"> PAGEREF _Toc7773731 \h </w:instrText>
             </w:r>
             <w:r>
               <w:rPr>
@@ -3392,7 +3656,7 @@
                 <w:noProof/>
                 <w:webHidden/>
               </w:rPr>
-              <w:t>34</w:t>
+              <w:t>36</w:t>
             </w:r>
             <w:r>
               <w:rPr>
@@ -3417,7 +3681,7 @@
               <w:lang w:eastAsia="en-GB"/>
             </w:rPr>
           </w:pPr>
-          <w:hyperlink w:anchor="_Toc7608963" w:history="1">
+          <w:hyperlink w:anchor="_Toc7773732" w:history="1">
             <w:r>
               <w:rPr>
                 <w:rStyle w:val="Hyperlink"/>
@@ -3460,7 +3724,7 @@
                 <w:noProof/>
                 <w:webHidden/>
               </w:rPr>
-              <w:instrText xml:space="preserve"> PAGEREF _Toc7608963 \h </w:instrText>
+              <w:instrText xml:space="preserve"> PAGEREF _Toc7773732 \h </w:instrText>
             </w:r>
             <w:r>
               <w:rPr>
@@ -3480,7 +3744,7 @@
                 <w:noProof/>
                 <w:webHidden/>
               </w:rPr>
-              <w:t>34</w:t>
+              <w:t>36</w:t>
             </w:r>
             <w:r>
               <w:rPr>
@@ -3505,7 +3769,7 @@
               <w:lang w:eastAsia="en-GB"/>
             </w:rPr>
           </w:pPr>
-          <w:hyperlink w:anchor="_Toc7608964" w:history="1">
+          <w:hyperlink w:anchor="_Toc7773733" w:history="1">
             <w:r>
               <w:rPr>
                 <w:rStyle w:val="Hyperlink"/>
@@ -3548,7 +3812,7 @@
                 <w:noProof/>
                 <w:webHidden/>
               </w:rPr>
-              <w:instrText xml:space="preserve"> PAGEREF _Toc7608964 \h </w:instrText>
+              <w:instrText xml:space="preserve"> PAGEREF _Toc7773733 \h </w:instrText>
             </w:r>
             <w:r>
               <w:rPr>
@@ -3568,7 +3832,7 @@
                 <w:noProof/>
                 <w:webHidden/>
               </w:rPr>
-              <w:t>34</w:t>
+              <w:t>36</w:t>
             </w:r>
             <w:r>
               <w:rPr>
@@ -3593,7 +3857,7 @@
               <w:lang w:eastAsia="en-GB"/>
             </w:rPr>
           </w:pPr>
-          <w:hyperlink w:anchor="_Toc7608965" w:history="1">
+          <w:hyperlink w:anchor="_Toc7773734" w:history="1">
             <w:r>
               <w:rPr>
                 <w:rStyle w:val="Hyperlink"/>
@@ -3636,7 +3900,7 @@
                 <w:noProof/>
                 <w:webHidden/>
               </w:rPr>
-              <w:instrText xml:space="preserve"> PAGEREF _Toc7608965 \h </w:instrText>
+              <w:instrText xml:space="preserve"> PAGEREF _Toc7773734 \h </w:instrText>
             </w:r>
             <w:r>
               <w:rPr>
@@ -3656,7 +3920,7 @@
                 <w:noProof/>
                 <w:webHidden/>
               </w:rPr>
-              <w:t>34</w:t>
+              <w:t>36</w:t>
             </w:r>
             <w:r>
               <w:rPr>
@@ -3681,7 +3945,7 @@
               <w:lang w:eastAsia="en-GB"/>
             </w:rPr>
           </w:pPr>
-          <w:hyperlink w:anchor="_Toc7608966" w:history="1">
+          <w:hyperlink w:anchor="_Toc7773735" w:history="1">
             <w:r>
               <w:rPr>
                 <w:rStyle w:val="Hyperlink"/>
@@ -3703,7 +3967,7 @@
                 <w:rStyle w:val="Hyperlink"/>
                 <w:noProof/>
               </w:rPr>
-              <w:t>Data not encrypted until middleware for log in and account creation</w:t>
+              <w:t>Data not encrypted until the API</w:t>
             </w:r>
             <w:r>
               <w:rPr>
@@ -3724,7 +3988,7 @@
                 <w:noProof/>
                 <w:webHidden/>
               </w:rPr>
-              <w:instrText xml:space="preserve"> PAGEREF _Toc7608966 \h </w:instrText>
+              <w:instrText xml:space="preserve"> PAGEREF _Toc7773735 \h </w:instrText>
             </w:r>
             <w:r>
               <w:rPr>
@@ -3744,7 +4008,7 @@
                 <w:noProof/>
                 <w:webHidden/>
               </w:rPr>
-              <w:t>34</w:t>
+              <w:t>36</w:t>
             </w:r>
             <w:r>
               <w:rPr>
@@ -3769,7 +4033,7 @@
               <w:lang w:eastAsia="en-GB"/>
             </w:rPr>
           </w:pPr>
-          <w:hyperlink w:anchor="_Toc7608967" w:history="1">
+          <w:hyperlink w:anchor="_Toc7773736" w:history="1">
             <w:r>
               <w:rPr>
                 <w:rStyle w:val="Hyperlink"/>
@@ -3812,7 +4076,7 @@
                 <w:noProof/>
                 <w:webHidden/>
               </w:rPr>
-              <w:instrText xml:space="preserve"> PAGEREF _Toc7608967 \h </w:instrText>
+              <w:instrText xml:space="preserve"> PAGEREF _Toc7773736 \h </w:instrText>
             </w:r>
             <w:r>
               <w:rPr>
@@ -3832,7 +4096,7 @@
                 <w:noProof/>
                 <w:webHidden/>
               </w:rPr>
-              <w:t>35</w:t>
+              <w:t>38</w:t>
             </w:r>
             <w:r>
               <w:rPr>
@@ -3857,7 +4121,7 @@
               <w:lang w:eastAsia="en-GB"/>
             </w:rPr>
           </w:pPr>
-          <w:hyperlink w:anchor="_Toc7608968" w:history="1">
+          <w:hyperlink w:anchor="_Toc7773737" w:history="1">
             <w:r>
               <w:rPr>
                 <w:rStyle w:val="Hyperlink"/>
@@ -3900,7 +4164,7 @@
                 <w:noProof/>
                 <w:webHidden/>
               </w:rPr>
-              <w:instrText xml:space="preserve"> PAGEREF _Toc7608968 \h </w:instrText>
+              <w:instrText xml:space="preserve"> PAGEREF _Toc7773737 \h </w:instrText>
             </w:r>
             <w:r>
               <w:rPr>
@@ -3920,7 +4184,7 @@
                 <w:noProof/>
                 <w:webHidden/>
               </w:rPr>
-              <w:t>35</w:t>
+              <w:t>38</w:t>
             </w:r>
             <w:r>
               <w:rPr>
@@ -3945,7 +4209,7 @@
               <w:lang w:eastAsia="en-GB"/>
             </w:rPr>
           </w:pPr>
-          <w:hyperlink w:anchor="_Toc7608969" w:history="1">
+          <w:hyperlink w:anchor="_Toc7773738" w:history="1">
             <w:r>
               <w:rPr>
                 <w:rStyle w:val="Hyperlink"/>
@@ -3988,7 +4252,7 @@
                 <w:noProof/>
                 <w:webHidden/>
               </w:rPr>
-              <w:instrText xml:space="preserve"> PAGEREF _Toc7608969 \h </w:instrText>
+              <w:instrText xml:space="preserve"> PAGEREF _Toc7773738 \h </w:instrText>
             </w:r>
             <w:r>
               <w:rPr>
@@ -4008,7 +4272,7 @@
                 <w:noProof/>
                 <w:webHidden/>
               </w:rPr>
-              <w:t>35</w:t>
+              <w:t>38</w:t>
             </w:r>
             <w:r>
               <w:rPr>
@@ -4033,7 +4297,7 @@
               <w:lang w:eastAsia="en-GB"/>
             </w:rPr>
           </w:pPr>
-          <w:hyperlink w:anchor="_Toc7608970" w:history="1">
+          <w:hyperlink w:anchor="_Toc7773739" w:history="1">
             <w:r>
               <w:rPr>
                 <w:rStyle w:val="Hyperlink"/>
@@ -4076,7 +4340,7 @@
                 <w:noProof/>
                 <w:webHidden/>
               </w:rPr>
-              <w:instrText xml:space="preserve"> PAGEREF _Toc7608970 \h </w:instrText>
+              <w:instrText xml:space="preserve"> PAGEREF _Toc7773739 \h </w:instrText>
             </w:r>
             <w:r>
               <w:rPr>
@@ -4096,7 +4360,7 @@
                 <w:noProof/>
                 <w:webHidden/>
               </w:rPr>
-              <w:t>35</w:t>
+              <w:t>38</w:t>
             </w:r>
             <w:r>
               <w:rPr>
@@ -4121,7 +4385,7 @@
               <w:lang w:eastAsia="en-GB"/>
             </w:rPr>
           </w:pPr>
-          <w:hyperlink w:anchor="_Toc7608971" w:history="1">
+          <w:hyperlink w:anchor="_Toc7773740" w:history="1">
             <w:r>
               <w:rPr>
                 <w:rStyle w:val="Hyperlink"/>
@@ -4164,7 +4428,7 @@
                 <w:noProof/>
                 <w:webHidden/>
               </w:rPr>
-              <w:instrText xml:space="preserve"> PAGEREF _Toc7608971 \h </w:instrText>
+              <w:instrText xml:space="preserve"> PAGEREF _Toc7773740 \h </w:instrText>
             </w:r>
             <w:r>
               <w:rPr>
@@ -4184,7 +4448,7 @@
                 <w:noProof/>
                 <w:webHidden/>
               </w:rPr>
-              <w:t>35</w:t>
+              <w:t>38</w:t>
             </w:r>
             <w:r>
               <w:rPr>
@@ -4248,7 +4512,7 @@
           <w:u w:val="single"/>
         </w:rPr>
       </w:pPr>
-      <w:bookmarkStart w:id="0" w:name="_Toc7608928"/>
+      <w:bookmarkStart w:id="0" w:name="_Toc7773694"/>
       <w:r>
         <w:rPr>
           <w:rFonts w:cs="Arial"/>
@@ -4264,7 +4528,7 @@
       <w:pPr>
         <w:pStyle w:val="Heading2"/>
       </w:pPr>
-      <w:bookmarkStart w:id="1" w:name="_Toc7608929"/>
+      <w:bookmarkStart w:id="1" w:name="_Toc7773695"/>
       <w:r>
         <w:t>Team Project Management</w:t>
       </w:r>
@@ -4286,7 +4550,7 @@
       <w:pPr>
         <w:pStyle w:val="Heading2"/>
       </w:pPr>
-      <w:bookmarkStart w:id="2" w:name="_Toc7608930"/>
+      <w:bookmarkStart w:id="2" w:name="_Toc7773696"/>
       <w:r>
         <w:t>Changes during the project</w:t>
       </w:r>
@@ -4308,7 +4572,7 @@
       <w:pPr>
         <w:pStyle w:val="Heading2"/>
       </w:pPr>
-      <w:bookmarkStart w:id="3" w:name="_Toc7608931"/>
+      <w:bookmarkStart w:id="3" w:name="_Toc7773697"/>
       <w:r>
         <w:t>Risk Analysis</w:t>
       </w:r>
@@ -4360,7 +4624,7 @@
           <w:u w:val="single"/>
         </w:rPr>
       </w:pPr>
-      <w:bookmarkStart w:id="4" w:name="_Toc7608932"/>
+      <w:bookmarkStart w:id="4" w:name="_Toc7773698"/>
       <w:r>
         <w:rPr>
           <w:rFonts w:cs="Arial"/>
@@ -4375,7 +4639,7 @@
       <w:pPr>
         <w:pStyle w:val="Heading2"/>
       </w:pPr>
-      <w:bookmarkStart w:id="5" w:name="_Toc7608933"/>
+      <w:bookmarkStart w:id="5" w:name="_Toc7773699"/>
       <w:r>
         <w:t>Product Backlog</w:t>
       </w:r>
@@ -5821,7 +6085,7 @@
       <w:pPr>
         <w:pStyle w:val="Heading2"/>
       </w:pPr>
-      <w:bookmarkStart w:id="6" w:name="_Toc7608934"/>
+      <w:bookmarkStart w:id="6" w:name="_Toc7773700"/>
       <w:r>
         <w:lastRenderedPageBreak/>
         <w:t>Use Case UML Diagrams</w:t>
@@ -5832,7 +6096,7 @@
       <w:pPr>
         <w:pStyle w:val="Heading3"/>
       </w:pPr>
-      <w:bookmarkStart w:id="7" w:name="_Toc7608935"/>
+      <w:bookmarkStart w:id="7" w:name="_Toc7773701"/>
       <w:r>
         <w:t>Administrator</w:t>
       </w:r>
@@ -5860,7 +6124,7 @@
             <v:path o:extrusionok="f" gradientshapeok="t" o:connecttype="rect"/>
             <o:lock v:ext="edit" aspectratio="t"/>
           </v:shapetype>
-          <v:shape id="_x0000_i1025" type="#_x0000_t75" style="width:317.2pt;height:620.15pt">
+          <v:shape id="_x0000_i1025" type="#_x0000_t75" style="width:317.25pt;height:620.25pt">
             <v:imagedata r:id="rId8" o:title="Admin - Use Case Diagram"/>
           </v:shape>
         </w:pict>
@@ -5871,7 +6135,7 @@
       <w:pPr>
         <w:pStyle w:val="Heading3"/>
       </w:pPr>
-      <w:bookmarkStart w:id="8" w:name="_Toc7608936"/>
+      <w:bookmarkStart w:id="8" w:name="_Toc7773702"/>
       <w:r>
         <w:lastRenderedPageBreak/>
         <w:t>Driver</w:t>
@@ -5881,7 +6145,7 @@
     <w:p>
       <w:r>
         <w:pict w14:anchorId="7ECF6F4F">
-          <v:shape id="_x0000_i1026" type="#_x0000_t75" style="width:383.1pt;height:638.5pt">
+          <v:shape id="_x0000_i1026" type="#_x0000_t75" style="width:383.25pt;height:638.25pt">
             <v:imagedata r:id="rId9" o:title="Driver - Use Case Diagram"/>
           </v:shape>
         </w:pict>
@@ -5892,7 +6156,7 @@
       <w:pPr>
         <w:pStyle w:val="Heading3"/>
       </w:pPr>
-      <w:bookmarkStart w:id="9" w:name="_Toc7608937"/>
+      <w:bookmarkStart w:id="9" w:name="_Toc7773703"/>
       <w:r>
         <w:lastRenderedPageBreak/>
         <w:t>Customer</w:t>
@@ -5902,27 +6166,29 @@
     <w:p>
       <w:r>
         <w:pict w14:anchorId="720116AC">
-          <v:shape id="_x0000_i1027" type="#_x0000_t75" style="width:247.25pt;height:665pt">
+          <v:shape id="_x0000_i1027" type="#_x0000_t75" style="width:335.25pt;height:665.25pt">
             <v:imagedata r:id="rId10" o:title="Customer - Use Case Diagram"/>
           </v:shape>
         </w:pict>
       </w:r>
+      <w:bookmarkStart w:id="10" w:name="_GoBack"/>
+      <w:bookmarkEnd w:id="10"/>
     </w:p>
     <w:p>
       <w:pPr>
         <w:pStyle w:val="Heading3"/>
       </w:pPr>
-      <w:bookmarkStart w:id="10" w:name="_Toc7608938"/>
+      <w:bookmarkStart w:id="11" w:name="_Toc7773704"/>
       <w:r>
         <w:lastRenderedPageBreak/>
         <w:t>Manager</w:t>
       </w:r>
-      <w:bookmarkEnd w:id="10"/>
+      <w:bookmarkEnd w:id="11"/>
     </w:p>
     <w:p>
       <w:r>
         <w:pict w14:anchorId="15CA74A8">
-          <v:shape id="_x0000_i1028" type="#_x0000_t75" style="width:330.8pt;height:420.45pt">
+          <v:shape id="_x0000_i1028" type="#_x0000_t75" style="width:330.75pt;height:420pt">
             <v:imagedata r:id="rId11" o:title="Manager - Use Case Diagram"/>
           </v:shape>
         </w:pict>
@@ -5932,7 +6198,7 @@
       <w:pPr>
         <w:pStyle w:val="Heading2"/>
       </w:pPr>
-      <w:bookmarkStart w:id="11" w:name="_Toc7608939"/>
+      <w:bookmarkStart w:id="12" w:name="_Toc7773705"/>
       <w:r>
         <w:t xml:space="preserve">Changes </w:t>
       </w:r>
@@ -5942,7 +6208,7 @@
       <w:r>
         <w:t xml:space="preserve"> Development</w:t>
       </w:r>
-      <w:bookmarkEnd w:id="11"/>
+      <w:bookmarkEnd w:id="12"/>
     </w:p>
     <w:p>
       <w:pPr>
@@ -6059,7 +6325,7 @@
           <w:u w:val="single"/>
         </w:rPr>
       </w:pPr>
-      <w:bookmarkStart w:id="12" w:name="_Toc7608940"/>
+      <w:bookmarkStart w:id="13" w:name="_Toc7773706"/>
       <w:r>
         <w:rPr>
           <w:rFonts w:cs="Arial"/>
@@ -6068,17 +6334,17 @@
         <w:lastRenderedPageBreak/>
         <w:t>Database Design</w:t>
       </w:r>
-      <w:bookmarkEnd w:id="12"/>
+      <w:bookmarkEnd w:id="13"/>
     </w:p>
     <w:p>
       <w:pPr>
         <w:pStyle w:val="Heading2"/>
       </w:pPr>
-      <w:bookmarkStart w:id="13" w:name="_Toc7608941"/>
+      <w:bookmarkStart w:id="14" w:name="_Toc7773707"/>
       <w:r>
         <w:t>Database Diagram</w:t>
       </w:r>
-      <w:bookmarkEnd w:id="13"/>
+      <w:bookmarkEnd w:id="14"/>
     </w:p>
     <w:p>
       <w:r>
@@ -6134,22 +6400,22 @@
       <w:pPr>
         <w:pStyle w:val="Heading2"/>
       </w:pPr>
-      <w:bookmarkStart w:id="14" w:name="_Toc7608942"/>
+      <w:bookmarkStart w:id="15" w:name="_Toc7773708"/>
       <w:r>
         <w:t>SQL Create Statements</w:t>
       </w:r>
-      <w:bookmarkEnd w:id="14"/>
+      <w:bookmarkEnd w:id="15"/>
     </w:p>
     <w:p/>
     <w:p>
       <w:pPr>
         <w:pStyle w:val="Heading3"/>
       </w:pPr>
-      <w:bookmarkStart w:id="15" w:name="_Toc7608943"/>
+      <w:bookmarkStart w:id="16" w:name="_Toc7773709"/>
       <w:r>
         <w:t>Employee Table</w:t>
       </w:r>
-      <w:bookmarkEnd w:id="15"/>
+      <w:bookmarkEnd w:id="16"/>
     </w:p>
     <w:p>
       <w:pPr>
@@ -6628,12 +6894,12 @@
       <w:pPr>
         <w:pStyle w:val="Heading3"/>
       </w:pPr>
-      <w:bookmarkStart w:id="16" w:name="_Toc7608944"/>
+      <w:bookmarkStart w:id="17" w:name="_Toc7773710"/>
       <w:r>
         <w:lastRenderedPageBreak/>
         <w:t>Employees Archive</w:t>
       </w:r>
-      <w:bookmarkEnd w:id="16"/>
+      <w:bookmarkEnd w:id="17"/>
     </w:p>
     <w:p>
       <w:pPr>
@@ -6937,11 +7203,11 @@
       <w:pPr>
         <w:pStyle w:val="Heading3"/>
       </w:pPr>
-      <w:bookmarkStart w:id="17" w:name="_Toc7608945"/>
+      <w:bookmarkStart w:id="18" w:name="_Toc7773711"/>
       <w:r>
         <w:t>Shifts</w:t>
       </w:r>
-      <w:bookmarkEnd w:id="17"/>
+      <w:bookmarkEnd w:id="18"/>
     </w:p>
     <w:p>
       <w:pPr>
@@ -7215,11 +7481,11 @@
       <w:pPr>
         <w:pStyle w:val="Heading3"/>
       </w:pPr>
-      <w:bookmarkStart w:id="18" w:name="_Toc7608946"/>
+      <w:bookmarkStart w:id="19" w:name="_Toc7773712"/>
       <w:r>
         <w:t>Customers</w:t>
       </w:r>
-      <w:bookmarkEnd w:id="18"/>
+      <w:bookmarkEnd w:id="19"/>
     </w:p>
     <w:p>
       <w:pPr>
@@ -7816,11 +8082,11 @@
       <w:pPr>
         <w:pStyle w:val="Heading3"/>
       </w:pPr>
-      <w:bookmarkStart w:id="19" w:name="_Toc7608947"/>
+      <w:bookmarkStart w:id="20" w:name="_Toc7773713"/>
       <w:r>
         <w:t>Stops</w:t>
       </w:r>
-      <w:bookmarkEnd w:id="19"/>
+      <w:bookmarkEnd w:id="20"/>
     </w:p>
     <w:p>
       <w:pPr>
@@ -8126,11 +8392,11 @@
       <w:pPr>
         <w:pStyle w:val="Heading3"/>
       </w:pPr>
-      <w:bookmarkStart w:id="20" w:name="_Toc7608948"/>
+      <w:bookmarkStart w:id="21" w:name="_Toc7773714"/>
       <w:r>
         <w:t>Routes</w:t>
       </w:r>
-      <w:bookmarkEnd w:id="20"/>
+      <w:bookmarkEnd w:id="21"/>
     </w:p>
     <w:p>
       <w:pPr>
@@ -8366,11 +8632,11 @@
       <w:pPr>
         <w:pStyle w:val="Heading3"/>
       </w:pPr>
-      <w:bookmarkStart w:id="21" w:name="_Toc7608949"/>
+      <w:bookmarkStart w:id="22" w:name="_Toc7773715"/>
       <w:r>
         <w:t>Routes Archive</w:t>
       </w:r>
-      <w:bookmarkEnd w:id="21"/>
+      <w:bookmarkEnd w:id="22"/>
     </w:p>
     <w:p>
       <w:pPr>
@@ -8480,11 +8746,11 @@
       <w:pPr>
         <w:pStyle w:val="Heading3"/>
       </w:pPr>
-      <w:bookmarkStart w:id="22" w:name="_Toc7608950"/>
+      <w:bookmarkStart w:id="23" w:name="_Toc7773716"/>
       <w:r>
         <w:t>Route Stops</w:t>
       </w:r>
-      <w:bookmarkEnd w:id="22"/>
+      <w:bookmarkEnd w:id="23"/>
     </w:p>
     <w:p>
       <w:pPr>
@@ -8609,11 +8875,11 @@
       <w:pPr>
         <w:pStyle w:val="Heading3"/>
       </w:pPr>
-      <w:bookmarkStart w:id="23" w:name="_Toc7608951"/>
+      <w:bookmarkStart w:id="24" w:name="_Toc7773717"/>
       <w:r>
         <w:t>Coaches</w:t>
       </w:r>
-      <w:bookmarkEnd w:id="23"/>
+      <w:bookmarkEnd w:id="24"/>
     </w:p>
     <w:p>
       <w:pPr>
@@ -8960,14 +9226,14 @@
       <w:pPr>
         <w:pStyle w:val="Heading3"/>
       </w:pPr>
-      <w:bookmarkStart w:id="24" w:name="_Toc7608952"/>
+      <w:bookmarkStart w:id="25" w:name="_Toc7773718"/>
       <w:r>
         <w:t>Coaches</w:t>
       </w:r>
       <w:r>
         <w:t xml:space="preserve"> Archive</w:t>
       </w:r>
-      <w:bookmarkEnd w:id="24"/>
+      <w:bookmarkEnd w:id="25"/>
     </w:p>
     <w:p>
       <w:pPr>
@@ -9220,11 +9486,11 @@
       <w:pPr>
         <w:pStyle w:val="Heading3"/>
       </w:pPr>
-      <w:bookmarkStart w:id="25" w:name="_Toc7608953"/>
+      <w:bookmarkStart w:id="26" w:name="_Toc7773719"/>
       <w:r>
         <w:t>Journeys</w:t>
       </w:r>
-      <w:bookmarkEnd w:id="25"/>
+      <w:bookmarkEnd w:id="26"/>
     </w:p>
     <w:p>
       <w:pPr>
@@ -9903,11 +10169,11 @@
       <w:pPr>
         <w:pStyle w:val="Heading3"/>
       </w:pPr>
-      <w:bookmarkStart w:id="26" w:name="_Toc7608954"/>
+      <w:bookmarkStart w:id="27" w:name="_Toc7773720"/>
       <w:r>
         <w:t>Bookings</w:t>
       </w:r>
-      <w:bookmarkEnd w:id="26"/>
+      <w:bookmarkEnd w:id="27"/>
     </w:p>
     <w:p>
       <w:pPr>
@@ -10409,11 +10675,11 @@
       <w:pPr>
         <w:pStyle w:val="Heading3"/>
       </w:pPr>
-      <w:bookmarkStart w:id="27" w:name="_Toc7608955"/>
+      <w:bookmarkStart w:id="28" w:name="_Toc7773721"/>
       <w:r>
         <w:t>Booking History</w:t>
       </w:r>
-      <w:bookmarkEnd w:id="27"/>
+      <w:bookmarkEnd w:id="28"/>
     </w:p>
     <w:p>
       <w:pPr>
@@ -10766,11 +11032,11 @@
       <w:pPr>
         <w:pStyle w:val="Heading3"/>
       </w:pPr>
-      <w:bookmarkStart w:id="28" w:name="_Toc7608956"/>
+      <w:bookmarkStart w:id="29" w:name="_Toc7773722"/>
       <w:r>
         <w:t>Replacements</w:t>
       </w:r>
-      <w:bookmarkEnd w:id="28"/>
+      <w:bookmarkEnd w:id="29"/>
     </w:p>
     <w:p>
       <w:pPr>
@@ -11015,8 +11281,7 @@
       <w:pPr>
         <w:pStyle w:val="Heading2"/>
       </w:pPr>
-      <w:bookmarkStart w:id="29" w:name="_Toc7608958"/>
-      <w:bookmarkStart w:id="30" w:name="_Toc7608957"/>
+      <w:bookmarkStart w:id="30" w:name="_Toc7773723"/>
       <w:r>
         <w:lastRenderedPageBreak/>
         <w:t>Normalised Tables</w:t>
@@ -11025,45 +11290,34 @@
     </w:p>
     <w:p>
       <w:pPr>
-        <w:rPr>
-          <w:u w:val="single"/>
-        </w:rPr>
-      </w:pPr>
-      <w:r>
-        <w:rPr>
-          <w:u w:val="single"/>
-        </w:rPr>
-        <w:t xml:space="preserve">First </w:t>
-      </w:r>
-      <w:r>
-        <w:rPr>
-          <w:u w:val="single"/>
-        </w:rPr>
-        <w:t>Normalised Table</w:t>
-      </w:r>
-    </w:p>
-    <w:p>
-      <w:pPr>
-        <w:pStyle w:val="Heading1"/>
-        <w:numPr>
-          <w:ilvl w:val="0"/>
-          <w:numId w:val="0"/>
-        </w:numPr>
-        <w:ind w:left="432" w:hanging="432"/>
-        <w:rPr>
-          <w:rFonts w:cs="Arial"/>
-          <w:u w:val="single"/>
-        </w:rPr>
-      </w:pPr>
+        <w:pStyle w:val="Heading3"/>
+      </w:pPr>
+      <w:bookmarkStart w:id="31" w:name="_Toc7773724"/>
       <w:r>
         <w:rPr>
           <w:noProof/>
           <w:lang w:eastAsia="en-GB"/>
         </w:rPr>
         <w:drawing>
-          <wp:inline distT="0" distB="0" distL="0" distR="0" wp14:anchorId="4FEA8AA9" wp14:editId="12325D47">
-            <wp:extent cx="5753100" cy="8061230"/>
+          <wp:anchor distT="0" distB="0" distL="114300" distR="114300" simplePos="0" relativeHeight="251658240" behindDoc="1" locked="0" layoutInCell="1" allowOverlap="1" wp14:anchorId="187FB03A" wp14:editId="1EE82E00">
+            <wp:simplePos x="0" y="0"/>
+            <wp:positionH relativeFrom="margin">
+              <wp:align>left</wp:align>
+            </wp:positionH>
+            <wp:positionV relativeFrom="paragraph">
+              <wp:posOffset>389255</wp:posOffset>
+            </wp:positionV>
+            <wp:extent cx="5753100" cy="8060690"/>
             <wp:effectExtent l="0" t="0" r="0" b="0"/>
+            <wp:wrapTight wrapText="bothSides">
+              <wp:wrapPolygon edited="0">
+                <wp:start x="0" y="0"/>
+                <wp:lineTo x="0" y="21542"/>
+                <wp:lineTo x="21528" y="21542"/>
+                <wp:lineTo x="21528" y="0"/>
+                <wp:lineTo x="0" y="0"/>
+              </wp:wrapPolygon>
+            </wp:wrapTight>
             <wp:docPr id="1" name="Picture 1"/>
             <wp:cNvGraphicFramePr>
               <a:graphicFrameLocks xmlns:a="http://schemas.openxmlformats.org/drawingml/2006/main" noChangeAspect="1"/>
@@ -11076,7 +11330,13 @@
                     <pic:cNvPicPr/>
                   </pic:nvPicPr>
                   <pic:blipFill>
-                    <a:blip r:embed="rId15"/>
+                    <a:blip r:embed="rId15">
+                      <a:extLst>
+                        <a:ext uri="{28A0092B-C50C-407E-A947-70E740481C1C}">
+                          <a14:useLocalDpi xmlns:a14="http://schemas.microsoft.com/office/drawing/2010/main" val="0"/>
+                        </a:ext>
+                      </a:extLst>
+                    </a:blip>
                     <a:stretch>
                       <a:fillRect/>
                     </a:stretch>
@@ -11084,7 +11344,7 @@
                   <pic:spPr>
                     <a:xfrm>
                       <a:off x="0" y="0"/>
-                      <a:ext cx="5754672" cy="8063433"/>
+                      <a:ext cx="5753100" cy="8060690"/>
                     </a:xfrm>
                     <a:prstGeom prst="rect">
                       <a:avLst/>
@@ -11093,9 +11353,16 @@
                 </pic:pic>
               </a:graphicData>
             </a:graphic>
-          </wp:inline>
+          </wp:anchor>
         </w:drawing>
       </w:r>
+      <w:r>
+        <w:t xml:space="preserve">First </w:t>
+      </w:r>
+      <w:r>
+        <w:t>Normalised Table</w:t>
+      </w:r>
+      <w:bookmarkEnd w:id="31"/>
     </w:p>
     <w:p>
       <w:pPr>
@@ -11106,29 +11373,20 @@
     </w:p>
     <w:p>
       <w:pPr>
-        <w:rPr>
-          <w:u w:val="single"/>
-        </w:rPr>
-      </w:pPr>
-      <w:r>
-        <w:rPr>
-          <w:u w:val="single"/>
-        </w:rPr>
+        <w:pStyle w:val="Heading3"/>
+      </w:pPr>
+      <w:bookmarkStart w:id="32" w:name="_Toc7773725"/>
+      <w:r>
         <w:lastRenderedPageBreak/>
         <w:t>Second</w:t>
       </w:r>
       <w:r>
-        <w:rPr>
-          <w:u w:val="single"/>
-        </w:rPr>
         <w:t xml:space="preserve"> </w:t>
       </w:r>
       <w:r>
-        <w:rPr>
-          <w:u w:val="single"/>
-        </w:rPr>
         <w:t>Normalised Table</w:t>
       </w:r>
+      <w:bookmarkEnd w:id="32"/>
     </w:p>
     <w:p>
       <w:r>
@@ -11137,9 +11395,25 @@
           <w:lang w:eastAsia="en-GB"/>
         </w:rPr>
         <w:drawing>
-          <wp:inline distT="0" distB="0" distL="0" distR="0" wp14:anchorId="48C34FF1" wp14:editId="66D315D7">
-            <wp:extent cx="4781550" cy="7431067"/>
-            <wp:effectExtent l="0" t="0" r="0" b="0"/>
+          <wp:anchor distT="0" distB="0" distL="114300" distR="114300" simplePos="0" relativeHeight="251659264" behindDoc="1" locked="0" layoutInCell="1" allowOverlap="1" wp14:anchorId="56601CF5" wp14:editId="71B159B9">
+            <wp:simplePos x="0" y="0"/>
+            <wp:positionH relativeFrom="margin">
+              <wp:posOffset>38100</wp:posOffset>
+            </wp:positionH>
+            <wp:positionV relativeFrom="paragraph">
+              <wp:posOffset>144145</wp:posOffset>
+            </wp:positionV>
+            <wp:extent cx="5305425" cy="7430770"/>
+            <wp:effectExtent l="0" t="0" r="9525" b="0"/>
+            <wp:wrapTight wrapText="bothSides">
+              <wp:wrapPolygon edited="0">
+                <wp:start x="0" y="0"/>
+                <wp:lineTo x="0" y="21541"/>
+                <wp:lineTo x="21561" y="21541"/>
+                <wp:lineTo x="21561" y="0"/>
+                <wp:lineTo x="0" y="0"/>
+              </wp:wrapPolygon>
+            </wp:wrapTight>
             <wp:docPr id="2" name="Picture 2"/>
             <wp:cNvGraphicFramePr>
               <a:graphicFrameLocks xmlns:a="http://schemas.openxmlformats.org/drawingml/2006/main" noChangeAspect="1"/>
@@ -11152,7 +11426,13 @@
                     <pic:cNvPicPr/>
                   </pic:nvPicPr>
                   <pic:blipFill>
-                    <a:blip r:embed="rId16"/>
+                    <a:blip r:embed="rId16">
+                      <a:extLst>
+                        <a:ext uri="{28A0092B-C50C-407E-A947-70E740481C1C}">
+                          <a14:useLocalDpi xmlns:a14="http://schemas.microsoft.com/office/drawing/2010/main" val="0"/>
+                        </a:ext>
+                      </a:extLst>
+                    </a:blip>
                     <a:stretch>
                       <a:fillRect/>
                     </a:stretch>
@@ -11160,7 +11440,7 @@
                   <pic:spPr>
                     <a:xfrm>
                       <a:off x="0" y="0"/>
-                      <a:ext cx="4785827" cy="7437714"/>
+                      <a:ext cx="5305425" cy="7430770"/>
                     </a:xfrm>
                     <a:prstGeom prst="rect">
                       <a:avLst/>
@@ -11169,7 +11449,10 @@
                 </pic:pic>
               </a:graphicData>
             </a:graphic>
-          </wp:inline>
+            <wp14:sizeRelH relativeFrom="margin">
+              <wp14:pctWidth>0</wp14:pctWidth>
+            </wp14:sizeRelH>
+          </wp:anchor>
         </w:drawing>
       </w:r>
     </w:p>
@@ -11192,17 +11475,14 @@
     </w:p>
     <w:p>
       <w:pPr>
-        <w:rPr>
-          <w:u w:val="single"/>
-        </w:rPr>
-      </w:pPr>
-      <w:r>
-        <w:rPr>
-          <w:u w:val="single"/>
-        </w:rPr>
+        <w:pStyle w:val="Heading3"/>
+      </w:pPr>
+      <w:bookmarkStart w:id="33" w:name="_Toc7773726"/>
+      <w:r>
         <w:lastRenderedPageBreak/>
         <w:t>Class Diagram Comparison to Normalised Tables</w:t>
       </w:r>
+      <w:bookmarkEnd w:id="33"/>
     </w:p>
     <w:p>
       <w:pPr>
@@ -11312,10 +11592,7 @@
         </w:rPr>
       </w:pPr>
       <w:r>
-        <w:t xml:space="preserve">Route </w:t>
-      </w:r>
-      <w:r>
-        <w:t xml:space="preserve">stops </w:t>
+        <w:t xml:space="preserve">Route stops </w:t>
       </w:r>
     </w:p>
     <w:p>
@@ -11387,6 +11664,12 @@
           <w:u w:val="single"/>
         </w:rPr>
       </w:pPr>
+      <w:r>
+        <w:rPr>
+          <w:u w:val="single"/>
+        </w:rPr>
+        <w:br w:type="page"/>
+      </w:r>
     </w:p>
     <w:p>
       <w:pPr>
@@ -11396,14 +11679,16 @@
           <w:u w:val="single"/>
         </w:rPr>
       </w:pPr>
+      <w:bookmarkStart w:id="34" w:name="_Toc7773727"/>
       <w:r>
         <w:rPr>
           <w:rFonts w:cs="Arial"/>
           <w:u w:val="single"/>
         </w:rPr>
+        <w:lastRenderedPageBreak/>
         <w:t>Usability</w:t>
       </w:r>
-      <w:bookmarkEnd w:id="29"/>
+      <w:bookmarkEnd w:id="34"/>
     </w:p>
     <w:p/>
     <w:p/>
@@ -11433,7 +11718,7 @@
           <w:u w:val="single"/>
         </w:rPr>
       </w:pPr>
-      <w:bookmarkStart w:id="31" w:name="_Toc7608959"/>
+      <w:bookmarkStart w:id="35" w:name="_Toc7773728"/>
       <w:r>
         <w:rPr>
           <w:rFonts w:cs="Arial"/>
@@ -11441,7 +11726,7 @@
         </w:rPr>
         <w:t>Security</w:t>
       </w:r>
-      <w:bookmarkEnd w:id="31"/>
+      <w:bookmarkEnd w:id="35"/>
     </w:p>
     <w:p>
       <w:pPr>
@@ -11457,80 +11742,44 @@
       <w:pPr>
         <w:pStyle w:val="Heading2"/>
       </w:pPr>
-      <w:bookmarkStart w:id="32" w:name="_Toc7608960"/>
+      <w:bookmarkStart w:id="36" w:name="_Toc7773729"/>
       <w:r>
         <w:t>Features Implemented</w:t>
       </w:r>
-      <w:bookmarkEnd w:id="32"/>
-    </w:p>
-    <w:p/>
+      <w:bookmarkEnd w:id="36"/>
+    </w:p>
+    <w:p>
+      <w:r>
+        <w:t>This section will cover security features we have implemented in the system and how the protect the users data both in transit and at rest and also the retrieval of the data.</w:t>
+      </w:r>
+    </w:p>
     <w:p>
       <w:pPr>
         <w:pStyle w:val="Heading3"/>
       </w:pPr>
-      <w:bookmarkStart w:id="33" w:name="_Toc7608961"/>
+      <w:bookmarkStart w:id="37" w:name="_Toc7773730"/>
       <w:r>
         <w:t>SQL Injection</w:t>
       </w:r>
-      <w:bookmarkEnd w:id="33"/>
-    </w:p>
-    <w:p>
-      <w:pPr>
-        <w:pStyle w:val="ListParagraph"/>
-        <w:numPr>
-          <w:ilvl w:val="0"/>
-          <w:numId w:val="3"/>
-        </w:numPr>
-      </w:pPr>
-      <w:r>
-        <w:t>Middleware doesn’t do any direct database requests</w:t>
-      </w:r>
-    </w:p>
-    <w:p>
-      <w:pPr>
-        <w:pStyle w:val="ListParagraph"/>
-        <w:numPr>
-          <w:ilvl w:val="0"/>
-          <w:numId w:val="3"/>
-        </w:numPr>
-      </w:pPr>
-      <w:r>
-        <w:t>Manipulates an image of the database</w:t>
-      </w:r>
-    </w:p>
-    <w:p>
-      <w:pPr>
-        <w:pStyle w:val="ListParagraph"/>
-        <w:numPr>
-          <w:ilvl w:val="0"/>
-          <w:numId w:val="3"/>
-        </w:numPr>
-      </w:pPr>
-      <w:r>
-        <w:t>No SQL used</w:t>
-      </w:r>
-    </w:p>
-    <w:p>
-      <w:pPr>
-        <w:pStyle w:val="ListParagraph"/>
-        <w:numPr>
-          <w:ilvl w:val="0"/>
-          <w:numId w:val="3"/>
-        </w:numPr>
-      </w:pPr>
-      <w:r>
-        <w:t>Less likely to be vulnerable</w:t>
+      <w:bookmarkEnd w:id="37"/>
+    </w:p>
+    <w:p>
+      <w:r>
+        <w:t>In terms of SQL injection, we have some protection against certain attempts of injection to drop tables and remove data. This is done by our use of the entity framework to access our database through the ASP.net web API. This allows the front end systems to only access an image of the database and not the database directly so only REST operations are able to be performed</w:t>
+      </w:r>
+      <w:r>
+        <w:t>. This means that the table structure cannot be changed by the API and since there is no direct access to the database the structure of the database cannot be changed by SQL injection attacks.</w:t>
       </w:r>
     </w:p>
     <w:p>
       <w:pPr>
         <w:pStyle w:val="Heading3"/>
       </w:pPr>
-      <w:bookmarkStart w:id="34" w:name="_Toc7608962"/>
+      <w:bookmarkStart w:id="38" w:name="_Toc7773731"/>
       <w:r>
         <w:t>Hashing and Salting</w:t>
       </w:r>
-      <w:bookmarkEnd w:id="34"/>
+      <w:bookmarkEnd w:id="38"/>
     </w:p>
     <w:p>
       <w:r>
@@ -11569,11 +11818,11 @@
       <w:pPr>
         <w:pStyle w:val="Heading3"/>
       </w:pPr>
-      <w:bookmarkStart w:id="35" w:name="_Toc7608963"/>
+      <w:bookmarkStart w:id="39" w:name="_Toc7773732"/>
       <w:r>
         <w:t>Token based Authentication</w:t>
       </w:r>
-      <w:bookmarkEnd w:id="35"/>
+      <w:bookmarkEnd w:id="39"/>
     </w:p>
     <w:p/>
     <w:p/>
@@ -11581,38 +11830,82 @@
       <w:pPr>
         <w:pStyle w:val="Heading2"/>
       </w:pPr>
-      <w:bookmarkStart w:id="36" w:name="_Toc7608964"/>
-      <w:r>
-        <w:t>Features Not Implemented</w:t>
-      </w:r>
-      <w:bookmarkEnd w:id="36"/>
-    </w:p>
-    <w:p/>
+      <w:bookmarkStart w:id="40" w:name="_Toc7773733"/>
+      <w:r>
+        <w:t>Features</w:t>
+      </w:r>
+      <w:r>
+        <w:t xml:space="preserve"> Not Implemented</w:t>
+      </w:r>
+      <w:bookmarkEnd w:id="40"/>
+    </w:p>
+    <w:p>
+      <w:r>
+        <w:t>The following are features that weren’t implemented into the system but if we had time or were to repeat the project we would implement these features to enhance the security of the system.</w:t>
+      </w:r>
+    </w:p>
     <w:p>
       <w:pPr>
         <w:pStyle w:val="Heading3"/>
       </w:pPr>
-      <w:bookmarkStart w:id="37" w:name="_Toc7608965"/>
+      <w:bookmarkStart w:id="41" w:name="_Toc7773734"/>
       <w:r>
         <w:t>HTTPS</w:t>
       </w:r>
-      <w:bookmarkEnd w:id="37"/>
-    </w:p>
-    <w:p/>
+      <w:bookmarkEnd w:id="41"/>
+    </w:p>
+    <w:p>
+      <w:r>
+        <w:t>If we had more time to work on security for our system we would like to enable HTTPS so that data is transferred across networks more securely</w:t>
+      </w:r>
+      <w:r>
+        <w:t xml:space="preserve">. This would reduce the risk of </w:t>
+      </w:r>
+      <w:r>
+        <w:t>data being intercepted and used as the data will be encrypted automatically during transit.</w:t>
+      </w:r>
+    </w:p>
     <w:p>
       <w:pPr>
         <w:pStyle w:val="Heading3"/>
       </w:pPr>
-      <w:bookmarkStart w:id="38" w:name="_Toc7608966"/>
-      <w:r>
-        <w:t>Data not encrypted until middleware for log in and account creation</w:t>
-      </w:r>
-      <w:bookmarkEnd w:id="38"/>
+      <w:bookmarkStart w:id="42" w:name="_Toc7773735"/>
+      <w:r>
+        <w:t>Data not encrypted until</w:t>
+      </w:r>
+      <w:r>
+        <w:t xml:space="preserve"> the</w:t>
+      </w:r>
       <w:r>
         <w:t xml:space="preserve"> </w:t>
       </w:r>
-    </w:p>
-    <w:p/>
+      <w:r>
+        <w:t>API</w:t>
+      </w:r>
+      <w:bookmarkEnd w:id="42"/>
+    </w:p>
+    <w:p>
+      <w:r>
+        <w:t>As mentioned above there are some vulnerabilities with our hashing and salting algorithms.</w:t>
+      </w:r>
+    </w:p>
+    <w:p>
+      <w:r>
+        <w:lastRenderedPageBreak/>
+        <w:t>The main issue we have is that all of the hashing and salting is performed on the API as opposed to the front end systems. This means that new account and log in passwords are being passed over a network to the API in plain text. This brings about the issue of passwords being intercepted in transit to the API with no decryption needed to expose them for malicious intent.</w:t>
+      </w:r>
+    </w:p>
+    <w:p>
+      <w:r>
+        <w:t>In future we would implement the hashing a</w:t>
+      </w:r>
+      <w:r>
+        <w:t>nd sal</w:t>
+      </w:r>
+      <w:r>
+        <w:t>ting algorithms on the front end systems so that there is less risk of sensitive data exposure on our part.</w:t>
+      </w:r>
+    </w:p>
     <w:p>
       <w:pPr>
         <w:rPr>
@@ -11636,7 +11929,7 @@
       <w:pPr>
         <w:pStyle w:val="Heading1"/>
       </w:pPr>
-      <w:bookmarkStart w:id="39" w:name="_Toc7608967"/>
+      <w:bookmarkStart w:id="43" w:name="_Toc7773736"/>
       <w:r>
         <w:rPr>
           <w:u w:val="single"/>
@@ -11644,18 +11937,18 @@
         <w:lastRenderedPageBreak/>
         <w:t>Software Engineering</w:t>
       </w:r>
-      <w:bookmarkEnd w:id="39"/>
+      <w:bookmarkEnd w:id="43"/>
     </w:p>
     <w:p/>
     <w:p>
       <w:pPr>
         <w:pStyle w:val="Heading2"/>
       </w:pPr>
-      <w:bookmarkStart w:id="40" w:name="_Toc7608968"/>
+      <w:bookmarkStart w:id="44" w:name="_Toc7773737"/>
       <w:r>
         <w:t>Use of Software Patterns</w:t>
       </w:r>
-      <w:bookmarkEnd w:id="40"/>
+      <w:bookmarkEnd w:id="44"/>
     </w:p>
     <w:p>
       <w:pPr>
@@ -11685,11 +11978,11 @@
       <w:pPr>
         <w:pStyle w:val="Heading2"/>
       </w:pPr>
-      <w:bookmarkStart w:id="41" w:name="_Toc7608969"/>
+      <w:bookmarkStart w:id="45" w:name="_Toc7773738"/>
       <w:r>
         <w:t>Good Areas</w:t>
       </w:r>
-      <w:bookmarkEnd w:id="41"/>
+      <w:bookmarkEnd w:id="45"/>
     </w:p>
     <w:p>
       <w:pPr>
@@ -11702,8 +11995,6 @@
       <w:r>
         <w:t>Kept most of the logic on the API</w:t>
       </w:r>
-      <w:bookmarkStart w:id="42" w:name="_GoBack"/>
-      <w:bookmarkEnd w:id="42"/>
     </w:p>
     <w:p>
       <w:pPr>
@@ -11730,11 +12021,11 @@
       <w:pPr>
         <w:pStyle w:val="Heading2"/>
       </w:pPr>
-      <w:bookmarkStart w:id="43" w:name="_Toc7608970"/>
+      <w:bookmarkStart w:id="46" w:name="_Toc7773739"/>
       <w:r>
         <w:t>Shortcoming of the System</w:t>
       </w:r>
-      <w:bookmarkEnd w:id="43"/>
+      <w:bookmarkEnd w:id="46"/>
     </w:p>
     <w:p>
       <w:pPr>
@@ -11764,11 +12055,11 @@
       <w:pPr>
         <w:pStyle w:val="Heading2"/>
       </w:pPr>
-      <w:bookmarkStart w:id="44" w:name="_Toc7608971"/>
+      <w:bookmarkStart w:id="47" w:name="_Toc7773740"/>
       <w:r>
         <w:t>Assumptions</w:t>
       </w:r>
-      <w:bookmarkEnd w:id="44"/>
+      <w:bookmarkEnd w:id="47"/>
     </w:p>
     <w:sectPr>
       <w:pgSz w:w="11906" w:h="16838"/>
@@ -11848,7 +12139,7 @@
           <w:rPr>
             <w:noProof/>
           </w:rPr>
-          <w:t>34</w:t>
+          <w:t>21</w:t>
         </w:r>
         <w:r>
           <w:rPr>
@@ -14800,7 +15091,7 @@
 </file>
 
 <file path=customXml/itemProps1.xml><?xml version="1.0" encoding="utf-8"?>
-<ds:datastoreItem xmlns:ds="http://schemas.openxmlformats.org/officeDocument/2006/customXml" ds:itemID="{1EE6EB45-2BD3-46CC-AC7D-00009B637958}">
+<ds:datastoreItem xmlns:ds="http://schemas.openxmlformats.org/officeDocument/2006/customXml" ds:itemID="{151FF27E-1878-42EE-8EC2-D22C010F07EB}">
   <ds:schemaRefs>
     <ds:schemaRef ds:uri="http://schemas.openxmlformats.org/officeDocument/2006/bibliography"/>
   </ds:schemaRefs>

</xml_diff>

<commit_message>
Updated the ERD and put into final report
</commit_message>
<xml_diff>
--- a/Documents/Report/PRCS252E - Final Report.docx
+++ b/Documents/Report/PRCS252E - Final Report.docx
@@ -1,6 +1,6 @@
 
 <file path=word/document.xml><?xml version="1.0" encoding="utf-8"?>
-<w:document xmlns:wpc="http://schemas.microsoft.com/office/word/2010/wordprocessingCanvas" xmlns:cx="http://schemas.microsoft.com/office/drawing/2014/chartex" xmlns:cx1="http://schemas.microsoft.com/office/drawing/2015/9/8/chartex" xmlns:mc="http://schemas.openxmlformats.org/markup-compatibility/2006" xmlns:o="urn:schemas-microsoft-com:office:office" xmlns:r="http://schemas.openxmlformats.org/officeDocument/2006/relationships" xmlns:m="http://schemas.openxmlformats.org/officeDocument/2006/math" xmlns:v="urn:schemas-microsoft-com:vml" xmlns:wp14="http://schemas.microsoft.com/office/word/2010/wordprocessingDrawing" xmlns:wp="http://schemas.openxmlformats.org/drawingml/2006/wordprocessingDrawing" xmlns:w10="urn:schemas-microsoft-com:office:word" xmlns:w="http://schemas.openxmlformats.org/wordprocessingml/2006/main" xmlns:w14="http://schemas.microsoft.com/office/word/2010/wordml" xmlns:w15="http://schemas.microsoft.com/office/word/2012/wordml" xmlns:w16se="http://schemas.microsoft.com/office/word/2015/wordml/symex" xmlns:wpg="http://schemas.microsoft.com/office/word/2010/wordprocessingGroup" xmlns:wpi="http://schemas.microsoft.com/office/word/2010/wordprocessingInk" xmlns:wne="http://schemas.microsoft.com/office/word/2006/wordml" xmlns:wps="http://schemas.microsoft.com/office/word/2010/wordprocessingShape" xmlns:a="http://schemas.openxmlformats.org/drawingml/2006/main" xmlns:pic="http://schemas.openxmlformats.org/drawingml/2006/picture" xmlns:a14="http://schemas.microsoft.com/office/drawing/2010/main" mc:Ignorable="w14 w15 w16se wp14">
+<w:document xmlns:wpc="http://schemas.microsoft.com/office/word/2010/wordprocessingCanvas" xmlns:cx="http://schemas.microsoft.com/office/drawing/2014/chartex" xmlns:cx1="http://schemas.microsoft.com/office/drawing/2015/9/8/chartex" xmlns:mc="http://schemas.openxmlformats.org/markup-compatibility/2006" xmlns:o="urn:schemas-microsoft-com:office:office" xmlns:r="http://schemas.openxmlformats.org/officeDocument/2006/relationships" xmlns:m="http://schemas.openxmlformats.org/officeDocument/2006/math" xmlns:v="urn:schemas-microsoft-com:vml" xmlns:wp14="http://schemas.microsoft.com/office/word/2010/wordprocessingDrawing" xmlns:wp="http://schemas.openxmlformats.org/drawingml/2006/wordprocessingDrawing" xmlns:w10="urn:schemas-microsoft-com:office:word" xmlns:w="http://schemas.openxmlformats.org/wordprocessingml/2006/main" xmlns:w14="http://schemas.microsoft.com/office/word/2010/wordml" xmlns:w15="http://schemas.microsoft.com/office/word/2012/wordml" xmlns:w16se="http://schemas.microsoft.com/office/word/2015/wordml/symex" xmlns:wpg="http://schemas.microsoft.com/office/word/2010/wordprocessingGroup" xmlns:wpi="http://schemas.microsoft.com/office/word/2010/wordprocessingInk" xmlns:wne="http://schemas.microsoft.com/office/word/2006/wordml" xmlns:wps="http://schemas.microsoft.com/office/word/2010/wordprocessingShape" mc:Ignorable="w14 w15 w16se wp14">
   <w:body>
     <w:p>
       <w:pPr>
@@ -312,7 +312,7 @@
               <w:tab w:val="right" w:leader="dot" w:pos="9016"/>
             </w:tabs>
             <w:rPr>
-              <w:rFonts w:asciiTheme="minorHAnsi" w:hAnsiTheme="minorHAnsi" w:eastAsiaTheme="minorEastAsia"/>
+              <w:rFonts w:asciiTheme="minorHAnsi" w:eastAsiaTheme="minorEastAsia" w:hAnsiTheme="minorHAnsi"/>
               <w:noProof/>
               <w:sz w:val="22"/>
               <w:lang w:eastAsia="en-GB"/>
@@ -327,7 +327,7 @@
           <w:r>
             <w:fldChar w:fldCharType="separate"/>
           </w:r>
-          <w:hyperlink w:history="1" w:anchor="_Toc7784121">
+          <w:hyperlink w:anchor="_Toc7784121" w:history="1">
             <w:r>
               <w:rPr>
                 <w:rStyle w:val="Hyperlink"/>
@@ -338,7 +338,7 @@
             </w:r>
             <w:r>
               <w:rPr>
-                <w:rFonts w:asciiTheme="minorHAnsi" w:hAnsiTheme="minorHAnsi" w:eastAsiaTheme="minorEastAsia"/>
+                <w:rFonts w:asciiTheme="minorHAnsi" w:eastAsiaTheme="minorEastAsia" w:hAnsiTheme="minorHAnsi"/>
                 <w:noProof/>
                 <w:sz w:val="22"/>
                 <w:lang w:eastAsia="en-GB"/>
@@ -411,13 +411,13 @@
               <w:tab w:val="right" w:leader="dot" w:pos="9016"/>
             </w:tabs>
             <w:rPr>
-              <w:rFonts w:asciiTheme="minorHAnsi" w:hAnsiTheme="minorHAnsi" w:eastAsiaTheme="minorEastAsia"/>
+              <w:rFonts w:asciiTheme="minorHAnsi" w:eastAsiaTheme="minorEastAsia" w:hAnsiTheme="minorHAnsi"/>
               <w:noProof/>
               <w:sz w:val="22"/>
               <w:lang w:eastAsia="en-GB"/>
             </w:rPr>
           </w:pPr>
-          <w:hyperlink w:history="1" w:anchor="_Toc7784122">
+          <w:hyperlink w:anchor="_Toc7784122" w:history="1">
             <w:r>
               <w:rPr>
                 <w:rStyle w:val="Hyperlink"/>
@@ -427,7 +427,7 @@
             </w:r>
             <w:r>
               <w:rPr>
-                <w:rFonts w:asciiTheme="minorHAnsi" w:hAnsiTheme="minorHAnsi" w:eastAsiaTheme="minorEastAsia"/>
+                <w:rFonts w:asciiTheme="minorHAnsi" w:eastAsiaTheme="minorEastAsia" w:hAnsiTheme="minorHAnsi"/>
                 <w:noProof/>
                 <w:sz w:val="22"/>
                 <w:lang w:eastAsia="en-GB"/>
@@ -499,13 +499,13 @@
               <w:tab w:val="right" w:leader="dot" w:pos="9016"/>
             </w:tabs>
             <w:rPr>
-              <w:rFonts w:asciiTheme="minorHAnsi" w:hAnsiTheme="minorHAnsi" w:eastAsiaTheme="minorEastAsia"/>
+              <w:rFonts w:asciiTheme="minorHAnsi" w:eastAsiaTheme="minorEastAsia" w:hAnsiTheme="minorHAnsi"/>
               <w:noProof/>
               <w:sz w:val="22"/>
               <w:lang w:eastAsia="en-GB"/>
             </w:rPr>
           </w:pPr>
-          <w:hyperlink w:history="1" w:anchor="_Toc7784123">
+          <w:hyperlink w:anchor="_Toc7784123" w:history="1">
             <w:r>
               <w:rPr>
                 <w:rStyle w:val="Hyperlink"/>
@@ -515,7 +515,7 @@
             </w:r>
             <w:r>
               <w:rPr>
-                <w:rFonts w:asciiTheme="minorHAnsi" w:hAnsiTheme="minorHAnsi" w:eastAsiaTheme="minorEastAsia"/>
+                <w:rFonts w:asciiTheme="minorHAnsi" w:eastAsiaTheme="minorEastAsia" w:hAnsiTheme="minorHAnsi"/>
                 <w:noProof/>
                 <w:sz w:val="22"/>
                 <w:lang w:eastAsia="en-GB"/>
@@ -587,13 +587,13 @@
               <w:tab w:val="right" w:leader="dot" w:pos="9016"/>
             </w:tabs>
             <w:rPr>
-              <w:rFonts w:asciiTheme="minorHAnsi" w:hAnsiTheme="minorHAnsi" w:eastAsiaTheme="minorEastAsia"/>
+              <w:rFonts w:asciiTheme="minorHAnsi" w:eastAsiaTheme="minorEastAsia" w:hAnsiTheme="minorHAnsi"/>
               <w:noProof/>
               <w:sz w:val="22"/>
               <w:lang w:eastAsia="en-GB"/>
             </w:rPr>
           </w:pPr>
-          <w:hyperlink w:history="1" w:anchor="_Toc7784124">
+          <w:hyperlink w:anchor="_Toc7784124" w:history="1">
             <w:r>
               <w:rPr>
                 <w:rStyle w:val="Hyperlink"/>
@@ -603,7 +603,7 @@
             </w:r>
             <w:r>
               <w:rPr>
-                <w:rFonts w:asciiTheme="minorHAnsi" w:hAnsiTheme="minorHAnsi" w:eastAsiaTheme="minorEastAsia"/>
+                <w:rFonts w:asciiTheme="minorHAnsi" w:eastAsiaTheme="minorEastAsia" w:hAnsiTheme="minorHAnsi"/>
                 <w:noProof/>
                 <w:sz w:val="22"/>
                 <w:lang w:eastAsia="en-GB"/>
@@ -675,13 +675,13 @@
               <w:tab w:val="right" w:leader="dot" w:pos="9016"/>
             </w:tabs>
             <w:rPr>
-              <w:rFonts w:asciiTheme="minorHAnsi" w:hAnsiTheme="minorHAnsi" w:eastAsiaTheme="minorEastAsia"/>
+              <w:rFonts w:asciiTheme="minorHAnsi" w:eastAsiaTheme="minorEastAsia" w:hAnsiTheme="minorHAnsi"/>
               <w:noProof/>
               <w:sz w:val="22"/>
               <w:lang w:eastAsia="en-GB"/>
             </w:rPr>
           </w:pPr>
-          <w:hyperlink w:history="1" w:anchor="_Toc7784125">
+          <w:hyperlink w:anchor="_Toc7784125" w:history="1">
             <w:r>
               <w:rPr>
                 <w:rStyle w:val="Hyperlink"/>
@@ -692,7 +692,7 @@
             </w:r>
             <w:r>
               <w:rPr>
-                <w:rFonts w:asciiTheme="minorHAnsi" w:hAnsiTheme="minorHAnsi" w:eastAsiaTheme="minorEastAsia"/>
+                <w:rFonts w:asciiTheme="minorHAnsi" w:eastAsiaTheme="minorEastAsia" w:hAnsiTheme="minorHAnsi"/>
                 <w:noProof/>
                 <w:sz w:val="22"/>
                 <w:lang w:eastAsia="en-GB"/>
@@ -765,13 +765,13 @@
               <w:tab w:val="right" w:leader="dot" w:pos="9016"/>
             </w:tabs>
             <w:rPr>
-              <w:rFonts w:asciiTheme="minorHAnsi" w:hAnsiTheme="minorHAnsi" w:eastAsiaTheme="minorEastAsia"/>
+              <w:rFonts w:asciiTheme="minorHAnsi" w:eastAsiaTheme="minorEastAsia" w:hAnsiTheme="minorHAnsi"/>
               <w:noProof/>
               <w:sz w:val="22"/>
               <w:lang w:eastAsia="en-GB"/>
             </w:rPr>
           </w:pPr>
-          <w:hyperlink w:history="1" w:anchor="_Toc7784126">
+          <w:hyperlink w:anchor="_Toc7784126" w:history="1">
             <w:r>
               <w:rPr>
                 <w:rStyle w:val="Hyperlink"/>
@@ -781,7 +781,7 @@
             </w:r>
             <w:r>
               <w:rPr>
-                <w:rFonts w:asciiTheme="minorHAnsi" w:hAnsiTheme="minorHAnsi" w:eastAsiaTheme="minorEastAsia"/>
+                <w:rFonts w:asciiTheme="minorHAnsi" w:eastAsiaTheme="minorEastAsia" w:hAnsiTheme="minorHAnsi"/>
                 <w:noProof/>
                 <w:sz w:val="22"/>
                 <w:lang w:eastAsia="en-GB"/>
@@ -853,13 +853,13 @@
               <w:tab w:val="right" w:leader="dot" w:pos="9016"/>
             </w:tabs>
             <w:rPr>
-              <w:rFonts w:asciiTheme="minorHAnsi" w:hAnsiTheme="minorHAnsi" w:eastAsiaTheme="minorEastAsia"/>
+              <w:rFonts w:asciiTheme="minorHAnsi" w:eastAsiaTheme="minorEastAsia" w:hAnsiTheme="minorHAnsi"/>
               <w:noProof/>
               <w:sz w:val="22"/>
               <w:lang w:eastAsia="en-GB"/>
             </w:rPr>
           </w:pPr>
-          <w:hyperlink w:history="1" w:anchor="_Toc7784127">
+          <w:hyperlink w:anchor="_Toc7784127" w:history="1">
             <w:r>
               <w:rPr>
                 <w:rStyle w:val="Hyperlink"/>
@@ -869,7 +869,7 @@
             </w:r>
             <w:r>
               <w:rPr>
-                <w:rFonts w:asciiTheme="minorHAnsi" w:hAnsiTheme="minorHAnsi" w:eastAsiaTheme="minorEastAsia"/>
+                <w:rFonts w:asciiTheme="minorHAnsi" w:eastAsiaTheme="minorEastAsia" w:hAnsiTheme="minorHAnsi"/>
                 <w:noProof/>
                 <w:sz w:val="22"/>
                 <w:lang w:eastAsia="en-GB"/>
@@ -941,13 +941,13 @@
               <w:tab w:val="right" w:leader="dot" w:pos="9016"/>
             </w:tabs>
             <w:rPr>
-              <w:rFonts w:asciiTheme="minorHAnsi" w:hAnsiTheme="minorHAnsi" w:eastAsiaTheme="minorEastAsia"/>
+              <w:rFonts w:asciiTheme="minorHAnsi" w:eastAsiaTheme="minorEastAsia" w:hAnsiTheme="minorHAnsi"/>
               <w:noProof/>
               <w:sz w:val="22"/>
               <w:lang w:eastAsia="en-GB"/>
             </w:rPr>
           </w:pPr>
-          <w:hyperlink w:history="1" w:anchor="_Toc7784128">
+          <w:hyperlink w:anchor="_Toc7784128" w:history="1">
             <w:r>
               <w:rPr>
                 <w:rStyle w:val="Hyperlink"/>
@@ -957,7 +957,7 @@
             </w:r>
             <w:r>
               <w:rPr>
-                <w:rFonts w:asciiTheme="minorHAnsi" w:hAnsiTheme="minorHAnsi" w:eastAsiaTheme="minorEastAsia"/>
+                <w:rFonts w:asciiTheme="minorHAnsi" w:eastAsiaTheme="minorEastAsia" w:hAnsiTheme="minorHAnsi"/>
                 <w:noProof/>
                 <w:sz w:val="22"/>
                 <w:lang w:eastAsia="en-GB"/>
@@ -1029,13 +1029,13 @@
               <w:tab w:val="right" w:leader="dot" w:pos="9016"/>
             </w:tabs>
             <w:rPr>
-              <w:rFonts w:asciiTheme="minorHAnsi" w:hAnsiTheme="minorHAnsi" w:eastAsiaTheme="minorEastAsia"/>
+              <w:rFonts w:asciiTheme="minorHAnsi" w:eastAsiaTheme="minorEastAsia" w:hAnsiTheme="minorHAnsi"/>
               <w:noProof/>
               <w:sz w:val="22"/>
               <w:lang w:eastAsia="en-GB"/>
             </w:rPr>
           </w:pPr>
-          <w:hyperlink w:history="1" w:anchor="_Toc7784129">
+          <w:hyperlink w:anchor="_Toc7784129" w:history="1">
             <w:r>
               <w:rPr>
                 <w:rStyle w:val="Hyperlink"/>
@@ -1045,7 +1045,7 @@
             </w:r>
             <w:r>
               <w:rPr>
-                <w:rFonts w:asciiTheme="minorHAnsi" w:hAnsiTheme="minorHAnsi" w:eastAsiaTheme="minorEastAsia"/>
+                <w:rFonts w:asciiTheme="minorHAnsi" w:eastAsiaTheme="minorEastAsia" w:hAnsiTheme="minorHAnsi"/>
                 <w:noProof/>
                 <w:sz w:val="22"/>
                 <w:lang w:eastAsia="en-GB"/>
@@ -1117,13 +1117,13 @@
               <w:tab w:val="right" w:leader="dot" w:pos="9016"/>
             </w:tabs>
             <w:rPr>
-              <w:rFonts w:asciiTheme="minorHAnsi" w:hAnsiTheme="minorHAnsi" w:eastAsiaTheme="minorEastAsia"/>
+              <w:rFonts w:asciiTheme="minorHAnsi" w:eastAsiaTheme="minorEastAsia" w:hAnsiTheme="minorHAnsi"/>
               <w:noProof/>
               <w:sz w:val="22"/>
               <w:lang w:eastAsia="en-GB"/>
             </w:rPr>
           </w:pPr>
-          <w:hyperlink w:history="1" w:anchor="_Toc7784130">
+          <w:hyperlink w:anchor="_Toc7784130" w:history="1">
             <w:r>
               <w:rPr>
                 <w:rStyle w:val="Hyperlink"/>
@@ -1133,7 +1133,7 @@
             </w:r>
             <w:r>
               <w:rPr>
-                <w:rFonts w:asciiTheme="minorHAnsi" w:hAnsiTheme="minorHAnsi" w:eastAsiaTheme="minorEastAsia"/>
+                <w:rFonts w:asciiTheme="minorHAnsi" w:eastAsiaTheme="minorEastAsia" w:hAnsiTheme="minorHAnsi"/>
                 <w:noProof/>
                 <w:sz w:val="22"/>
                 <w:lang w:eastAsia="en-GB"/>
@@ -1205,13 +1205,13 @@
               <w:tab w:val="right" w:leader="dot" w:pos="9016"/>
             </w:tabs>
             <w:rPr>
-              <w:rFonts w:asciiTheme="minorHAnsi" w:hAnsiTheme="minorHAnsi" w:eastAsiaTheme="minorEastAsia"/>
+              <w:rFonts w:asciiTheme="minorHAnsi" w:eastAsiaTheme="minorEastAsia" w:hAnsiTheme="minorHAnsi"/>
               <w:noProof/>
               <w:sz w:val="22"/>
               <w:lang w:eastAsia="en-GB"/>
             </w:rPr>
           </w:pPr>
-          <w:hyperlink w:history="1" w:anchor="_Toc7784131">
+          <w:hyperlink w:anchor="_Toc7784131" w:history="1">
             <w:r>
               <w:rPr>
                 <w:rStyle w:val="Hyperlink"/>
@@ -1221,7 +1221,7 @@
             </w:r>
             <w:r>
               <w:rPr>
-                <w:rFonts w:asciiTheme="minorHAnsi" w:hAnsiTheme="minorHAnsi" w:eastAsiaTheme="minorEastAsia"/>
+                <w:rFonts w:asciiTheme="minorHAnsi" w:eastAsiaTheme="minorEastAsia" w:hAnsiTheme="minorHAnsi"/>
                 <w:noProof/>
                 <w:sz w:val="22"/>
                 <w:lang w:eastAsia="en-GB"/>
@@ -1293,13 +1293,13 @@
               <w:tab w:val="right" w:leader="dot" w:pos="9016"/>
             </w:tabs>
             <w:rPr>
-              <w:rFonts w:asciiTheme="minorHAnsi" w:hAnsiTheme="minorHAnsi" w:eastAsiaTheme="minorEastAsia"/>
+              <w:rFonts w:asciiTheme="minorHAnsi" w:eastAsiaTheme="minorEastAsia" w:hAnsiTheme="minorHAnsi"/>
               <w:noProof/>
               <w:sz w:val="22"/>
               <w:lang w:eastAsia="en-GB"/>
             </w:rPr>
           </w:pPr>
-          <w:hyperlink w:history="1" w:anchor="_Toc7784132">
+          <w:hyperlink w:anchor="_Toc7784132" w:history="1">
             <w:r>
               <w:rPr>
                 <w:rStyle w:val="Hyperlink"/>
@@ -1309,7 +1309,7 @@
             </w:r>
             <w:r>
               <w:rPr>
-                <w:rFonts w:asciiTheme="minorHAnsi" w:hAnsiTheme="minorHAnsi" w:eastAsiaTheme="minorEastAsia"/>
+                <w:rFonts w:asciiTheme="minorHAnsi" w:eastAsiaTheme="minorEastAsia" w:hAnsiTheme="minorHAnsi"/>
                 <w:noProof/>
                 <w:sz w:val="22"/>
                 <w:lang w:eastAsia="en-GB"/>
@@ -1381,13 +1381,13 @@
               <w:tab w:val="right" w:leader="dot" w:pos="9016"/>
             </w:tabs>
             <w:rPr>
-              <w:rFonts w:asciiTheme="minorHAnsi" w:hAnsiTheme="minorHAnsi" w:eastAsiaTheme="minorEastAsia"/>
+              <w:rFonts w:asciiTheme="minorHAnsi" w:eastAsiaTheme="minorEastAsia" w:hAnsiTheme="minorHAnsi"/>
               <w:noProof/>
               <w:sz w:val="22"/>
               <w:lang w:eastAsia="en-GB"/>
             </w:rPr>
           </w:pPr>
-          <w:hyperlink w:history="1" w:anchor="_Toc7784133">
+          <w:hyperlink w:anchor="_Toc7784133" w:history="1">
             <w:r>
               <w:rPr>
                 <w:rStyle w:val="Hyperlink"/>
@@ -1398,7 +1398,7 @@
             </w:r>
             <w:r>
               <w:rPr>
-                <w:rFonts w:asciiTheme="minorHAnsi" w:hAnsiTheme="minorHAnsi" w:eastAsiaTheme="minorEastAsia"/>
+                <w:rFonts w:asciiTheme="minorHAnsi" w:eastAsiaTheme="minorEastAsia" w:hAnsiTheme="minorHAnsi"/>
                 <w:noProof/>
                 <w:sz w:val="22"/>
                 <w:lang w:eastAsia="en-GB"/>
@@ -1471,13 +1471,13 @@
               <w:tab w:val="right" w:leader="dot" w:pos="9016"/>
             </w:tabs>
             <w:rPr>
-              <w:rFonts w:asciiTheme="minorHAnsi" w:hAnsiTheme="minorHAnsi" w:eastAsiaTheme="minorEastAsia"/>
+              <w:rFonts w:asciiTheme="minorHAnsi" w:eastAsiaTheme="minorEastAsia" w:hAnsiTheme="minorHAnsi"/>
               <w:noProof/>
               <w:sz w:val="22"/>
               <w:lang w:eastAsia="en-GB"/>
             </w:rPr>
           </w:pPr>
-          <w:hyperlink w:history="1" w:anchor="_Toc7784134">
+          <w:hyperlink w:anchor="_Toc7784134" w:history="1">
             <w:r>
               <w:rPr>
                 <w:rStyle w:val="Hyperlink"/>
@@ -1487,7 +1487,7 @@
             </w:r>
             <w:r>
               <w:rPr>
-                <w:rFonts w:asciiTheme="minorHAnsi" w:hAnsiTheme="minorHAnsi" w:eastAsiaTheme="minorEastAsia"/>
+                <w:rFonts w:asciiTheme="minorHAnsi" w:eastAsiaTheme="minorEastAsia" w:hAnsiTheme="minorHAnsi"/>
                 <w:noProof/>
                 <w:sz w:val="22"/>
                 <w:lang w:eastAsia="en-GB"/>
@@ -1559,13 +1559,13 @@
               <w:tab w:val="right" w:leader="dot" w:pos="9016"/>
             </w:tabs>
             <w:rPr>
-              <w:rFonts w:asciiTheme="minorHAnsi" w:hAnsiTheme="minorHAnsi" w:eastAsiaTheme="minorEastAsia"/>
+              <w:rFonts w:asciiTheme="minorHAnsi" w:eastAsiaTheme="minorEastAsia" w:hAnsiTheme="minorHAnsi"/>
               <w:noProof/>
               <w:sz w:val="22"/>
               <w:lang w:eastAsia="en-GB"/>
             </w:rPr>
           </w:pPr>
-          <w:hyperlink w:history="1" w:anchor="_Toc7784135">
+          <w:hyperlink w:anchor="_Toc7784135" w:history="1">
             <w:r>
               <w:rPr>
                 <w:rStyle w:val="Hyperlink"/>
@@ -1575,7 +1575,7 @@
             </w:r>
             <w:r>
               <w:rPr>
-                <w:rFonts w:asciiTheme="minorHAnsi" w:hAnsiTheme="minorHAnsi" w:eastAsiaTheme="minorEastAsia"/>
+                <w:rFonts w:asciiTheme="minorHAnsi" w:eastAsiaTheme="minorEastAsia" w:hAnsiTheme="minorHAnsi"/>
                 <w:noProof/>
                 <w:sz w:val="22"/>
                 <w:lang w:eastAsia="en-GB"/>
@@ -1647,13 +1647,13 @@
               <w:tab w:val="right" w:leader="dot" w:pos="9016"/>
             </w:tabs>
             <w:rPr>
-              <w:rFonts w:asciiTheme="minorHAnsi" w:hAnsiTheme="minorHAnsi" w:eastAsiaTheme="minorEastAsia"/>
+              <w:rFonts w:asciiTheme="minorHAnsi" w:eastAsiaTheme="minorEastAsia" w:hAnsiTheme="minorHAnsi"/>
               <w:noProof/>
               <w:sz w:val="22"/>
               <w:lang w:eastAsia="en-GB"/>
             </w:rPr>
           </w:pPr>
-          <w:hyperlink w:history="1" w:anchor="_Toc7784136">
+          <w:hyperlink w:anchor="_Toc7784136" w:history="1">
             <w:r>
               <w:rPr>
                 <w:rStyle w:val="Hyperlink"/>
@@ -1663,7 +1663,7 @@
             </w:r>
             <w:r>
               <w:rPr>
-                <w:rFonts w:asciiTheme="minorHAnsi" w:hAnsiTheme="minorHAnsi" w:eastAsiaTheme="minorEastAsia"/>
+                <w:rFonts w:asciiTheme="minorHAnsi" w:eastAsiaTheme="minorEastAsia" w:hAnsiTheme="minorHAnsi"/>
                 <w:noProof/>
                 <w:sz w:val="22"/>
                 <w:lang w:eastAsia="en-GB"/>
@@ -1735,13 +1735,13 @@
               <w:tab w:val="right" w:leader="dot" w:pos="9016"/>
             </w:tabs>
             <w:rPr>
-              <w:rFonts w:asciiTheme="minorHAnsi" w:hAnsiTheme="minorHAnsi" w:eastAsiaTheme="minorEastAsia"/>
+              <w:rFonts w:asciiTheme="minorHAnsi" w:eastAsiaTheme="minorEastAsia" w:hAnsiTheme="minorHAnsi"/>
               <w:noProof/>
               <w:sz w:val="22"/>
               <w:lang w:eastAsia="en-GB"/>
             </w:rPr>
           </w:pPr>
-          <w:hyperlink w:history="1" w:anchor="_Toc7784137">
+          <w:hyperlink w:anchor="_Toc7784137" w:history="1">
             <w:r>
               <w:rPr>
                 <w:rStyle w:val="Hyperlink"/>
@@ -1751,7 +1751,7 @@
             </w:r>
             <w:r>
               <w:rPr>
-                <w:rFonts w:asciiTheme="minorHAnsi" w:hAnsiTheme="minorHAnsi" w:eastAsiaTheme="minorEastAsia"/>
+                <w:rFonts w:asciiTheme="minorHAnsi" w:eastAsiaTheme="minorEastAsia" w:hAnsiTheme="minorHAnsi"/>
                 <w:noProof/>
                 <w:sz w:val="22"/>
                 <w:lang w:eastAsia="en-GB"/>
@@ -1823,13 +1823,13 @@
               <w:tab w:val="right" w:leader="dot" w:pos="9016"/>
             </w:tabs>
             <w:rPr>
-              <w:rFonts w:asciiTheme="minorHAnsi" w:hAnsiTheme="minorHAnsi" w:eastAsiaTheme="minorEastAsia"/>
+              <w:rFonts w:asciiTheme="minorHAnsi" w:eastAsiaTheme="minorEastAsia" w:hAnsiTheme="minorHAnsi"/>
               <w:noProof/>
               <w:sz w:val="22"/>
               <w:lang w:eastAsia="en-GB"/>
             </w:rPr>
           </w:pPr>
-          <w:hyperlink w:history="1" w:anchor="_Toc7784138">
+          <w:hyperlink w:anchor="_Toc7784138" w:history="1">
             <w:r>
               <w:rPr>
                 <w:rStyle w:val="Hyperlink"/>
@@ -1839,7 +1839,7 @@
             </w:r>
             <w:r>
               <w:rPr>
-                <w:rFonts w:asciiTheme="minorHAnsi" w:hAnsiTheme="minorHAnsi" w:eastAsiaTheme="minorEastAsia"/>
+                <w:rFonts w:asciiTheme="minorHAnsi" w:eastAsiaTheme="minorEastAsia" w:hAnsiTheme="minorHAnsi"/>
                 <w:noProof/>
                 <w:sz w:val="22"/>
                 <w:lang w:eastAsia="en-GB"/>
@@ -1911,13 +1911,13 @@
               <w:tab w:val="right" w:leader="dot" w:pos="9016"/>
             </w:tabs>
             <w:rPr>
-              <w:rFonts w:asciiTheme="minorHAnsi" w:hAnsiTheme="minorHAnsi" w:eastAsiaTheme="minorEastAsia"/>
+              <w:rFonts w:asciiTheme="minorHAnsi" w:eastAsiaTheme="minorEastAsia" w:hAnsiTheme="minorHAnsi"/>
               <w:noProof/>
               <w:sz w:val="22"/>
               <w:lang w:eastAsia="en-GB"/>
             </w:rPr>
           </w:pPr>
-          <w:hyperlink w:history="1" w:anchor="_Toc7784139">
+          <w:hyperlink w:anchor="_Toc7784139" w:history="1">
             <w:r>
               <w:rPr>
                 <w:rStyle w:val="Hyperlink"/>
@@ -1927,7 +1927,7 @@
             </w:r>
             <w:r>
               <w:rPr>
-                <w:rFonts w:asciiTheme="minorHAnsi" w:hAnsiTheme="minorHAnsi" w:eastAsiaTheme="minorEastAsia"/>
+                <w:rFonts w:asciiTheme="minorHAnsi" w:eastAsiaTheme="minorEastAsia" w:hAnsiTheme="minorHAnsi"/>
                 <w:noProof/>
                 <w:sz w:val="22"/>
                 <w:lang w:eastAsia="en-GB"/>
@@ -1999,13 +1999,13 @@
               <w:tab w:val="right" w:leader="dot" w:pos="9016"/>
             </w:tabs>
             <w:rPr>
-              <w:rFonts w:asciiTheme="minorHAnsi" w:hAnsiTheme="minorHAnsi" w:eastAsiaTheme="minorEastAsia"/>
+              <w:rFonts w:asciiTheme="minorHAnsi" w:eastAsiaTheme="minorEastAsia" w:hAnsiTheme="minorHAnsi"/>
               <w:noProof/>
               <w:sz w:val="22"/>
               <w:lang w:eastAsia="en-GB"/>
             </w:rPr>
           </w:pPr>
-          <w:hyperlink w:history="1" w:anchor="_Toc7784140">
+          <w:hyperlink w:anchor="_Toc7784140" w:history="1">
             <w:r>
               <w:rPr>
                 <w:rStyle w:val="Hyperlink"/>
@@ -2015,7 +2015,7 @@
             </w:r>
             <w:r>
               <w:rPr>
-                <w:rFonts w:asciiTheme="minorHAnsi" w:hAnsiTheme="minorHAnsi" w:eastAsiaTheme="minorEastAsia"/>
+                <w:rFonts w:asciiTheme="minorHAnsi" w:eastAsiaTheme="minorEastAsia" w:hAnsiTheme="minorHAnsi"/>
                 <w:noProof/>
                 <w:sz w:val="22"/>
                 <w:lang w:eastAsia="en-GB"/>
@@ -2087,13 +2087,13 @@
               <w:tab w:val="right" w:leader="dot" w:pos="9016"/>
             </w:tabs>
             <w:rPr>
-              <w:rFonts w:asciiTheme="minorHAnsi" w:hAnsiTheme="minorHAnsi" w:eastAsiaTheme="minorEastAsia"/>
+              <w:rFonts w:asciiTheme="minorHAnsi" w:eastAsiaTheme="minorEastAsia" w:hAnsiTheme="minorHAnsi"/>
               <w:noProof/>
               <w:sz w:val="22"/>
               <w:lang w:eastAsia="en-GB"/>
             </w:rPr>
           </w:pPr>
-          <w:hyperlink w:history="1" w:anchor="_Toc7784141">
+          <w:hyperlink w:anchor="_Toc7784141" w:history="1">
             <w:r>
               <w:rPr>
                 <w:rStyle w:val="Hyperlink"/>
@@ -2103,7 +2103,7 @@
             </w:r>
             <w:r>
               <w:rPr>
-                <w:rFonts w:asciiTheme="minorHAnsi" w:hAnsiTheme="minorHAnsi" w:eastAsiaTheme="minorEastAsia"/>
+                <w:rFonts w:asciiTheme="minorHAnsi" w:eastAsiaTheme="minorEastAsia" w:hAnsiTheme="minorHAnsi"/>
                 <w:noProof/>
                 <w:sz w:val="22"/>
                 <w:lang w:eastAsia="en-GB"/>
@@ -2175,13 +2175,13 @@
               <w:tab w:val="right" w:leader="dot" w:pos="9016"/>
             </w:tabs>
             <w:rPr>
-              <w:rFonts w:asciiTheme="minorHAnsi" w:hAnsiTheme="minorHAnsi" w:eastAsiaTheme="minorEastAsia"/>
+              <w:rFonts w:asciiTheme="minorHAnsi" w:eastAsiaTheme="minorEastAsia" w:hAnsiTheme="minorHAnsi"/>
               <w:noProof/>
               <w:sz w:val="22"/>
               <w:lang w:eastAsia="en-GB"/>
             </w:rPr>
           </w:pPr>
-          <w:hyperlink w:history="1" w:anchor="_Toc7784142">
+          <w:hyperlink w:anchor="_Toc7784142" w:history="1">
             <w:r>
               <w:rPr>
                 <w:rStyle w:val="Hyperlink"/>
@@ -2191,7 +2191,7 @@
             </w:r>
             <w:r>
               <w:rPr>
-                <w:rFonts w:asciiTheme="minorHAnsi" w:hAnsiTheme="minorHAnsi" w:eastAsiaTheme="minorEastAsia"/>
+                <w:rFonts w:asciiTheme="minorHAnsi" w:eastAsiaTheme="minorEastAsia" w:hAnsiTheme="minorHAnsi"/>
                 <w:noProof/>
                 <w:sz w:val="22"/>
                 <w:lang w:eastAsia="en-GB"/>
@@ -2263,13 +2263,13 @@
               <w:tab w:val="right" w:leader="dot" w:pos="9016"/>
             </w:tabs>
             <w:rPr>
-              <w:rFonts w:asciiTheme="minorHAnsi" w:hAnsiTheme="minorHAnsi" w:eastAsiaTheme="minorEastAsia"/>
+              <w:rFonts w:asciiTheme="minorHAnsi" w:eastAsiaTheme="minorEastAsia" w:hAnsiTheme="minorHAnsi"/>
               <w:noProof/>
               <w:sz w:val="22"/>
               <w:lang w:eastAsia="en-GB"/>
             </w:rPr>
           </w:pPr>
-          <w:hyperlink w:history="1" w:anchor="_Toc7784143">
+          <w:hyperlink w:anchor="_Toc7784143" w:history="1">
             <w:r>
               <w:rPr>
                 <w:rStyle w:val="Hyperlink"/>
@@ -2279,7 +2279,7 @@
             </w:r>
             <w:r>
               <w:rPr>
-                <w:rFonts w:asciiTheme="minorHAnsi" w:hAnsiTheme="minorHAnsi" w:eastAsiaTheme="minorEastAsia"/>
+                <w:rFonts w:asciiTheme="minorHAnsi" w:eastAsiaTheme="minorEastAsia" w:hAnsiTheme="minorHAnsi"/>
                 <w:noProof/>
                 <w:sz w:val="22"/>
                 <w:lang w:eastAsia="en-GB"/>
@@ -2351,13 +2351,13 @@
               <w:tab w:val="right" w:leader="dot" w:pos="9016"/>
             </w:tabs>
             <w:rPr>
-              <w:rFonts w:asciiTheme="minorHAnsi" w:hAnsiTheme="minorHAnsi" w:eastAsiaTheme="minorEastAsia"/>
+              <w:rFonts w:asciiTheme="minorHAnsi" w:eastAsiaTheme="minorEastAsia" w:hAnsiTheme="minorHAnsi"/>
               <w:noProof/>
               <w:sz w:val="22"/>
               <w:lang w:eastAsia="en-GB"/>
             </w:rPr>
           </w:pPr>
-          <w:hyperlink w:history="1" w:anchor="_Toc7784144">
+          <w:hyperlink w:anchor="_Toc7784144" w:history="1">
             <w:r>
               <w:rPr>
                 <w:rStyle w:val="Hyperlink"/>
@@ -2367,7 +2367,7 @@
             </w:r>
             <w:r>
               <w:rPr>
-                <w:rFonts w:asciiTheme="minorHAnsi" w:hAnsiTheme="minorHAnsi" w:eastAsiaTheme="minorEastAsia"/>
+                <w:rFonts w:asciiTheme="minorHAnsi" w:eastAsiaTheme="minorEastAsia" w:hAnsiTheme="minorHAnsi"/>
                 <w:noProof/>
                 <w:sz w:val="22"/>
                 <w:lang w:eastAsia="en-GB"/>
@@ -2439,13 +2439,13 @@
               <w:tab w:val="right" w:leader="dot" w:pos="9016"/>
             </w:tabs>
             <w:rPr>
-              <w:rFonts w:asciiTheme="minorHAnsi" w:hAnsiTheme="minorHAnsi" w:eastAsiaTheme="minorEastAsia"/>
+              <w:rFonts w:asciiTheme="minorHAnsi" w:eastAsiaTheme="minorEastAsia" w:hAnsiTheme="minorHAnsi"/>
               <w:noProof/>
               <w:sz w:val="22"/>
               <w:lang w:eastAsia="en-GB"/>
             </w:rPr>
           </w:pPr>
-          <w:hyperlink w:history="1" w:anchor="_Toc7784145">
+          <w:hyperlink w:anchor="_Toc7784145" w:history="1">
             <w:r>
               <w:rPr>
                 <w:rStyle w:val="Hyperlink"/>
@@ -2455,7 +2455,7 @@
             </w:r>
             <w:r>
               <w:rPr>
-                <w:rFonts w:asciiTheme="minorHAnsi" w:hAnsiTheme="minorHAnsi" w:eastAsiaTheme="minorEastAsia"/>
+                <w:rFonts w:asciiTheme="minorHAnsi" w:eastAsiaTheme="minorEastAsia" w:hAnsiTheme="minorHAnsi"/>
                 <w:noProof/>
                 <w:sz w:val="22"/>
                 <w:lang w:eastAsia="en-GB"/>
@@ -2527,13 +2527,13 @@
               <w:tab w:val="right" w:leader="dot" w:pos="9016"/>
             </w:tabs>
             <w:rPr>
-              <w:rFonts w:asciiTheme="minorHAnsi" w:hAnsiTheme="minorHAnsi" w:eastAsiaTheme="minorEastAsia"/>
+              <w:rFonts w:asciiTheme="minorHAnsi" w:eastAsiaTheme="minorEastAsia" w:hAnsiTheme="minorHAnsi"/>
               <w:noProof/>
               <w:sz w:val="22"/>
               <w:lang w:eastAsia="en-GB"/>
             </w:rPr>
           </w:pPr>
-          <w:hyperlink w:history="1" w:anchor="_Toc7784146">
+          <w:hyperlink w:anchor="_Toc7784146" w:history="1">
             <w:r>
               <w:rPr>
                 <w:rStyle w:val="Hyperlink"/>
@@ -2543,7 +2543,7 @@
             </w:r>
             <w:r>
               <w:rPr>
-                <w:rFonts w:asciiTheme="minorHAnsi" w:hAnsiTheme="minorHAnsi" w:eastAsiaTheme="minorEastAsia"/>
+                <w:rFonts w:asciiTheme="minorHAnsi" w:eastAsiaTheme="minorEastAsia" w:hAnsiTheme="minorHAnsi"/>
                 <w:noProof/>
                 <w:sz w:val="22"/>
                 <w:lang w:eastAsia="en-GB"/>
@@ -2615,13 +2615,13 @@
               <w:tab w:val="right" w:leader="dot" w:pos="9016"/>
             </w:tabs>
             <w:rPr>
-              <w:rFonts w:asciiTheme="minorHAnsi" w:hAnsiTheme="minorHAnsi" w:eastAsiaTheme="minorEastAsia"/>
+              <w:rFonts w:asciiTheme="minorHAnsi" w:eastAsiaTheme="minorEastAsia" w:hAnsiTheme="minorHAnsi"/>
               <w:noProof/>
               <w:sz w:val="22"/>
               <w:lang w:eastAsia="en-GB"/>
             </w:rPr>
           </w:pPr>
-          <w:hyperlink w:history="1" w:anchor="_Toc7784147">
+          <w:hyperlink w:anchor="_Toc7784147" w:history="1">
             <w:r>
               <w:rPr>
                 <w:rStyle w:val="Hyperlink"/>
@@ -2631,7 +2631,7 @@
             </w:r>
             <w:r>
               <w:rPr>
-                <w:rFonts w:asciiTheme="minorHAnsi" w:hAnsiTheme="minorHAnsi" w:eastAsiaTheme="minorEastAsia"/>
+                <w:rFonts w:asciiTheme="minorHAnsi" w:eastAsiaTheme="minorEastAsia" w:hAnsiTheme="minorHAnsi"/>
                 <w:noProof/>
                 <w:sz w:val="22"/>
                 <w:lang w:eastAsia="en-GB"/>
@@ -2703,13 +2703,13 @@
               <w:tab w:val="right" w:leader="dot" w:pos="9016"/>
             </w:tabs>
             <w:rPr>
-              <w:rFonts w:asciiTheme="minorHAnsi" w:hAnsiTheme="minorHAnsi" w:eastAsiaTheme="minorEastAsia"/>
+              <w:rFonts w:asciiTheme="minorHAnsi" w:eastAsiaTheme="minorEastAsia" w:hAnsiTheme="minorHAnsi"/>
               <w:noProof/>
               <w:sz w:val="22"/>
               <w:lang w:eastAsia="en-GB"/>
             </w:rPr>
           </w:pPr>
-          <w:hyperlink w:history="1" w:anchor="_Toc7784148">
+          <w:hyperlink w:anchor="_Toc7784148" w:history="1">
             <w:r>
               <w:rPr>
                 <w:rStyle w:val="Hyperlink"/>
@@ -2719,7 +2719,7 @@
             </w:r>
             <w:r>
               <w:rPr>
-                <w:rFonts w:asciiTheme="minorHAnsi" w:hAnsiTheme="minorHAnsi" w:eastAsiaTheme="minorEastAsia"/>
+                <w:rFonts w:asciiTheme="minorHAnsi" w:eastAsiaTheme="minorEastAsia" w:hAnsiTheme="minorHAnsi"/>
                 <w:noProof/>
                 <w:sz w:val="22"/>
                 <w:lang w:eastAsia="en-GB"/>
@@ -2791,13 +2791,13 @@
               <w:tab w:val="right" w:leader="dot" w:pos="9016"/>
             </w:tabs>
             <w:rPr>
-              <w:rFonts w:asciiTheme="minorHAnsi" w:hAnsiTheme="minorHAnsi" w:eastAsiaTheme="minorEastAsia"/>
+              <w:rFonts w:asciiTheme="minorHAnsi" w:eastAsiaTheme="minorEastAsia" w:hAnsiTheme="minorHAnsi"/>
               <w:noProof/>
               <w:sz w:val="22"/>
               <w:lang w:eastAsia="en-GB"/>
             </w:rPr>
           </w:pPr>
-          <w:hyperlink w:history="1" w:anchor="_Toc7784149">
+          <w:hyperlink w:anchor="_Toc7784149" w:history="1">
             <w:r>
               <w:rPr>
                 <w:rStyle w:val="Hyperlink"/>
@@ -2807,7 +2807,7 @@
             </w:r>
             <w:r>
               <w:rPr>
-                <w:rFonts w:asciiTheme="minorHAnsi" w:hAnsiTheme="minorHAnsi" w:eastAsiaTheme="minorEastAsia"/>
+                <w:rFonts w:asciiTheme="minorHAnsi" w:eastAsiaTheme="minorEastAsia" w:hAnsiTheme="minorHAnsi"/>
                 <w:noProof/>
                 <w:sz w:val="22"/>
                 <w:lang w:eastAsia="en-GB"/>
@@ -2879,13 +2879,13 @@
               <w:tab w:val="right" w:leader="dot" w:pos="9016"/>
             </w:tabs>
             <w:rPr>
-              <w:rFonts w:asciiTheme="minorHAnsi" w:hAnsiTheme="minorHAnsi" w:eastAsiaTheme="minorEastAsia"/>
+              <w:rFonts w:asciiTheme="minorHAnsi" w:eastAsiaTheme="minorEastAsia" w:hAnsiTheme="minorHAnsi"/>
               <w:noProof/>
               <w:sz w:val="22"/>
               <w:lang w:eastAsia="en-GB"/>
             </w:rPr>
           </w:pPr>
-          <w:hyperlink w:history="1" w:anchor="_Toc7784150">
+          <w:hyperlink w:anchor="_Toc7784150" w:history="1">
             <w:r>
               <w:rPr>
                 <w:rStyle w:val="Hyperlink"/>
@@ -2895,7 +2895,7 @@
             </w:r>
             <w:r>
               <w:rPr>
-                <w:rFonts w:asciiTheme="minorHAnsi" w:hAnsiTheme="minorHAnsi" w:eastAsiaTheme="minorEastAsia"/>
+                <w:rFonts w:asciiTheme="minorHAnsi" w:eastAsiaTheme="minorEastAsia" w:hAnsiTheme="minorHAnsi"/>
                 <w:noProof/>
                 <w:sz w:val="22"/>
                 <w:lang w:eastAsia="en-GB"/>
@@ -2967,13 +2967,13 @@
               <w:tab w:val="right" w:leader="dot" w:pos="9016"/>
             </w:tabs>
             <w:rPr>
-              <w:rFonts w:asciiTheme="minorHAnsi" w:hAnsiTheme="minorHAnsi" w:eastAsiaTheme="minorEastAsia"/>
+              <w:rFonts w:asciiTheme="minorHAnsi" w:eastAsiaTheme="minorEastAsia" w:hAnsiTheme="minorHAnsi"/>
               <w:noProof/>
               <w:sz w:val="22"/>
               <w:lang w:eastAsia="en-GB"/>
             </w:rPr>
           </w:pPr>
-          <w:hyperlink w:history="1" w:anchor="_Toc7784151">
+          <w:hyperlink w:anchor="_Toc7784151" w:history="1">
             <w:r>
               <w:rPr>
                 <w:rStyle w:val="Hyperlink"/>
@@ -2983,7 +2983,7 @@
             </w:r>
             <w:r>
               <w:rPr>
-                <w:rFonts w:asciiTheme="minorHAnsi" w:hAnsiTheme="minorHAnsi" w:eastAsiaTheme="minorEastAsia"/>
+                <w:rFonts w:asciiTheme="minorHAnsi" w:eastAsiaTheme="minorEastAsia" w:hAnsiTheme="minorHAnsi"/>
                 <w:noProof/>
                 <w:sz w:val="22"/>
                 <w:lang w:eastAsia="en-GB"/>
@@ -3055,13 +3055,13 @@
               <w:tab w:val="right" w:leader="dot" w:pos="9016"/>
             </w:tabs>
             <w:rPr>
-              <w:rFonts w:asciiTheme="minorHAnsi" w:hAnsiTheme="minorHAnsi" w:eastAsiaTheme="minorEastAsia"/>
+              <w:rFonts w:asciiTheme="minorHAnsi" w:eastAsiaTheme="minorEastAsia" w:hAnsiTheme="minorHAnsi"/>
               <w:noProof/>
               <w:sz w:val="22"/>
               <w:lang w:eastAsia="en-GB"/>
             </w:rPr>
           </w:pPr>
-          <w:hyperlink w:history="1" w:anchor="_Toc7784152">
+          <w:hyperlink w:anchor="_Toc7784152" w:history="1">
             <w:r>
               <w:rPr>
                 <w:rStyle w:val="Hyperlink"/>
@@ -3071,7 +3071,7 @@
             </w:r>
             <w:r>
               <w:rPr>
-                <w:rFonts w:asciiTheme="minorHAnsi" w:hAnsiTheme="minorHAnsi" w:eastAsiaTheme="minorEastAsia"/>
+                <w:rFonts w:asciiTheme="minorHAnsi" w:eastAsiaTheme="minorEastAsia" w:hAnsiTheme="minorHAnsi"/>
                 <w:noProof/>
                 <w:sz w:val="22"/>
                 <w:lang w:eastAsia="en-GB"/>
@@ -3143,13 +3143,13 @@
               <w:tab w:val="right" w:leader="dot" w:pos="9016"/>
             </w:tabs>
             <w:rPr>
-              <w:rFonts w:asciiTheme="minorHAnsi" w:hAnsiTheme="minorHAnsi" w:eastAsiaTheme="minorEastAsia"/>
+              <w:rFonts w:asciiTheme="minorHAnsi" w:eastAsiaTheme="minorEastAsia" w:hAnsiTheme="minorHAnsi"/>
               <w:noProof/>
               <w:sz w:val="22"/>
               <w:lang w:eastAsia="en-GB"/>
             </w:rPr>
           </w:pPr>
-          <w:hyperlink w:history="1" w:anchor="_Toc7784153">
+          <w:hyperlink w:anchor="_Toc7784153" w:history="1">
             <w:r>
               <w:rPr>
                 <w:rStyle w:val="Hyperlink"/>
@@ -3159,7 +3159,7 @@
             </w:r>
             <w:r>
               <w:rPr>
-                <w:rFonts w:asciiTheme="minorHAnsi" w:hAnsiTheme="minorHAnsi" w:eastAsiaTheme="minorEastAsia"/>
+                <w:rFonts w:asciiTheme="minorHAnsi" w:eastAsiaTheme="minorEastAsia" w:hAnsiTheme="minorHAnsi"/>
                 <w:noProof/>
                 <w:sz w:val="22"/>
                 <w:lang w:eastAsia="en-GB"/>
@@ -3231,13 +3231,13 @@
               <w:tab w:val="right" w:leader="dot" w:pos="9016"/>
             </w:tabs>
             <w:rPr>
-              <w:rFonts w:asciiTheme="minorHAnsi" w:hAnsiTheme="minorHAnsi" w:eastAsiaTheme="minorEastAsia"/>
+              <w:rFonts w:asciiTheme="minorHAnsi" w:eastAsiaTheme="minorEastAsia" w:hAnsiTheme="minorHAnsi"/>
               <w:noProof/>
               <w:sz w:val="22"/>
               <w:lang w:eastAsia="en-GB"/>
             </w:rPr>
           </w:pPr>
-          <w:hyperlink w:history="1" w:anchor="_Toc7784154">
+          <w:hyperlink w:anchor="_Toc7784154" w:history="1">
             <w:r>
               <w:rPr>
                 <w:rStyle w:val="Hyperlink"/>
@@ -3248,7 +3248,7 @@
             </w:r>
             <w:r>
               <w:rPr>
-                <w:rFonts w:asciiTheme="minorHAnsi" w:hAnsiTheme="minorHAnsi" w:eastAsiaTheme="minorEastAsia"/>
+                <w:rFonts w:asciiTheme="minorHAnsi" w:eastAsiaTheme="minorEastAsia" w:hAnsiTheme="minorHAnsi"/>
                 <w:noProof/>
                 <w:sz w:val="22"/>
                 <w:lang w:eastAsia="en-GB"/>
@@ -3321,13 +3321,13 @@
               <w:tab w:val="right" w:leader="dot" w:pos="9016"/>
             </w:tabs>
             <w:rPr>
-              <w:rFonts w:asciiTheme="minorHAnsi" w:hAnsiTheme="minorHAnsi" w:eastAsiaTheme="minorEastAsia"/>
+              <w:rFonts w:asciiTheme="minorHAnsi" w:eastAsiaTheme="minorEastAsia" w:hAnsiTheme="minorHAnsi"/>
               <w:noProof/>
               <w:sz w:val="22"/>
               <w:lang w:eastAsia="en-GB"/>
             </w:rPr>
           </w:pPr>
-          <w:hyperlink w:history="1" w:anchor="_Toc7784155">
+          <w:hyperlink w:anchor="_Toc7784155" w:history="1">
             <w:r>
               <w:rPr>
                 <w:rStyle w:val="Hyperlink"/>
@@ -3338,7 +3338,7 @@
             </w:r>
             <w:r>
               <w:rPr>
-                <w:rFonts w:asciiTheme="minorHAnsi" w:hAnsiTheme="minorHAnsi" w:eastAsiaTheme="minorEastAsia"/>
+                <w:rFonts w:asciiTheme="minorHAnsi" w:eastAsiaTheme="minorEastAsia" w:hAnsiTheme="minorHAnsi"/>
                 <w:noProof/>
                 <w:sz w:val="22"/>
                 <w:lang w:eastAsia="en-GB"/>
@@ -3411,13 +3411,13 @@
               <w:tab w:val="right" w:leader="dot" w:pos="9016"/>
             </w:tabs>
             <w:rPr>
-              <w:rFonts w:asciiTheme="minorHAnsi" w:hAnsiTheme="minorHAnsi" w:eastAsiaTheme="minorEastAsia"/>
+              <w:rFonts w:asciiTheme="minorHAnsi" w:eastAsiaTheme="minorEastAsia" w:hAnsiTheme="minorHAnsi"/>
               <w:noProof/>
               <w:sz w:val="22"/>
               <w:lang w:eastAsia="en-GB"/>
             </w:rPr>
           </w:pPr>
-          <w:hyperlink w:history="1" w:anchor="_Toc7784156">
+          <w:hyperlink w:anchor="_Toc7784156" w:history="1">
             <w:r>
               <w:rPr>
                 <w:rStyle w:val="Hyperlink"/>
@@ -3427,7 +3427,7 @@
             </w:r>
             <w:r>
               <w:rPr>
-                <w:rFonts w:asciiTheme="minorHAnsi" w:hAnsiTheme="minorHAnsi" w:eastAsiaTheme="minorEastAsia"/>
+                <w:rFonts w:asciiTheme="minorHAnsi" w:eastAsiaTheme="minorEastAsia" w:hAnsiTheme="minorHAnsi"/>
                 <w:noProof/>
                 <w:sz w:val="22"/>
                 <w:lang w:eastAsia="en-GB"/>
@@ -3499,13 +3499,13 @@
               <w:tab w:val="right" w:leader="dot" w:pos="9016"/>
             </w:tabs>
             <w:rPr>
-              <w:rFonts w:asciiTheme="minorHAnsi" w:hAnsiTheme="minorHAnsi" w:eastAsiaTheme="minorEastAsia"/>
+              <w:rFonts w:asciiTheme="minorHAnsi" w:eastAsiaTheme="minorEastAsia" w:hAnsiTheme="minorHAnsi"/>
               <w:noProof/>
               <w:sz w:val="22"/>
               <w:lang w:eastAsia="en-GB"/>
             </w:rPr>
           </w:pPr>
-          <w:hyperlink w:history="1" w:anchor="_Toc7784157">
+          <w:hyperlink w:anchor="_Toc7784157" w:history="1">
             <w:r>
               <w:rPr>
                 <w:rStyle w:val="Hyperlink"/>
@@ -3515,7 +3515,7 @@
             </w:r>
             <w:r>
               <w:rPr>
-                <w:rFonts w:asciiTheme="minorHAnsi" w:hAnsiTheme="minorHAnsi" w:eastAsiaTheme="minorEastAsia"/>
+                <w:rFonts w:asciiTheme="minorHAnsi" w:eastAsiaTheme="minorEastAsia" w:hAnsiTheme="minorHAnsi"/>
                 <w:noProof/>
                 <w:sz w:val="22"/>
                 <w:lang w:eastAsia="en-GB"/>
@@ -3587,13 +3587,13 @@
               <w:tab w:val="right" w:leader="dot" w:pos="9016"/>
             </w:tabs>
             <w:rPr>
-              <w:rFonts w:asciiTheme="minorHAnsi" w:hAnsiTheme="minorHAnsi" w:eastAsiaTheme="minorEastAsia"/>
+              <w:rFonts w:asciiTheme="minorHAnsi" w:eastAsiaTheme="minorEastAsia" w:hAnsiTheme="minorHAnsi"/>
               <w:noProof/>
               <w:sz w:val="22"/>
               <w:lang w:eastAsia="en-GB"/>
             </w:rPr>
           </w:pPr>
-          <w:hyperlink w:history="1" w:anchor="_Toc7784158">
+          <w:hyperlink w:anchor="_Toc7784158" w:history="1">
             <w:r>
               <w:rPr>
                 <w:rStyle w:val="Hyperlink"/>
@@ -3603,7 +3603,7 @@
             </w:r>
             <w:r>
               <w:rPr>
-                <w:rFonts w:asciiTheme="minorHAnsi" w:hAnsiTheme="minorHAnsi" w:eastAsiaTheme="minorEastAsia"/>
+                <w:rFonts w:asciiTheme="minorHAnsi" w:eastAsiaTheme="minorEastAsia" w:hAnsiTheme="minorHAnsi"/>
                 <w:noProof/>
                 <w:sz w:val="22"/>
                 <w:lang w:eastAsia="en-GB"/>
@@ -3675,13 +3675,13 @@
               <w:tab w:val="right" w:leader="dot" w:pos="9016"/>
             </w:tabs>
             <w:rPr>
-              <w:rFonts w:asciiTheme="minorHAnsi" w:hAnsiTheme="minorHAnsi" w:eastAsiaTheme="minorEastAsia"/>
+              <w:rFonts w:asciiTheme="minorHAnsi" w:eastAsiaTheme="minorEastAsia" w:hAnsiTheme="minorHAnsi"/>
               <w:noProof/>
               <w:sz w:val="22"/>
               <w:lang w:eastAsia="en-GB"/>
             </w:rPr>
           </w:pPr>
-          <w:hyperlink w:history="1" w:anchor="_Toc7784159">
+          <w:hyperlink w:anchor="_Toc7784159" w:history="1">
             <w:r>
               <w:rPr>
                 <w:rStyle w:val="Hyperlink"/>
@@ -3691,7 +3691,7 @@
             </w:r>
             <w:r>
               <w:rPr>
-                <w:rFonts w:asciiTheme="minorHAnsi" w:hAnsiTheme="minorHAnsi" w:eastAsiaTheme="minorEastAsia"/>
+                <w:rFonts w:asciiTheme="minorHAnsi" w:eastAsiaTheme="minorEastAsia" w:hAnsiTheme="minorHAnsi"/>
                 <w:noProof/>
                 <w:sz w:val="22"/>
                 <w:lang w:eastAsia="en-GB"/>
@@ -3763,13 +3763,13 @@
               <w:tab w:val="right" w:leader="dot" w:pos="9016"/>
             </w:tabs>
             <w:rPr>
-              <w:rFonts w:asciiTheme="minorHAnsi" w:hAnsiTheme="minorHAnsi" w:eastAsiaTheme="minorEastAsia"/>
+              <w:rFonts w:asciiTheme="minorHAnsi" w:eastAsiaTheme="minorEastAsia" w:hAnsiTheme="minorHAnsi"/>
               <w:noProof/>
               <w:sz w:val="22"/>
               <w:lang w:eastAsia="en-GB"/>
             </w:rPr>
           </w:pPr>
-          <w:hyperlink w:history="1" w:anchor="_Toc7784160">
+          <w:hyperlink w:anchor="_Toc7784160" w:history="1">
             <w:r>
               <w:rPr>
                 <w:rStyle w:val="Hyperlink"/>
@@ -3779,7 +3779,7 @@
             </w:r>
             <w:r>
               <w:rPr>
-                <w:rFonts w:asciiTheme="minorHAnsi" w:hAnsiTheme="minorHAnsi" w:eastAsiaTheme="minorEastAsia"/>
+                <w:rFonts w:asciiTheme="minorHAnsi" w:eastAsiaTheme="minorEastAsia" w:hAnsiTheme="minorHAnsi"/>
                 <w:noProof/>
                 <w:sz w:val="22"/>
                 <w:lang w:eastAsia="en-GB"/>
@@ -3851,13 +3851,13 @@
               <w:tab w:val="right" w:leader="dot" w:pos="9016"/>
             </w:tabs>
             <w:rPr>
-              <w:rFonts w:asciiTheme="minorHAnsi" w:hAnsiTheme="minorHAnsi" w:eastAsiaTheme="minorEastAsia"/>
+              <w:rFonts w:asciiTheme="minorHAnsi" w:eastAsiaTheme="minorEastAsia" w:hAnsiTheme="minorHAnsi"/>
               <w:noProof/>
               <w:sz w:val="22"/>
               <w:lang w:eastAsia="en-GB"/>
             </w:rPr>
           </w:pPr>
-          <w:hyperlink w:history="1" w:anchor="_Toc7784161">
+          <w:hyperlink w:anchor="_Toc7784161" w:history="1">
             <w:r>
               <w:rPr>
                 <w:rStyle w:val="Hyperlink"/>
@@ -3867,7 +3867,7 @@
             </w:r>
             <w:r>
               <w:rPr>
-                <w:rFonts w:asciiTheme="minorHAnsi" w:hAnsiTheme="minorHAnsi" w:eastAsiaTheme="minorEastAsia"/>
+                <w:rFonts w:asciiTheme="minorHAnsi" w:eastAsiaTheme="minorEastAsia" w:hAnsiTheme="minorHAnsi"/>
                 <w:noProof/>
                 <w:sz w:val="22"/>
                 <w:lang w:eastAsia="en-GB"/>
@@ -3939,13 +3939,13 @@
               <w:tab w:val="right" w:leader="dot" w:pos="9016"/>
             </w:tabs>
             <w:rPr>
-              <w:rFonts w:asciiTheme="minorHAnsi" w:hAnsiTheme="minorHAnsi" w:eastAsiaTheme="minorEastAsia"/>
+              <w:rFonts w:asciiTheme="minorHAnsi" w:eastAsiaTheme="minorEastAsia" w:hAnsiTheme="minorHAnsi"/>
               <w:noProof/>
               <w:sz w:val="22"/>
               <w:lang w:eastAsia="en-GB"/>
             </w:rPr>
           </w:pPr>
-          <w:hyperlink w:history="1" w:anchor="_Toc7784162">
+          <w:hyperlink w:anchor="_Toc7784162" w:history="1">
             <w:r>
               <w:rPr>
                 <w:rStyle w:val="Hyperlink"/>
@@ -3955,7 +3955,7 @@
             </w:r>
             <w:r>
               <w:rPr>
-                <w:rFonts w:asciiTheme="minorHAnsi" w:hAnsiTheme="minorHAnsi" w:eastAsiaTheme="minorEastAsia"/>
+                <w:rFonts w:asciiTheme="minorHAnsi" w:eastAsiaTheme="minorEastAsia" w:hAnsiTheme="minorHAnsi"/>
                 <w:noProof/>
                 <w:sz w:val="22"/>
                 <w:lang w:eastAsia="en-GB"/>
@@ -4027,13 +4027,13 @@
               <w:tab w:val="right" w:leader="dot" w:pos="9016"/>
             </w:tabs>
             <w:rPr>
-              <w:rFonts w:asciiTheme="minorHAnsi" w:hAnsiTheme="minorHAnsi" w:eastAsiaTheme="minorEastAsia"/>
+              <w:rFonts w:asciiTheme="minorHAnsi" w:eastAsiaTheme="minorEastAsia" w:hAnsiTheme="minorHAnsi"/>
               <w:noProof/>
               <w:sz w:val="22"/>
               <w:lang w:eastAsia="en-GB"/>
             </w:rPr>
           </w:pPr>
-          <w:hyperlink w:history="1" w:anchor="_Toc7784163">
+          <w:hyperlink w:anchor="_Toc7784163" w:history="1">
             <w:r>
               <w:rPr>
                 <w:rStyle w:val="Hyperlink"/>
@@ -4043,7 +4043,7 @@
             </w:r>
             <w:r>
               <w:rPr>
-                <w:rFonts w:asciiTheme="minorHAnsi" w:hAnsiTheme="minorHAnsi" w:eastAsiaTheme="minorEastAsia"/>
+                <w:rFonts w:asciiTheme="minorHAnsi" w:eastAsiaTheme="minorEastAsia" w:hAnsiTheme="minorHAnsi"/>
                 <w:noProof/>
                 <w:sz w:val="22"/>
                 <w:lang w:eastAsia="en-GB"/>
@@ -4115,13 +4115,13 @@
               <w:tab w:val="right" w:leader="dot" w:pos="9016"/>
             </w:tabs>
             <w:rPr>
-              <w:rFonts w:asciiTheme="minorHAnsi" w:hAnsiTheme="minorHAnsi" w:eastAsiaTheme="minorEastAsia"/>
+              <w:rFonts w:asciiTheme="minorHAnsi" w:eastAsiaTheme="minorEastAsia" w:hAnsiTheme="minorHAnsi"/>
               <w:noProof/>
               <w:sz w:val="22"/>
               <w:lang w:eastAsia="en-GB"/>
             </w:rPr>
           </w:pPr>
-          <w:hyperlink w:history="1" w:anchor="_Toc7784164">
+          <w:hyperlink w:anchor="_Toc7784164" w:history="1">
             <w:r>
               <w:rPr>
                 <w:rStyle w:val="Hyperlink"/>
@@ -4131,7 +4131,7 @@
             </w:r>
             <w:r>
               <w:rPr>
-                <w:rFonts w:asciiTheme="minorHAnsi" w:hAnsiTheme="minorHAnsi" w:eastAsiaTheme="minorEastAsia"/>
+                <w:rFonts w:asciiTheme="minorHAnsi" w:eastAsiaTheme="minorEastAsia" w:hAnsiTheme="minorHAnsi"/>
                 <w:noProof/>
                 <w:sz w:val="22"/>
                 <w:lang w:eastAsia="en-GB"/>
@@ -4203,13 +4203,13 @@
               <w:tab w:val="right" w:leader="dot" w:pos="9016"/>
             </w:tabs>
             <w:rPr>
-              <w:rFonts w:asciiTheme="minorHAnsi" w:hAnsiTheme="minorHAnsi" w:eastAsiaTheme="minorEastAsia"/>
+              <w:rFonts w:asciiTheme="minorHAnsi" w:eastAsiaTheme="minorEastAsia" w:hAnsiTheme="minorHAnsi"/>
               <w:noProof/>
               <w:sz w:val="22"/>
               <w:lang w:eastAsia="en-GB"/>
             </w:rPr>
           </w:pPr>
-          <w:hyperlink w:history="1" w:anchor="_Toc7784165">
+          <w:hyperlink w:anchor="_Toc7784165" w:history="1">
             <w:r>
               <w:rPr>
                 <w:rStyle w:val="Hyperlink"/>
@@ -4219,7 +4219,7 @@
             </w:r>
             <w:r>
               <w:rPr>
-                <w:rFonts w:asciiTheme="minorHAnsi" w:hAnsiTheme="minorHAnsi" w:eastAsiaTheme="minorEastAsia"/>
+                <w:rFonts w:asciiTheme="minorHAnsi" w:eastAsiaTheme="minorEastAsia" w:hAnsiTheme="minorHAnsi"/>
                 <w:noProof/>
                 <w:sz w:val="22"/>
                 <w:lang w:eastAsia="en-GB"/>
@@ -4291,13 +4291,13 @@
               <w:tab w:val="right" w:leader="dot" w:pos="9016"/>
             </w:tabs>
             <w:rPr>
-              <w:rFonts w:asciiTheme="minorHAnsi" w:hAnsiTheme="minorHAnsi" w:eastAsiaTheme="minorEastAsia"/>
+              <w:rFonts w:asciiTheme="minorHAnsi" w:eastAsiaTheme="minorEastAsia" w:hAnsiTheme="minorHAnsi"/>
               <w:noProof/>
               <w:sz w:val="22"/>
               <w:lang w:eastAsia="en-GB"/>
             </w:rPr>
           </w:pPr>
-          <w:hyperlink w:history="1" w:anchor="_Toc7784166">
+          <w:hyperlink w:anchor="_Toc7784166" w:history="1">
             <w:r>
               <w:rPr>
                 <w:rStyle w:val="Hyperlink"/>
@@ -4307,7 +4307,7 @@
             </w:r>
             <w:r>
               <w:rPr>
-                <w:rFonts w:asciiTheme="minorHAnsi" w:hAnsiTheme="minorHAnsi" w:eastAsiaTheme="minorEastAsia"/>
+                <w:rFonts w:asciiTheme="minorHAnsi" w:eastAsiaTheme="minorEastAsia" w:hAnsiTheme="minorHAnsi"/>
                 <w:noProof/>
                 <w:sz w:val="22"/>
                 <w:lang w:eastAsia="en-GB"/>
@@ -4379,13 +4379,13 @@
               <w:tab w:val="right" w:leader="dot" w:pos="9016"/>
             </w:tabs>
             <w:rPr>
-              <w:rFonts w:asciiTheme="minorHAnsi" w:hAnsiTheme="minorHAnsi" w:eastAsiaTheme="minorEastAsia"/>
+              <w:rFonts w:asciiTheme="minorHAnsi" w:eastAsiaTheme="minorEastAsia" w:hAnsiTheme="minorHAnsi"/>
               <w:noProof/>
               <w:sz w:val="22"/>
               <w:lang w:eastAsia="en-GB"/>
             </w:rPr>
           </w:pPr>
-          <w:hyperlink w:history="1" w:anchor="_Toc7784167">
+          <w:hyperlink w:anchor="_Toc7784167" w:history="1">
             <w:r>
               <w:rPr>
                 <w:rStyle w:val="Hyperlink"/>
@@ -4395,7 +4395,7 @@
             </w:r>
             <w:r>
               <w:rPr>
-                <w:rFonts w:asciiTheme="minorHAnsi" w:hAnsiTheme="minorHAnsi" w:eastAsiaTheme="minorEastAsia"/>
+                <w:rFonts w:asciiTheme="minorHAnsi" w:eastAsiaTheme="minorEastAsia" w:hAnsiTheme="minorHAnsi"/>
                 <w:noProof/>
                 <w:sz w:val="22"/>
                 <w:lang w:eastAsia="en-GB"/>
@@ -4490,7 +4490,7 @@
     <w:p>
       <w:pPr>
         <w:rPr>
-          <w:rFonts w:cs="Arial" w:eastAsiaTheme="majorEastAsia"/>
+          <w:rFonts w:eastAsiaTheme="majorEastAsia" w:cs="Arial"/>
           <w:sz w:val="32"/>
           <w:szCs w:val="32"/>
           <w:u w:val="single"/>
@@ -4512,7 +4512,7 @@
           <w:u w:val="single"/>
         </w:rPr>
       </w:pPr>
-      <w:bookmarkStart w:name="_Toc7784121" w:id="0"/>
+      <w:bookmarkStart w:id="0" w:name="_Toc7784121"/>
       <w:r>
         <w:rPr>
           <w:rFonts w:cs="Arial"/>
@@ -4528,7 +4528,7 @@
       <w:pPr>
         <w:pStyle w:val="Heading2"/>
       </w:pPr>
-      <w:bookmarkStart w:name="_Toc7784122" w:id="1"/>
+      <w:bookmarkStart w:id="1" w:name="_Toc7784122"/>
       <w:r>
         <w:t>Team Project Management</w:t>
       </w:r>
@@ -4550,7 +4550,7 @@
       <w:pPr>
         <w:pStyle w:val="Heading2"/>
       </w:pPr>
-      <w:bookmarkStart w:name="_Toc7784123" w:id="2"/>
+      <w:bookmarkStart w:id="2" w:name="_Toc7784123"/>
       <w:r>
         <w:t>Changes during the project</w:t>
       </w:r>
@@ -4578,7 +4578,7 @@
       <w:pPr>
         <w:pStyle w:val="Heading2"/>
       </w:pPr>
-      <w:bookmarkStart w:name="_Toc7784124" w:id="3"/>
+      <w:bookmarkStart w:id="3" w:name="_Toc7784124"/>
       <w:r>
         <w:t>Risk Analysis</w:t>
       </w:r>
@@ -4630,7 +4630,7 @@
           <w:u w:val="single"/>
         </w:rPr>
       </w:pPr>
-      <w:bookmarkStart w:name="_Toc7784125" w:id="4"/>
+      <w:bookmarkStart w:id="4" w:name="_Toc7784125"/>
       <w:r>
         <w:rPr>
           <w:rFonts w:cs="Arial"/>
@@ -4645,7 +4645,7 @@
       <w:pPr>
         <w:pStyle w:val="Heading2"/>
       </w:pPr>
-      <w:bookmarkStart w:name="_Toc7784126" w:id="5"/>
+      <w:bookmarkStart w:id="5" w:name="_Toc7784126"/>
       <w:r>
         <w:t>Product Backlog</w:t>
       </w:r>
@@ -6136,7 +6136,7 @@
       <w:pPr>
         <w:pStyle w:val="Heading2"/>
       </w:pPr>
-      <w:bookmarkStart w:name="_Toc7784127" w:id="6"/>
+      <w:bookmarkStart w:id="6" w:name="_Toc7784127"/>
       <w:r>
         <w:t>Use Case UML Diagrams</w:t>
       </w:r>
@@ -6146,7 +6146,7 @@
       <w:pPr>
         <w:pStyle w:val="Heading3"/>
       </w:pPr>
-      <w:bookmarkStart w:name="_Toc7784128" w:id="7"/>
+      <w:bookmarkStart w:id="7" w:name="_Toc7784128"/>
       <w:r>
         <w:t>Administrator</w:t>
       </w:r>
@@ -6154,26 +6154,30 @@
     </w:p>
     <w:p>
       <w:r>
+        <w:rPr>
+          <w:noProof/>
+          <w:lang w:eastAsia="en-GB"/>
+        </w:rPr>
         <w:drawing>
-          <wp:inline wp14:editId="47ECA801" wp14:anchorId="24FC79B1">
+          <wp:inline distT="0" distB="0" distL="0" distR="0" wp14:anchorId="24FC79B1" wp14:editId="47ECA801">
             <wp:extent cx="4029075" cy="7877176"/>
             <wp:effectExtent l="0" t="0" r="0" b="0"/>
-            <wp:docPr id="2119017138" name="" title=""/>
+            <wp:docPr id="2119017138" name="Picture 2119017138"/>
             <wp:cNvGraphicFramePr>
-              <a:graphicFrameLocks/>
+              <a:graphicFrameLocks xmlns:a="http://schemas.openxmlformats.org/drawingml/2006/main"/>
             </wp:cNvGraphicFramePr>
-            <a:graphic>
+            <a:graphic xmlns:a="http://schemas.openxmlformats.org/drawingml/2006/main">
               <a:graphicData uri="http://schemas.openxmlformats.org/drawingml/2006/picture">
-                <pic:pic>
+                <pic:pic xmlns:pic="http://schemas.openxmlformats.org/drawingml/2006/picture">
                   <pic:nvPicPr>
                     <pic:cNvPr id="0" name=""/>
                     <pic:cNvPicPr/>
                   </pic:nvPicPr>
                   <pic:blipFill>
-                    <a:blip r:embed="Rcff846c3e8a34330">
+                    <a:blip r:embed="rId8">
                       <a:extLst>
-                        <a:ext xmlns:a="http://schemas.openxmlformats.org/drawingml/2006/main" uri="{28A0092B-C50C-407E-A947-70E740481C1C}">
-                          <a14:useLocalDpi val="0"/>
+                        <a:ext uri="{28A0092B-C50C-407E-A947-70E740481C1C}">
+                          <a14:useLocalDpi xmlns:a14="http://schemas.microsoft.com/office/drawing/2010/main" val="0"/>
                         </a:ext>
                       </a:extLst>
                     </a:blip>
@@ -6182,7 +6186,7 @@
                     </a:stretch>
                   </pic:blipFill>
                   <pic:spPr>
-                    <a:xfrm rot="0" flipH="0" flipV="0">
+                    <a:xfrm>
                       <a:off x="0" y="0"/>
                       <a:ext cx="4029075" cy="7877176"/>
                     </a:xfrm>
@@ -6202,7 +6206,7 @@
       <w:pPr>
         <w:pStyle w:val="Heading3"/>
       </w:pPr>
-      <w:bookmarkStart w:name="_Toc7784129" w:id="8"/>
+      <w:bookmarkStart w:id="8" w:name="_Toc7784129"/>
       <w:r>
         <w:t>Driver</w:t>
       </w:r>
@@ -6210,26 +6214,30 @@
     </w:p>
     <w:p>
       <w:r>
+        <w:rPr>
+          <w:noProof/>
+          <w:lang w:eastAsia="en-GB"/>
+        </w:rPr>
         <w:drawing>
-          <wp:inline wp14:editId="3A11E139" wp14:anchorId="7ECF6F4F">
+          <wp:inline distT="0" distB="0" distL="0" distR="0" wp14:anchorId="7ECF6F4F" wp14:editId="3A11E139">
             <wp:extent cx="4867274" cy="8105776"/>
             <wp:effectExtent l="0" t="0" r="0" b="0"/>
-            <wp:docPr id="1829682890" name="" title=""/>
+            <wp:docPr id="1829682890" name="Picture 1829682890"/>
             <wp:cNvGraphicFramePr>
-              <a:graphicFrameLocks/>
+              <a:graphicFrameLocks xmlns:a="http://schemas.openxmlformats.org/drawingml/2006/main"/>
             </wp:cNvGraphicFramePr>
-            <a:graphic>
+            <a:graphic xmlns:a="http://schemas.openxmlformats.org/drawingml/2006/main">
               <a:graphicData uri="http://schemas.openxmlformats.org/drawingml/2006/picture">
-                <pic:pic>
+                <pic:pic xmlns:pic="http://schemas.openxmlformats.org/drawingml/2006/picture">
                   <pic:nvPicPr>
                     <pic:cNvPr id="0" name=""/>
                     <pic:cNvPicPr/>
                   </pic:nvPicPr>
                   <pic:blipFill>
-                    <a:blip r:embed="R68cbb12a42b94060">
+                    <a:blip r:embed="rId9">
                       <a:extLst>
-                        <a:ext xmlns:a="http://schemas.openxmlformats.org/drawingml/2006/main" uri="{28A0092B-C50C-407E-A947-70E740481C1C}">
-                          <a14:useLocalDpi val="0"/>
+                        <a:ext uri="{28A0092B-C50C-407E-A947-70E740481C1C}">
+                          <a14:useLocalDpi xmlns:a14="http://schemas.microsoft.com/office/drawing/2010/main" val="0"/>
                         </a:ext>
                       </a:extLst>
                     </a:blip>
@@ -6238,7 +6246,7 @@
                     </a:stretch>
                   </pic:blipFill>
                   <pic:spPr>
-                    <a:xfrm rot="0" flipH="0" flipV="0">
+                    <a:xfrm>
                       <a:off x="0" y="0"/>
                       <a:ext cx="4867274" cy="8105776"/>
                     </a:xfrm>
@@ -6258,7 +6266,7 @@
       <w:pPr>
         <w:pStyle w:val="Heading3"/>
       </w:pPr>
-      <w:bookmarkStart w:name="_Toc7784130" w:id="9"/>
+      <w:bookmarkStart w:id="9" w:name="_Toc7784130"/>
       <w:r>
         <w:lastRenderedPageBreak/>
         <w:t>Customer</w:t>
@@ -6267,26 +6275,30 @@
     </w:p>
     <w:p>
       <w:r>
+        <w:rPr>
+          <w:noProof/>
+          <w:lang w:eastAsia="en-GB"/>
+        </w:rPr>
         <w:drawing>
-          <wp:inline wp14:editId="7747DBAD" wp14:anchorId="720116AC">
+          <wp:inline distT="0" distB="0" distL="0" distR="0" wp14:anchorId="720116AC" wp14:editId="7747DBAD">
             <wp:extent cx="4257675" cy="8448676"/>
             <wp:effectExtent l="0" t="0" r="0" b="0"/>
-            <wp:docPr id="1126577056" name="" title=""/>
+            <wp:docPr id="1126577056" name="Picture 1126577056"/>
             <wp:cNvGraphicFramePr>
-              <a:graphicFrameLocks/>
+              <a:graphicFrameLocks xmlns:a="http://schemas.openxmlformats.org/drawingml/2006/main"/>
             </wp:cNvGraphicFramePr>
-            <a:graphic>
+            <a:graphic xmlns:a="http://schemas.openxmlformats.org/drawingml/2006/main">
               <a:graphicData uri="http://schemas.openxmlformats.org/drawingml/2006/picture">
-                <pic:pic>
+                <pic:pic xmlns:pic="http://schemas.openxmlformats.org/drawingml/2006/picture">
                   <pic:nvPicPr>
                     <pic:cNvPr id="0" name=""/>
                     <pic:cNvPicPr/>
                   </pic:nvPicPr>
                   <pic:blipFill>
-                    <a:blip r:embed="Re2c93de66a474487">
+                    <a:blip r:embed="rId10">
                       <a:extLst>
-                        <a:ext xmlns:a="http://schemas.openxmlformats.org/drawingml/2006/main" uri="{28A0092B-C50C-407E-A947-70E740481C1C}">
-                          <a14:useLocalDpi val="0"/>
+                        <a:ext uri="{28A0092B-C50C-407E-A947-70E740481C1C}">
+                          <a14:useLocalDpi xmlns:a14="http://schemas.microsoft.com/office/drawing/2010/main" val="0"/>
                         </a:ext>
                       </a:extLst>
                     </a:blip>
@@ -6295,7 +6307,7 @@
                     </a:stretch>
                   </pic:blipFill>
                   <pic:spPr>
-                    <a:xfrm rot="0" flipH="0" flipV="0">
+                    <a:xfrm>
                       <a:off x="0" y="0"/>
                       <a:ext cx="4257675" cy="8448676"/>
                     </a:xfrm>
@@ -6314,7 +6326,7 @@
       <w:pPr>
         <w:pStyle w:val="Heading3"/>
       </w:pPr>
-      <w:bookmarkStart w:name="_Toc7784131" w:id="10"/>
+      <w:bookmarkStart w:id="10" w:name="_Toc7784131"/>
       <w:r>
         <w:lastRenderedPageBreak/>
         <w:t>Manager</w:t>
@@ -6323,26 +6335,30 @@
     </w:p>
     <w:p>
       <w:r>
+        <w:rPr>
+          <w:noProof/>
+          <w:lang w:eastAsia="en-GB"/>
+        </w:rPr>
         <w:drawing>
-          <wp:inline wp14:editId="41E437C0" wp14:anchorId="15CA74A8">
+          <wp:inline distT="0" distB="0" distL="0" distR="0" wp14:anchorId="15CA74A8" wp14:editId="41E437C0">
             <wp:extent cx="4200525" cy="5334002"/>
             <wp:effectExtent l="0" t="0" r="0" b="0"/>
-            <wp:docPr id="2094029050" name="" title=""/>
+            <wp:docPr id="2094029050" name="Picture 2094029050"/>
             <wp:cNvGraphicFramePr>
-              <a:graphicFrameLocks/>
+              <a:graphicFrameLocks xmlns:a="http://schemas.openxmlformats.org/drawingml/2006/main"/>
             </wp:cNvGraphicFramePr>
-            <a:graphic>
+            <a:graphic xmlns:a="http://schemas.openxmlformats.org/drawingml/2006/main">
               <a:graphicData uri="http://schemas.openxmlformats.org/drawingml/2006/picture">
-                <pic:pic>
+                <pic:pic xmlns:pic="http://schemas.openxmlformats.org/drawingml/2006/picture">
                   <pic:nvPicPr>
                     <pic:cNvPr id="0" name=""/>
                     <pic:cNvPicPr/>
                   </pic:nvPicPr>
                   <pic:blipFill>
-                    <a:blip r:embed="Rcd61d58c06de402a">
+                    <a:blip r:embed="rId11">
                       <a:extLst>
-                        <a:ext xmlns:a="http://schemas.openxmlformats.org/drawingml/2006/main" uri="{28A0092B-C50C-407E-A947-70E740481C1C}">
-                          <a14:useLocalDpi val="0"/>
+                        <a:ext uri="{28A0092B-C50C-407E-A947-70E740481C1C}">
+                          <a14:useLocalDpi xmlns:a14="http://schemas.microsoft.com/office/drawing/2010/main" val="0"/>
                         </a:ext>
                       </a:extLst>
                     </a:blip>
@@ -6351,7 +6367,7 @@
                     </a:stretch>
                   </pic:blipFill>
                   <pic:spPr>
-                    <a:xfrm rot="0" flipH="0" flipV="0">
+                    <a:xfrm>
                       <a:off x="0" y="0"/>
                       <a:ext cx="4200525" cy="5334002"/>
                     </a:xfrm>
@@ -6370,7 +6386,7 @@
       <w:pPr>
         <w:pStyle w:val="Heading2"/>
       </w:pPr>
-      <w:bookmarkStart w:name="_Toc7784132" w:id="11"/>
+      <w:bookmarkStart w:id="11" w:name="_Toc7784132"/>
       <w:r>
         <w:t xml:space="preserve">Changes </w:t>
       </w:r>
@@ -6475,7 +6491,7 @@
         <w:sectPr>
           <w:headerReference w:type="default" r:id="rId12"/>
           <w:footerReference w:type="default" r:id="rId13"/>
-          <w:pgSz w:w="11906" w:h="16838" w:orient="portrait"/>
+          <w:pgSz w:w="11906" w:h="16838"/>
           <w:pgMar w:top="1440" w:right="1440" w:bottom="1440" w:left="1440" w:header="708" w:footer="708" w:gutter="0"/>
           <w:cols w:space="708"/>
           <w:docGrid w:linePitch="381"/>
@@ -6497,7 +6513,7 @@
           <w:u w:val="single"/>
         </w:rPr>
       </w:pPr>
-      <w:bookmarkStart w:name="_Toc7784133" w:id="12"/>
+      <w:bookmarkStart w:id="12" w:name="_Toc7784133"/>
       <w:r>
         <w:rPr>
           <w:rFonts w:cs="Arial"/>
@@ -6512,49 +6528,61 @@
       <w:pPr>
         <w:pStyle w:val="Heading2"/>
       </w:pPr>
-      <w:bookmarkStart w:name="_Toc7784134" w:id="13"/>
+      <w:bookmarkStart w:id="13" w:name="_Toc7784134"/>
       <w:r>
         <w:t>Database Diagram</w:t>
       </w:r>
       <w:bookmarkEnd w:id="13"/>
     </w:p>
     <w:p>
-      <w:r>
+      <w:bookmarkStart w:id="14" w:name="_GoBack"/>
+      <w:r>
+        <w:rPr>
+          <w:noProof/>
+          <w:lang w:eastAsia="en-GB"/>
+        </w:rPr>
         <w:drawing>
-          <wp:inline wp14:editId="5B84576A" wp14:anchorId="04849851">
-            <wp:extent cx="9429750" cy="5128897"/>
+          <wp:inline distT="0" distB="0" distL="0" distR="0" wp14:anchorId="77799CB9" wp14:editId="4E0F192F">
+            <wp:extent cx="9391650" cy="5162550"/>
             <wp:effectExtent l="0" t="0" r="0" b="0"/>
-            <wp:docPr id="2138343637" name="Picture 1616822996" title=""/>
+            <wp:docPr id="3" name="Picture 3" descr="C:\Users\vcastellani\Desktop\prcs252-computer-science-ip-group_e\Documents\Report\ERD_new.png"/>
             <wp:cNvGraphicFramePr>
-              <a:graphicFrameLocks noChangeAspect="1"/>
+              <a:graphicFrameLocks xmlns:a="http://schemas.openxmlformats.org/drawingml/2006/main" noChangeAspect="1"/>
             </wp:cNvGraphicFramePr>
-            <a:graphic>
+            <a:graphic xmlns:a="http://schemas.openxmlformats.org/drawingml/2006/main">
               <a:graphicData uri="http://schemas.openxmlformats.org/drawingml/2006/picture">
-                <pic:pic>
+                <pic:pic xmlns:pic="http://schemas.openxmlformats.org/drawingml/2006/picture">
                   <pic:nvPicPr>
-                    <pic:cNvPr id="0" name="Picture 1616822996"/>
-                    <pic:cNvPicPr/>
+                    <pic:cNvPr id="0" name="Picture 1" descr="C:\Users\vcastellani\Desktop\prcs252-computer-science-ip-group_e\Documents\Report\ERD_new.png"/>
+                    <pic:cNvPicPr>
+                      <a:picLocks noChangeAspect="1" noChangeArrowheads="1"/>
+                    </pic:cNvPicPr>
                   </pic:nvPicPr>
                   <pic:blipFill>
-                    <a:blip r:embed="Rd9c72a9a34fa4719">
-                      <a:extLst xmlns:a="http://schemas.openxmlformats.org/drawingml/2006/main">
+                    <a:blip r:embed="rId14">
+                      <a:extLst>
                         <a:ext uri="{28A0092B-C50C-407E-A947-70E740481C1C}">
                           <a14:useLocalDpi xmlns:a14="http://schemas.microsoft.com/office/drawing/2010/main" val="0"/>
                         </a:ext>
                       </a:extLst>
                     </a:blip>
+                    <a:srcRect/>
                     <a:stretch>
                       <a:fillRect/>
                     </a:stretch>
                   </pic:blipFill>
-                  <pic:spPr>
-                    <a:xfrm rot="0" flipH="0" flipV="0">
+                  <pic:spPr bwMode="auto">
+                    <a:xfrm>
                       <a:off x="0" y="0"/>
-                      <a:ext cx="9429750" cy="5128897"/>
+                      <a:ext cx="9392138" cy="5162818"/>
                     </a:xfrm>
                     <a:prstGeom prst="rect">
                       <a:avLst/>
                     </a:prstGeom>
+                    <a:noFill/>
+                    <a:ln>
+                      <a:noFill/>
+                    </a:ln>
                   </pic:spPr>
                 </pic:pic>
               </a:graphicData>
@@ -6562,28 +6590,29 @@
           </wp:inline>
         </w:drawing>
       </w:r>
+      <w:bookmarkEnd w:id="14"/>
     </w:p>
     <w:p/>
     <w:p>
       <w:pPr>
         <w:pStyle w:val="Heading2"/>
       </w:pPr>
-      <w:bookmarkStart w:name="_Toc7784135" w:id="14"/>
+      <w:bookmarkStart w:id="15" w:name="_Toc7784135"/>
       <w:r>
         <w:t>SQL Create Statements</w:t>
       </w:r>
-      <w:bookmarkEnd w:id="14"/>
+      <w:bookmarkEnd w:id="15"/>
     </w:p>
     <w:p/>
     <w:p>
       <w:pPr>
         <w:pStyle w:val="Heading3"/>
       </w:pPr>
-      <w:bookmarkStart w:name="_Toc7784136" w:id="15"/>
+      <w:bookmarkStart w:id="16" w:name="_Toc7784136"/>
       <w:r>
         <w:t>Employee Table</w:t>
       </w:r>
-      <w:bookmarkEnd w:id="15"/>
+      <w:bookmarkEnd w:id="16"/>
     </w:p>
     <w:p>
       <w:pPr>
@@ -7062,12 +7091,12 @@
       <w:pPr>
         <w:pStyle w:val="Heading3"/>
       </w:pPr>
-      <w:bookmarkStart w:name="_Toc7784137" w:id="16"/>
+      <w:bookmarkStart w:id="17" w:name="_Toc7784137"/>
       <w:r>
         <w:lastRenderedPageBreak/>
         <w:t>Employees Archive</w:t>
       </w:r>
-      <w:bookmarkEnd w:id="16"/>
+      <w:bookmarkEnd w:id="17"/>
     </w:p>
     <w:p>
       <w:pPr>
@@ -7371,11 +7400,11 @@
       <w:pPr>
         <w:pStyle w:val="Heading3"/>
       </w:pPr>
-      <w:bookmarkStart w:name="_Toc7784138" w:id="17"/>
+      <w:bookmarkStart w:id="18" w:name="_Toc7784138"/>
       <w:r>
         <w:t>Shifts</w:t>
       </w:r>
-      <w:bookmarkEnd w:id="17"/>
+      <w:bookmarkEnd w:id="18"/>
     </w:p>
     <w:p>
       <w:pPr>
@@ -7649,11 +7678,11 @@
       <w:pPr>
         <w:pStyle w:val="Heading3"/>
       </w:pPr>
-      <w:bookmarkStart w:name="_Toc7784139" w:id="18"/>
+      <w:bookmarkStart w:id="19" w:name="_Toc7784139"/>
       <w:r>
         <w:t>Customers</w:t>
       </w:r>
-      <w:bookmarkEnd w:id="18"/>
+      <w:bookmarkEnd w:id="19"/>
     </w:p>
     <w:p>
       <w:pPr>
@@ -8250,11 +8279,11 @@
       <w:pPr>
         <w:pStyle w:val="Heading3"/>
       </w:pPr>
-      <w:bookmarkStart w:name="_Toc7784140" w:id="19"/>
+      <w:bookmarkStart w:id="20" w:name="_Toc7784140"/>
       <w:r>
         <w:t>Stops</w:t>
       </w:r>
-      <w:bookmarkEnd w:id="19"/>
+      <w:bookmarkEnd w:id="20"/>
     </w:p>
     <w:p>
       <w:pPr>
@@ -8560,11 +8589,11 @@
       <w:pPr>
         <w:pStyle w:val="Heading3"/>
       </w:pPr>
-      <w:bookmarkStart w:name="_Toc7784141" w:id="20"/>
+      <w:bookmarkStart w:id="21" w:name="_Toc7784141"/>
       <w:r>
         <w:t>Routes</w:t>
       </w:r>
-      <w:bookmarkEnd w:id="20"/>
+      <w:bookmarkEnd w:id="21"/>
     </w:p>
     <w:p>
       <w:pPr>
@@ -8800,11 +8829,11 @@
       <w:pPr>
         <w:pStyle w:val="Heading3"/>
       </w:pPr>
-      <w:bookmarkStart w:name="_Toc7784142" w:id="21"/>
+      <w:bookmarkStart w:id="22" w:name="_Toc7784142"/>
       <w:r>
         <w:t>Routes Archive</w:t>
       </w:r>
-      <w:bookmarkEnd w:id="21"/>
+      <w:bookmarkEnd w:id="22"/>
     </w:p>
     <w:p>
       <w:pPr>
@@ -8914,11 +8943,11 @@
       <w:pPr>
         <w:pStyle w:val="Heading3"/>
       </w:pPr>
-      <w:bookmarkStart w:name="_Toc7784143" w:id="22"/>
+      <w:bookmarkStart w:id="23" w:name="_Toc7784143"/>
       <w:r>
         <w:t>Route Stops</w:t>
       </w:r>
-      <w:bookmarkEnd w:id="22"/>
+      <w:bookmarkEnd w:id="23"/>
     </w:p>
     <w:p>
       <w:pPr>
@@ -9043,11 +9072,11 @@
       <w:pPr>
         <w:pStyle w:val="Heading3"/>
       </w:pPr>
-      <w:bookmarkStart w:name="_Toc7784144" w:id="23"/>
+      <w:bookmarkStart w:id="24" w:name="_Toc7784144"/>
       <w:r>
         <w:t>Coaches</w:t>
       </w:r>
-      <w:bookmarkEnd w:id="23"/>
+      <w:bookmarkEnd w:id="24"/>
     </w:p>
     <w:p>
       <w:pPr>
@@ -9394,14 +9423,14 @@
       <w:pPr>
         <w:pStyle w:val="Heading3"/>
       </w:pPr>
-      <w:bookmarkStart w:name="_Toc7784145" w:id="24"/>
+      <w:bookmarkStart w:id="25" w:name="_Toc7784145"/>
       <w:r>
         <w:t>Coaches</w:t>
       </w:r>
       <w:r>
         <w:t xml:space="preserve"> Archive</w:t>
       </w:r>
-      <w:bookmarkEnd w:id="24"/>
+      <w:bookmarkEnd w:id="25"/>
     </w:p>
     <w:p>
       <w:pPr>
@@ -9654,11 +9683,11 @@
       <w:pPr>
         <w:pStyle w:val="Heading3"/>
       </w:pPr>
-      <w:bookmarkStart w:name="_Toc7784146" w:id="25"/>
+      <w:bookmarkStart w:id="26" w:name="_Toc7784146"/>
       <w:r>
         <w:t>Journeys</w:t>
       </w:r>
-      <w:bookmarkEnd w:id="25"/>
+      <w:bookmarkEnd w:id="26"/>
     </w:p>
     <w:p>
       <w:pPr>
@@ -10156,8 +10185,6 @@
       </w:pPr>
       <w:r>
         <w:tab/>
-      </w:r>
-      <w:r>
         <w:t>IF( :new.departure_datetime &lt; sysdate)</w:t>
       </w:r>
     </w:p>
@@ -10167,8 +10194,6 @@
       </w:pPr>
       <w:r>
         <w:tab/>
-      </w:r>
-      <w:r>
         <w:t>THEN</w:t>
       </w:r>
     </w:p>
@@ -10181,8 +10206,6 @@
       </w:r>
       <w:r>
         <w:tab/>
-      </w:r>
-      <w:r>
         <w:t xml:space="preserve">RAISE_APPLICATION_ERROR( </w:t>
       </w:r>
     </w:p>
@@ -10193,14 +10216,10 @@
       <w:r>
         <w:lastRenderedPageBreak/>
         <w:tab/>
-      </w:r>
-      <w:r>
         <w:t xml:space="preserve"> </w:t>
       </w:r>
       <w:r>
         <w:tab/>
-      </w:r>
-      <w:r>
         <w:t xml:space="preserve">   -20001, </w:t>
       </w:r>
     </w:p>
@@ -10213,8 +10232,6 @@
       </w:r>
       <w:r>
         <w:tab/>
-      </w:r>
-      <w:r>
         <w:t xml:space="preserve">  'Journeys need to made in future and not today' );</w:t>
       </w:r>
     </w:p>
@@ -10224,8 +10241,6 @@
       </w:pPr>
       <w:r>
         <w:tab/>
-      </w:r>
-      <w:r>
         <w:t>END IF;</w:t>
       </w:r>
     </w:p>
@@ -10351,11 +10366,11 @@
       <w:pPr>
         <w:pStyle w:val="Heading3"/>
       </w:pPr>
-      <w:bookmarkStart w:name="_Toc7784147" w:id="26"/>
+      <w:bookmarkStart w:id="27" w:name="_Toc7784147"/>
       <w:r>
         <w:t>Bookings</w:t>
       </w:r>
-      <w:bookmarkEnd w:id="26"/>
+      <w:bookmarkEnd w:id="27"/>
     </w:p>
     <w:p>
       <w:pPr>
@@ -10857,11 +10872,11 @@
       <w:pPr>
         <w:pStyle w:val="Heading3"/>
       </w:pPr>
-      <w:bookmarkStart w:name="_Toc7784148" w:id="27"/>
+      <w:bookmarkStart w:id="28" w:name="_Toc7784148"/>
       <w:r>
         <w:t>Booking History</w:t>
       </w:r>
-      <w:bookmarkEnd w:id="27"/>
+      <w:bookmarkEnd w:id="28"/>
     </w:p>
     <w:p>
       <w:pPr>
@@ -11214,11 +11229,11 @@
       <w:pPr>
         <w:pStyle w:val="Heading3"/>
       </w:pPr>
-      <w:bookmarkStart w:name="_Toc7784149" w:id="28"/>
+      <w:bookmarkStart w:id="29" w:name="_Toc7784149"/>
       <w:r>
         <w:t>Replacements</w:t>
       </w:r>
-      <w:bookmarkEnd w:id="28"/>
+      <w:bookmarkEnd w:id="29"/>
     </w:p>
     <w:p>
       <w:pPr>
@@ -11463,21 +11478,18 @@
       <w:pPr>
         <w:pStyle w:val="Heading2"/>
       </w:pPr>
-      <w:bookmarkStart w:name="_Toc7784150" w:id="29"/>
-      <w:bookmarkStart w:name="_GoBack" w:id="30"/>
-      <w:bookmarkEnd w:id="30"/>
+      <w:bookmarkStart w:id="30" w:name="_Toc7784150"/>
       <w:r>
         <w:lastRenderedPageBreak/>
         <w:t>Normalised Tables</w:t>
       </w:r>
-      <w:bookmarkEnd w:id="29"/>
+      <w:bookmarkEnd w:id="30"/>
     </w:p>
     <w:p>
       <w:pPr>
         <w:pStyle w:val="Heading3"/>
-        <w:rPr/>
-      </w:pPr>
-      <w:bookmarkStart w:name="_Toc7784151" w:id="31"/>
+      </w:pPr>
+      <w:bookmarkStart w:id="31" w:name="_Toc7784151"/>
       <w:r>
         <w:rPr>
           <w:noProof/>
@@ -11542,15 +11554,12 @@
         </w:drawing>
       </w:r>
       <w:r>
-        <w:rPr/>
         <w:t xml:space="preserve">First </w:t>
       </w:r>
       <w:r>
-        <w:rPr/>
         <w:t>Normalised Table</w:t>
       </w:r>
       <w:r>
-        <w:rPr/>
         <w:t>s</w:t>
       </w:r>
       <w:bookmarkEnd w:id="31"/>
@@ -11566,7 +11575,7 @@
       <w:pPr>
         <w:pStyle w:val="Heading3"/>
       </w:pPr>
-      <w:bookmarkStart w:name="_Toc7784152" w:id="32"/>
+      <w:bookmarkStart w:id="32" w:name="_Toc7784152"/>
       <w:r>
         <w:lastRenderedPageBreak/>
         <w:t>Second</w:t>
@@ -11649,10 +11658,6 @@
           </wp:anchor>
         </w:drawing>
       </w:r>
-      <w:r>
-        <w:rPr/>
-        <w:t/>
-      </w:r>
     </w:p>
     <w:p>
       <w:r>
@@ -11675,7 +11680,7 @@
       <w:pPr>
         <w:pStyle w:val="Heading3"/>
       </w:pPr>
-      <w:bookmarkStart w:name="_Toc7784153" w:id="33"/>
+      <w:bookmarkStart w:id="33" w:name="_Toc7784153"/>
       <w:r>
         <w:lastRenderedPageBreak/>
         <w:t>Class Diagram Comparison to Normalised Tables</w:t>
@@ -11877,7 +11882,7 @@
           <w:u w:val="single"/>
         </w:rPr>
       </w:pPr>
-      <w:bookmarkStart w:name="_Toc7784154" w:id="34"/>
+      <w:bookmarkStart w:id="34" w:name="_Toc7784154"/>
       <w:r>
         <w:rPr>
           <w:rFonts w:cs="Arial"/>
@@ -11891,7 +11896,6 @@
     <w:p/>
     <w:p>
       <w:pPr>
-        <w:pStyle w:val="Normal"/>
         <w:rPr>
           <w:u w:val="single"/>
         </w:rPr>
@@ -11904,62 +11908,24 @@
       </w:r>
     </w:p>
     <w:p>
-      <w:pPr>
-        <w:pStyle w:val="Normal"/>
+      <w:r>
+        <w:t>In terms of cognitive walkthrough, an analysis was taken of all three applications, in order to assess the end user’s ease of use, and to facilitate the best user experience. Over the responses, data was ascertained and formative feedback was considered. Here are the responses of the cognitive walkthrough phase:</w:t>
+      </w:r>
+    </w:p>
+    <w:p>
+      <w:r>
         <w:rPr>
-          <w:u w:val="none"/>
-        </w:rPr>
-      </w:pPr>
-      <w:r>
-        <w:rPr>
-          <w:u w:val="none"/>
-        </w:rPr>
-        <w:t xml:space="preserve">In terms of cognitive walkthrough, an analysis was taken of all three applications, in order to assess the end user’s ease of use, and to facilitate the best user experience. Over the responses, data was </w:t>
-      </w:r>
-      <w:proofErr w:type="gramStart"/>
-      <w:r>
-        <w:rPr>
-          <w:u w:val="none"/>
-        </w:rPr>
-        <w:t>ascertained</w:t>
-      </w:r>
-      <w:proofErr w:type="gramEnd"/>
-      <w:r>
-        <w:rPr>
-          <w:u w:val="none"/>
-        </w:rPr>
-        <w:t xml:space="preserve"> and formative feedback was considered. Here are the responses of the </w:t>
-      </w:r>
-      <w:r>
-        <w:rPr>
-          <w:u w:val="none"/>
-        </w:rPr>
-        <w:t>cognitive walkthrough phase:</w:t>
-      </w:r>
-    </w:p>
-    <w:p>
-      <w:pPr>
-        <w:pStyle w:val="Normal"/>
-        <w:rPr>
-          <w:u w:val="none"/>
-        </w:rPr>
-      </w:pPr>
-      <w:r>
-        <w:rPr>
-          <w:b w:val="1"/>
-          <w:bCs w:val="1"/>
-          <w:u w:val="none"/>
+          <w:b/>
+          <w:bCs/>
         </w:rPr>
         <w:t>Desktop:</w:t>
       </w:r>
     </w:p>
     <w:p>
       <w:pPr>
-        <w:pStyle w:val="Normal"/>
         <w:rPr>
-          <w:b w:val="1"/>
-          <w:bCs w:val="1"/>
-          <w:u w:val="none"/>
+          <w:b/>
+          <w:bCs/>
         </w:rPr>
       </w:pPr>
     </w:p>
@@ -11987,7 +11953,7 @@
           <w:u w:val="single"/>
         </w:rPr>
       </w:pPr>
-      <w:bookmarkStart w:name="_Toc7784155" w:id="35"/>
+      <w:bookmarkStart w:id="35" w:name="_Toc7784155"/>
       <w:r>
         <w:rPr>
           <w:rFonts w:cs="Arial"/>
@@ -12012,7 +11978,7 @@
       <w:pPr>
         <w:pStyle w:val="Heading2"/>
       </w:pPr>
-      <w:bookmarkStart w:name="_Toc7784156" w:id="36"/>
+      <w:bookmarkStart w:id="36" w:name="_Toc7784156"/>
       <w:r>
         <w:t>Features Implemented</w:t>
       </w:r>
@@ -12027,7 +11993,7 @@
       <w:pPr>
         <w:pStyle w:val="Heading3"/>
       </w:pPr>
-      <w:bookmarkStart w:name="_Toc7784157" w:id="37"/>
+      <w:bookmarkStart w:id="37" w:name="_Toc7784157"/>
       <w:r>
         <w:t>SQL Injection</w:t>
       </w:r>
@@ -12045,7 +12011,7 @@
       <w:pPr>
         <w:pStyle w:val="Heading3"/>
       </w:pPr>
-      <w:bookmarkStart w:name="_Toc7784158" w:id="38"/>
+      <w:bookmarkStart w:id="38" w:name="_Toc7784158"/>
       <w:r>
         <w:t>Hashing and Salting</w:t>
       </w:r>
@@ -12088,7 +12054,7 @@
       <w:pPr>
         <w:pStyle w:val="Heading3"/>
       </w:pPr>
-      <w:bookmarkStart w:name="_Toc7784159" w:id="39"/>
+      <w:bookmarkStart w:id="39" w:name="_Toc7784159"/>
       <w:r>
         <w:t>Token based Authentication</w:t>
       </w:r>
@@ -12104,7 +12070,7 @@
       <w:pPr>
         <w:pStyle w:val="Heading2"/>
       </w:pPr>
-      <w:bookmarkStart w:name="_Toc7784160" w:id="40"/>
+      <w:bookmarkStart w:id="40" w:name="_Toc7784160"/>
       <w:r>
         <w:t>Features</w:t>
       </w:r>
@@ -12122,7 +12088,7 @@
       <w:pPr>
         <w:pStyle w:val="Heading3"/>
       </w:pPr>
-      <w:bookmarkStart w:name="_Toc7784161" w:id="41"/>
+      <w:bookmarkStart w:id="41" w:name="_Toc7784161"/>
       <w:r>
         <w:t>HTTPS</w:t>
       </w:r>
@@ -12143,7 +12109,7 @@
       <w:pPr>
         <w:pStyle w:val="Heading3"/>
       </w:pPr>
-      <w:bookmarkStart w:name="_Toc7784162" w:id="42"/>
+      <w:bookmarkStart w:id="42" w:name="_Toc7784162"/>
       <w:r>
         <w:lastRenderedPageBreak/>
         <w:t>Data not encrypted until</w:t>
@@ -12203,7 +12169,7 @@
       <w:pPr>
         <w:pStyle w:val="Heading1"/>
       </w:pPr>
-      <w:bookmarkStart w:name="_Toc7784163" w:id="43"/>
+      <w:bookmarkStart w:id="43" w:name="_Toc7784163"/>
       <w:r>
         <w:rPr>
           <w:u w:val="single"/>
@@ -12218,7 +12184,7 @@
       <w:pPr>
         <w:pStyle w:val="Heading2"/>
       </w:pPr>
-      <w:bookmarkStart w:name="_Toc7784164" w:id="44"/>
+      <w:bookmarkStart w:id="44" w:name="_Toc7784164"/>
       <w:r>
         <w:t>Use of Software Patterns</w:t>
       </w:r>
@@ -12277,7 +12243,7 @@
       <w:pPr>
         <w:pStyle w:val="Heading2"/>
       </w:pPr>
-      <w:bookmarkStart w:name="_Toc7784165" w:id="45"/>
+      <w:bookmarkStart w:id="45" w:name="_Toc7784165"/>
       <w:r>
         <w:t>Good Areas</w:t>
       </w:r>
@@ -12323,7 +12289,7 @@
       <w:pPr>
         <w:pStyle w:val="Heading2"/>
       </w:pPr>
-      <w:bookmarkStart w:name="_Toc7784166" w:id="46"/>
+      <w:bookmarkStart w:id="46" w:name="_Toc7784166"/>
       <w:r>
         <w:t>Shortcoming of the System</w:t>
       </w:r>
@@ -12369,14 +12335,14 @@
       <w:pPr>
         <w:pStyle w:val="Heading2"/>
       </w:pPr>
-      <w:bookmarkStart w:name="_Toc7784167" w:id="47"/>
+      <w:bookmarkStart w:id="47" w:name="_Toc7784167"/>
       <w:r>
         <w:t>Assumptions</w:t>
       </w:r>
       <w:bookmarkEnd w:id="47"/>
     </w:p>
     <w:sectPr>
-      <w:pgSz w:w="11906" w:h="16838" w:orient="portrait"/>
+      <w:pgSz w:w="11906" w:h="16838"/>
       <w:pgMar w:top="1440" w:right="1440" w:bottom="1440" w:left="1440" w:header="708" w:footer="708" w:gutter="0"/>
       <w:cols w:space="708"/>
       <w:docGrid w:linePitch="381"/>
@@ -12453,7 +12419,7 @@
           <w:rPr>
             <w:noProof/>
           </w:rPr>
-          <w:t>39</w:t>
+          <w:t>13</w:t>
         </w:r>
         <w:r>
           <w:rPr>
@@ -12514,10 +12480,10 @@
       <w:t xml:space="preserve">PRCS252E </w:t>
     </w:r>
     <w:r>
-      <w:ptab w:alignment="center" w:relativeTo="margin" w:leader="none"/>
+      <w:ptab w:relativeTo="margin" w:alignment="center" w:leader="none"/>
     </w:r>
     <w:r>
-      <w:ptab w:alignment="right" w:relativeTo="margin" w:leader="none"/>
+      <w:ptab w:relativeTo="margin" w:alignment="right" w:leader="none"/>
     </w:r>
     <w:r>
       <w:t>29/04/19</w:t>
@@ -12541,7 +12507,7 @@
         <w:ind w:left="720" w:hanging="360"/>
       </w:pPr>
       <w:rPr>
-        <w:rFonts w:hint="default" w:ascii="Symbol" w:hAnsi="Symbol"/>
+        <w:rFonts w:ascii="Symbol" w:hAnsi="Symbol" w:hint="default"/>
       </w:rPr>
     </w:lvl>
     <w:lvl w:ilvl="1" w:tplc="08090003" w:tentative="1">
@@ -12553,7 +12519,7 @@
         <w:ind w:left="1440" w:hanging="360"/>
       </w:pPr>
       <w:rPr>
-        <w:rFonts w:hint="default" w:ascii="Courier New" w:hAnsi="Courier New" w:cs="Courier New"/>
+        <w:rFonts w:ascii="Courier New" w:hAnsi="Courier New" w:cs="Courier New" w:hint="default"/>
       </w:rPr>
     </w:lvl>
     <w:lvl w:ilvl="2" w:tplc="08090005" w:tentative="1">
@@ -12565,7 +12531,7 @@
         <w:ind w:left="2160" w:hanging="360"/>
       </w:pPr>
       <w:rPr>
-        <w:rFonts w:hint="default" w:ascii="Wingdings" w:hAnsi="Wingdings"/>
+        <w:rFonts w:ascii="Wingdings" w:hAnsi="Wingdings" w:hint="default"/>
       </w:rPr>
     </w:lvl>
     <w:lvl w:ilvl="3" w:tplc="08090001" w:tentative="1">
@@ -12577,7 +12543,7 @@
         <w:ind w:left="2880" w:hanging="360"/>
       </w:pPr>
       <w:rPr>
-        <w:rFonts w:hint="default" w:ascii="Symbol" w:hAnsi="Symbol"/>
+        <w:rFonts w:ascii="Symbol" w:hAnsi="Symbol" w:hint="default"/>
       </w:rPr>
     </w:lvl>
     <w:lvl w:ilvl="4" w:tplc="08090003" w:tentative="1">
@@ -12589,7 +12555,7 @@
         <w:ind w:left="3600" w:hanging="360"/>
       </w:pPr>
       <w:rPr>
-        <w:rFonts w:hint="default" w:ascii="Courier New" w:hAnsi="Courier New" w:cs="Courier New"/>
+        <w:rFonts w:ascii="Courier New" w:hAnsi="Courier New" w:cs="Courier New" w:hint="default"/>
       </w:rPr>
     </w:lvl>
     <w:lvl w:ilvl="5" w:tplc="08090005" w:tentative="1">
@@ -12601,7 +12567,7 @@
         <w:ind w:left="4320" w:hanging="360"/>
       </w:pPr>
       <w:rPr>
-        <w:rFonts w:hint="default" w:ascii="Wingdings" w:hAnsi="Wingdings"/>
+        <w:rFonts w:ascii="Wingdings" w:hAnsi="Wingdings" w:hint="default"/>
       </w:rPr>
     </w:lvl>
     <w:lvl w:ilvl="6" w:tplc="08090001" w:tentative="1">
@@ -12613,7 +12579,7 @@
         <w:ind w:left="5040" w:hanging="360"/>
       </w:pPr>
       <w:rPr>
-        <w:rFonts w:hint="default" w:ascii="Symbol" w:hAnsi="Symbol"/>
+        <w:rFonts w:ascii="Symbol" w:hAnsi="Symbol" w:hint="default"/>
       </w:rPr>
     </w:lvl>
     <w:lvl w:ilvl="7" w:tplc="08090003" w:tentative="1">
@@ -12625,7 +12591,7 @@
         <w:ind w:left="5760" w:hanging="360"/>
       </w:pPr>
       <w:rPr>
-        <w:rFonts w:hint="default" w:ascii="Courier New" w:hAnsi="Courier New" w:cs="Courier New"/>
+        <w:rFonts w:ascii="Courier New" w:hAnsi="Courier New" w:cs="Courier New" w:hint="default"/>
       </w:rPr>
     </w:lvl>
     <w:lvl w:ilvl="8" w:tplc="08090005" w:tentative="1">
@@ -12637,7 +12603,7 @@
         <w:ind w:left="6480" w:hanging="360"/>
       </w:pPr>
       <w:rPr>
-        <w:rFonts w:hint="default" w:ascii="Wingdings" w:hAnsi="Wingdings"/>
+        <w:rFonts w:ascii="Wingdings" w:hAnsi="Wingdings" w:hint="default"/>
       </w:rPr>
     </w:lvl>
   </w:abstractNum>
@@ -12672,7 +12638,7 @@
         <w:ind w:left="720" w:hanging="720"/>
       </w:pPr>
       <w:rPr>
-        <w:rFonts w:hint="default" w:ascii="Arial" w:hAnsi="Arial" w:cs="Arial"/>
+        <w:rFonts w:ascii="Arial" w:hAnsi="Arial" w:cs="Arial" w:hint="default"/>
         <w:sz w:val="28"/>
         <w:szCs w:val="28"/>
       </w:rPr>
@@ -12745,7 +12711,7 @@
         <w:ind w:left="720" w:hanging="360"/>
       </w:pPr>
       <w:rPr>
-        <w:rFonts w:hint="default" w:ascii="Symbol" w:hAnsi="Symbol"/>
+        <w:rFonts w:ascii="Symbol" w:hAnsi="Symbol" w:hint="default"/>
       </w:rPr>
     </w:lvl>
     <w:lvl w:ilvl="1" w:tplc="08090003" w:tentative="1">
@@ -12757,7 +12723,7 @@
         <w:ind w:left="1440" w:hanging="360"/>
       </w:pPr>
       <w:rPr>
-        <w:rFonts w:hint="default" w:ascii="Courier New" w:hAnsi="Courier New" w:cs="Courier New"/>
+        <w:rFonts w:ascii="Courier New" w:hAnsi="Courier New" w:cs="Courier New" w:hint="default"/>
       </w:rPr>
     </w:lvl>
     <w:lvl w:ilvl="2" w:tplc="08090005" w:tentative="1">
@@ -12769,7 +12735,7 @@
         <w:ind w:left="2160" w:hanging="360"/>
       </w:pPr>
       <w:rPr>
-        <w:rFonts w:hint="default" w:ascii="Wingdings" w:hAnsi="Wingdings"/>
+        <w:rFonts w:ascii="Wingdings" w:hAnsi="Wingdings" w:hint="default"/>
       </w:rPr>
     </w:lvl>
     <w:lvl w:ilvl="3" w:tplc="08090001" w:tentative="1">
@@ -12781,7 +12747,7 @@
         <w:ind w:left="2880" w:hanging="360"/>
       </w:pPr>
       <w:rPr>
-        <w:rFonts w:hint="default" w:ascii="Symbol" w:hAnsi="Symbol"/>
+        <w:rFonts w:ascii="Symbol" w:hAnsi="Symbol" w:hint="default"/>
       </w:rPr>
     </w:lvl>
     <w:lvl w:ilvl="4" w:tplc="08090003" w:tentative="1">
@@ -12793,7 +12759,7 @@
         <w:ind w:left="3600" w:hanging="360"/>
       </w:pPr>
       <w:rPr>
-        <w:rFonts w:hint="default" w:ascii="Courier New" w:hAnsi="Courier New" w:cs="Courier New"/>
+        <w:rFonts w:ascii="Courier New" w:hAnsi="Courier New" w:cs="Courier New" w:hint="default"/>
       </w:rPr>
     </w:lvl>
     <w:lvl w:ilvl="5" w:tplc="08090005" w:tentative="1">
@@ -12805,7 +12771,7 @@
         <w:ind w:left="4320" w:hanging="360"/>
       </w:pPr>
       <w:rPr>
-        <w:rFonts w:hint="default" w:ascii="Wingdings" w:hAnsi="Wingdings"/>
+        <w:rFonts w:ascii="Wingdings" w:hAnsi="Wingdings" w:hint="default"/>
       </w:rPr>
     </w:lvl>
     <w:lvl w:ilvl="6" w:tplc="08090001" w:tentative="1">
@@ -12817,7 +12783,7 @@
         <w:ind w:left="5040" w:hanging="360"/>
       </w:pPr>
       <w:rPr>
-        <w:rFonts w:hint="default" w:ascii="Symbol" w:hAnsi="Symbol"/>
+        <w:rFonts w:ascii="Symbol" w:hAnsi="Symbol" w:hint="default"/>
       </w:rPr>
     </w:lvl>
     <w:lvl w:ilvl="7" w:tplc="08090003" w:tentative="1">
@@ -12829,7 +12795,7 @@
         <w:ind w:left="5760" w:hanging="360"/>
       </w:pPr>
       <w:rPr>
-        <w:rFonts w:hint="default" w:ascii="Courier New" w:hAnsi="Courier New" w:cs="Courier New"/>
+        <w:rFonts w:ascii="Courier New" w:hAnsi="Courier New" w:cs="Courier New" w:hint="default"/>
       </w:rPr>
     </w:lvl>
     <w:lvl w:ilvl="8" w:tplc="08090005" w:tentative="1">
@@ -12841,7 +12807,7 @@
         <w:ind w:left="6480" w:hanging="360"/>
       </w:pPr>
       <w:rPr>
-        <w:rFonts w:hint="default" w:ascii="Wingdings" w:hAnsi="Wingdings"/>
+        <w:rFonts w:ascii="Wingdings" w:hAnsi="Wingdings" w:hint="default"/>
       </w:rPr>
     </w:lvl>
   </w:abstractNum>
@@ -12858,7 +12824,7 @@
         <w:ind w:left="720" w:hanging="360"/>
       </w:pPr>
       <w:rPr>
-        <w:rFonts w:hint="default" w:ascii="Symbol" w:hAnsi="Symbol"/>
+        <w:rFonts w:ascii="Symbol" w:hAnsi="Symbol" w:hint="default"/>
       </w:rPr>
     </w:lvl>
     <w:lvl w:ilvl="1" w:tplc="08090003" w:tentative="1">
@@ -12870,7 +12836,7 @@
         <w:ind w:left="1440" w:hanging="360"/>
       </w:pPr>
       <w:rPr>
-        <w:rFonts w:hint="default" w:ascii="Courier New" w:hAnsi="Courier New" w:cs="Courier New"/>
+        <w:rFonts w:ascii="Courier New" w:hAnsi="Courier New" w:cs="Courier New" w:hint="default"/>
       </w:rPr>
     </w:lvl>
     <w:lvl w:ilvl="2" w:tplc="08090005" w:tentative="1">
@@ -12882,7 +12848,7 @@
         <w:ind w:left="2160" w:hanging="360"/>
       </w:pPr>
       <w:rPr>
-        <w:rFonts w:hint="default" w:ascii="Wingdings" w:hAnsi="Wingdings"/>
+        <w:rFonts w:ascii="Wingdings" w:hAnsi="Wingdings" w:hint="default"/>
       </w:rPr>
     </w:lvl>
     <w:lvl w:ilvl="3" w:tplc="08090001" w:tentative="1">
@@ -12894,7 +12860,7 @@
         <w:ind w:left="2880" w:hanging="360"/>
       </w:pPr>
       <w:rPr>
-        <w:rFonts w:hint="default" w:ascii="Symbol" w:hAnsi="Symbol"/>
+        <w:rFonts w:ascii="Symbol" w:hAnsi="Symbol" w:hint="default"/>
       </w:rPr>
     </w:lvl>
     <w:lvl w:ilvl="4" w:tplc="08090003" w:tentative="1">
@@ -12906,7 +12872,7 @@
         <w:ind w:left="3600" w:hanging="360"/>
       </w:pPr>
       <w:rPr>
-        <w:rFonts w:hint="default" w:ascii="Courier New" w:hAnsi="Courier New" w:cs="Courier New"/>
+        <w:rFonts w:ascii="Courier New" w:hAnsi="Courier New" w:cs="Courier New" w:hint="default"/>
       </w:rPr>
     </w:lvl>
     <w:lvl w:ilvl="5" w:tplc="08090005" w:tentative="1">
@@ -12918,7 +12884,7 @@
         <w:ind w:left="4320" w:hanging="360"/>
       </w:pPr>
       <w:rPr>
-        <w:rFonts w:hint="default" w:ascii="Wingdings" w:hAnsi="Wingdings"/>
+        <w:rFonts w:ascii="Wingdings" w:hAnsi="Wingdings" w:hint="default"/>
       </w:rPr>
     </w:lvl>
     <w:lvl w:ilvl="6" w:tplc="08090001" w:tentative="1">
@@ -12930,7 +12896,7 @@
         <w:ind w:left="5040" w:hanging="360"/>
       </w:pPr>
       <w:rPr>
-        <w:rFonts w:hint="default" w:ascii="Symbol" w:hAnsi="Symbol"/>
+        <w:rFonts w:ascii="Symbol" w:hAnsi="Symbol" w:hint="default"/>
       </w:rPr>
     </w:lvl>
     <w:lvl w:ilvl="7" w:tplc="08090003" w:tentative="1">
@@ -12942,7 +12908,7 @@
         <w:ind w:left="5760" w:hanging="360"/>
       </w:pPr>
       <w:rPr>
-        <w:rFonts w:hint="default" w:ascii="Courier New" w:hAnsi="Courier New" w:cs="Courier New"/>
+        <w:rFonts w:ascii="Courier New" w:hAnsi="Courier New" w:cs="Courier New" w:hint="default"/>
       </w:rPr>
     </w:lvl>
     <w:lvl w:ilvl="8" w:tplc="08090005" w:tentative="1">
@@ -12954,7 +12920,7 @@
         <w:ind w:left="6480" w:hanging="360"/>
       </w:pPr>
       <w:rPr>
-        <w:rFonts w:hint="default" w:ascii="Wingdings" w:hAnsi="Wingdings"/>
+        <w:rFonts w:ascii="Wingdings" w:hAnsi="Wingdings" w:hint="default"/>
       </w:rPr>
     </w:lvl>
   </w:abstractNum>
@@ -12971,7 +12937,7 @@
         <w:ind w:left="720" w:hanging="360"/>
       </w:pPr>
       <w:rPr>
-        <w:rFonts w:hint="default" w:ascii="Symbol" w:hAnsi="Symbol"/>
+        <w:rFonts w:ascii="Symbol" w:hAnsi="Symbol" w:hint="default"/>
       </w:rPr>
     </w:lvl>
     <w:lvl w:ilvl="1" w:tplc="08090003">
@@ -12983,7 +12949,7 @@
         <w:ind w:left="1440" w:hanging="360"/>
       </w:pPr>
       <w:rPr>
-        <w:rFonts w:hint="default" w:ascii="Courier New" w:hAnsi="Courier New" w:cs="Courier New"/>
+        <w:rFonts w:ascii="Courier New" w:hAnsi="Courier New" w:cs="Courier New" w:hint="default"/>
       </w:rPr>
     </w:lvl>
     <w:lvl w:ilvl="2" w:tplc="08090005">
@@ -12995,7 +12961,7 @@
         <w:ind w:left="2160" w:hanging="360"/>
       </w:pPr>
       <w:rPr>
-        <w:rFonts w:hint="default" w:ascii="Wingdings" w:hAnsi="Wingdings"/>
+        <w:rFonts w:ascii="Wingdings" w:hAnsi="Wingdings" w:hint="default"/>
       </w:rPr>
     </w:lvl>
     <w:lvl w:ilvl="3" w:tplc="08090001">
@@ -13007,7 +12973,7 @@
         <w:ind w:left="2880" w:hanging="360"/>
       </w:pPr>
       <w:rPr>
-        <w:rFonts w:hint="default" w:ascii="Symbol" w:hAnsi="Symbol"/>
+        <w:rFonts w:ascii="Symbol" w:hAnsi="Symbol" w:hint="default"/>
       </w:rPr>
     </w:lvl>
     <w:lvl w:ilvl="4" w:tplc="08090003" w:tentative="1">
@@ -13019,7 +12985,7 @@
         <w:ind w:left="3600" w:hanging="360"/>
       </w:pPr>
       <w:rPr>
-        <w:rFonts w:hint="default" w:ascii="Courier New" w:hAnsi="Courier New" w:cs="Courier New"/>
+        <w:rFonts w:ascii="Courier New" w:hAnsi="Courier New" w:cs="Courier New" w:hint="default"/>
       </w:rPr>
     </w:lvl>
     <w:lvl w:ilvl="5" w:tplc="08090005" w:tentative="1">
@@ -13031,7 +12997,7 @@
         <w:ind w:left="4320" w:hanging="360"/>
       </w:pPr>
       <w:rPr>
-        <w:rFonts w:hint="default" w:ascii="Wingdings" w:hAnsi="Wingdings"/>
+        <w:rFonts w:ascii="Wingdings" w:hAnsi="Wingdings" w:hint="default"/>
       </w:rPr>
     </w:lvl>
     <w:lvl w:ilvl="6" w:tplc="08090001" w:tentative="1">
@@ -13043,7 +13009,7 @@
         <w:ind w:left="5040" w:hanging="360"/>
       </w:pPr>
       <w:rPr>
-        <w:rFonts w:hint="default" w:ascii="Symbol" w:hAnsi="Symbol"/>
+        <w:rFonts w:ascii="Symbol" w:hAnsi="Symbol" w:hint="default"/>
       </w:rPr>
     </w:lvl>
     <w:lvl w:ilvl="7" w:tplc="08090003" w:tentative="1">
@@ -13055,7 +13021,7 @@
         <w:ind w:left="5760" w:hanging="360"/>
       </w:pPr>
       <w:rPr>
-        <w:rFonts w:hint="default" w:ascii="Courier New" w:hAnsi="Courier New" w:cs="Courier New"/>
+        <w:rFonts w:ascii="Courier New" w:hAnsi="Courier New" w:cs="Courier New" w:hint="default"/>
       </w:rPr>
     </w:lvl>
     <w:lvl w:ilvl="8" w:tplc="08090005" w:tentative="1">
@@ -13067,7 +13033,7 @@
         <w:ind w:left="6480" w:hanging="360"/>
       </w:pPr>
       <w:rPr>
-        <w:rFonts w:hint="default" w:ascii="Wingdings" w:hAnsi="Wingdings"/>
+        <w:rFonts w:ascii="Wingdings" w:hAnsi="Wingdings" w:hint="default"/>
       </w:rPr>
     </w:lvl>
   </w:abstractNum>
@@ -13084,7 +13050,7 @@
         <w:ind w:left="720" w:hanging="360"/>
       </w:pPr>
       <w:rPr>
-        <w:rFonts w:hint="default" w:ascii="Symbol" w:hAnsi="Symbol"/>
+        <w:rFonts w:ascii="Symbol" w:hAnsi="Symbol" w:hint="default"/>
       </w:rPr>
     </w:lvl>
     <w:lvl w:ilvl="1" w:tplc="08090003" w:tentative="1">
@@ -13096,7 +13062,7 @@
         <w:ind w:left="1440" w:hanging="360"/>
       </w:pPr>
       <w:rPr>
-        <w:rFonts w:hint="default" w:ascii="Courier New" w:hAnsi="Courier New" w:cs="Courier New"/>
+        <w:rFonts w:ascii="Courier New" w:hAnsi="Courier New" w:cs="Courier New" w:hint="default"/>
       </w:rPr>
     </w:lvl>
     <w:lvl w:ilvl="2" w:tplc="08090005" w:tentative="1">
@@ -13108,7 +13074,7 @@
         <w:ind w:left="2160" w:hanging="360"/>
       </w:pPr>
       <w:rPr>
-        <w:rFonts w:hint="default" w:ascii="Wingdings" w:hAnsi="Wingdings"/>
+        <w:rFonts w:ascii="Wingdings" w:hAnsi="Wingdings" w:hint="default"/>
       </w:rPr>
     </w:lvl>
     <w:lvl w:ilvl="3" w:tplc="08090001" w:tentative="1">
@@ -13120,7 +13086,7 @@
         <w:ind w:left="2880" w:hanging="360"/>
       </w:pPr>
       <w:rPr>
-        <w:rFonts w:hint="default" w:ascii="Symbol" w:hAnsi="Symbol"/>
+        <w:rFonts w:ascii="Symbol" w:hAnsi="Symbol" w:hint="default"/>
       </w:rPr>
     </w:lvl>
     <w:lvl w:ilvl="4" w:tplc="08090003" w:tentative="1">
@@ -13132,7 +13098,7 @@
         <w:ind w:left="3600" w:hanging="360"/>
       </w:pPr>
       <w:rPr>
-        <w:rFonts w:hint="default" w:ascii="Courier New" w:hAnsi="Courier New" w:cs="Courier New"/>
+        <w:rFonts w:ascii="Courier New" w:hAnsi="Courier New" w:cs="Courier New" w:hint="default"/>
       </w:rPr>
     </w:lvl>
     <w:lvl w:ilvl="5" w:tplc="08090005" w:tentative="1">
@@ -13144,7 +13110,7 @@
         <w:ind w:left="4320" w:hanging="360"/>
       </w:pPr>
       <w:rPr>
-        <w:rFonts w:hint="default" w:ascii="Wingdings" w:hAnsi="Wingdings"/>
+        <w:rFonts w:ascii="Wingdings" w:hAnsi="Wingdings" w:hint="default"/>
       </w:rPr>
     </w:lvl>
     <w:lvl w:ilvl="6" w:tplc="08090001" w:tentative="1">
@@ -13156,7 +13122,7 @@
         <w:ind w:left="5040" w:hanging="360"/>
       </w:pPr>
       <w:rPr>
-        <w:rFonts w:hint="default" w:ascii="Symbol" w:hAnsi="Symbol"/>
+        <w:rFonts w:ascii="Symbol" w:hAnsi="Symbol" w:hint="default"/>
       </w:rPr>
     </w:lvl>
     <w:lvl w:ilvl="7" w:tplc="08090003" w:tentative="1">
@@ -13168,7 +13134,7 @@
         <w:ind w:left="5760" w:hanging="360"/>
       </w:pPr>
       <w:rPr>
-        <w:rFonts w:hint="default" w:ascii="Courier New" w:hAnsi="Courier New" w:cs="Courier New"/>
+        <w:rFonts w:ascii="Courier New" w:hAnsi="Courier New" w:cs="Courier New" w:hint="default"/>
       </w:rPr>
     </w:lvl>
     <w:lvl w:ilvl="8" w:tplc="08090005" w:tentative="1">
@@ -13180,7 +13146,7 @@
         <w:ind w:left="6480" w:hanging="360"/>
       </w:pPr>
       <w:rPr>
-        <w:rFonts w:hint="default" w:ascii="Wingdings" w:hAnsi="Wingdings"/>
+        <w:rFonts w:ascii="Wingdings" w:hAnsi="Wingdings" w:hint="default"/>
       </w:rPr>
     </w:lvl>
   </w:abstractNum>
@@ -13197,7 +13163,7 @@
         <w:ind w:left="720" w:hanging="360"/>
       </w:pPr>
       <w:rPr>
-        <w:rFonts w:hint="default" w:ascii="Symbol" w:hAnsi="Symbol"/>
+        <w:rFonts w:ascii="Symbol" w:hAnsi="Symbol" w:hint="default"/>
       </w:rPr>
     </w:lvl>
     <w:lvl w:ilvl="1" w:tplc="08090003">
@@ -13209,7 +13175,7 @@
         <w:ind w:left="1440" w:hanging="360"/>
       </w:pPr>
       <w:rPr>
-        <w:rFonts w:hint="default" w:ascii="Courier New" w:hAnsi="Courier New" w:cs="Courier New"/>
+        <w:rFonts w:ascii="Courier New" w:hAnsi="Courier New" w:cs="Courier New" w:hint="default"/>
       </w:rPr>
     </w:lvl>
     <w:lvl w:ilvl="2" w:tplc="08090005" w:tentative="1">
@@ -13221,7 +13187,7 @@
         <w:ind w:left="2160" w:hanging="360"/>
       </w:pPr>
       <w:rPr>
-        <w:rFonts w:hint="default" w:ascii="Wingdings" w:hAnsi="Wingdings"/>
+        <w:rFonts w:ascii="Wingdings" w:hAnsi="Wingdings" w:hint="default"/>
       </w:rPr>
     </w:lvl>
     <w:lvl w:ilvl="3" w:tplc="08090001" w:tentative="1">
@@ -13233,7 +13199,7 @@
         <w:ind w:left="2880" w:hanging="360"/>
       </w:pPr>
       <w:rPr>
-        <w:rFonts w:hint="default" w:ascii="Symbol" w:hAnsi="Symbol"/>
+        <w:rFonts w:ascii="Symbol" w:hAnsi="Symbol" w:hint="default"/>
       </w:rPr>
     </w:lvl>
     <w:lvl w:ilvl="4" w:tplc="08090003" w:tentative="1">
@@ -13245,7 +13211,7 @@
         <w:ind w:left="3600" w:hanging="360"/>
       </w:pPr>
       <w:rPr>
-        <w:rFonts w:hint="default" w:ascii="Courier New" w:hAnsi="Courier New" w:cs="Courier New"/>
+        <w:rFonts w:ascii="Courier New" w:hAnsi="Courier New" w:cs="Courier New" w:hint="default"/>
       </w:rPr>
     </w:lvl>
     <w:lvl w:ilvl="5" w:tplc="08090005" w:tentative="1">
@@ -13257,7 +13223,7 @@
         <w:ind w:left="4320" w:hanging="360"/>
       </w:pPr>
       <w:rPr>
-        <w:rFonts w:hint="default" w:ascii="Wingdings" w:hAnsi="Wingdings"/>
+        <w:rFonts w:ascii="Wingdings" w:hAnsi="Wingdings" w:hint="default"/>
       </w:rPr>
     </w:lvl>
     <w:lvl w:ilvl="6" w:tplc="08090001" w:tentative="1">
@@ -13269,7 +13235,7 @@
         <w:ind w:left="5040" w:hanging="360"/>
       </w:pPr>
       <w:rPr>
-        <w:rFonts w:hint="default" w:ascii="Symbol" w:hAnsi="Symbol"/>
+        <w:rFonts w:ascii="Symbol" w:hAnsi="Symbol" w:hint="default"/>
       </w:rPr>
     </w:lvl>
     <w:lvl w:ilvl="7" w:tplc="08090003" w:tentative="1">
@@ -13281,7 +13247,7 @@
         <w:ind w:left="5760" w:hanging="360"/>
       </w:pPr>
       <w:rPr>
-        <w:rFonts w:hint="default" w:ascii="Courier New" w:hAnsi="Courier New" w:cs="Courier New"/>
+        <w:rFonts w:ascii="Courier New" w:hAnsi="Courier New" w:cs="Courier New" w:hint="default"/>
       </w:rPr>
     </w:lvl>
     <w:lvl w:ilvl="8" w:tplc="08090005" w:tentative="1">
@@ -13293,7 +13259,7 @@
         <w:ind w:left="6480" w:hanging="360"/>
       </w:pPr>
       <w:rPr>
-        <w:rFonts w:hint="default" w:ascii="Wingdings" w:hAnsi="Wingdings"/>
+        <w:rFonts w:ascii="Wingdings" w:hAnsi="Wingdings" w:hint="default"/>
       </w:rPr>
     </w:lvl>
   </w:abstractNum>
@@ -13310,7 +13276,7 @@
         <w:ind w:left="720" w:hanging="360"/>
       </w:pPr>
       <w:rPr>
-        <w:rFonts w:hint="default" w:ascii="Courier New" w:hAnsi="Courier New" w:cs="Courier New"/>
+        <w:rFonts w:ascii="Courier New" w:hAnsi="Courier New" w:cs="Courier New" w:hint="default"/>
       </w:rPr>
     </w:lvl>
     <w:lvl w:ilvl="1" w:tplc="08090003" w:tentative="1">
@@ -13322,7 +13288,7 @@
         <w:ind w:left="1440" w:hanging="360"/>
       </w:pPr>
       <w:rPr>
-        <w:rFonts w:hint="default" w:ascii="Courier New" w:hAnsi="Courier New" w:cs="Courier New"/>
+        <w:rFonts w:ascii="Courier New" w:hAnsi="Courier New" w:cs="Courier New" w:hint="default"/>
       </w:rPr>
     </w:lvl>
     <w:lvl w:ilvl="2" w:tplc="08090005" w:tentative="1">
@@ -13334,7 +13300,7 @@
         <w:ind w:left="2160" w:hanging="360"/>
       </w:pPr>
       <w:rPr>
-        <w:rFonts w:hint="default" w:ascii="Wingdings" w:hAnsi="Wingdings"/>
+        <w:rFonts w:ascii="Wingdings" w:hAnsi="Wingdings" w:hint="default"/>
       </w:rPr>
     </w:lvl>
     <w:lvl w:ilvl="3" w:tplc="08090001" w:tentative="1">
@@ -13346,7 +13312,7 @@
         <w:ind w:left="2880" w:hanging="360"/>
       </w:pPr>
       <w:rPr>
-        <w:rFonts w:hint="default" w:ascii="Symbol" w:hAnsi="Symbol"/>
+        <w:rFonts w:ascii="Symbol" w:hAnsi="Symbol" w:hint="default"/>
       </w:rPr>
     </w:lvl>
     <w:lvl w:ilvl="4" w:tplc="08090003" w:tentative="1">
@@ -13358,7 +13324,7 @@
         <w:ind w:left="3600" w:hanging="360"/>
       </w:pPr>
       <w:rPr>
-        <w:rFonts w:hint="default" w:ascii="Courier New" w:hAnsi="Courier New" w:cs="Courier New"/>
+        <w:rFonts w:ascii="Courier New" w:hAnsi="Courier New" w:cs="Courier New" w:hint="default"/>
       </w:rPr>
     </w:lvl>
     <w:lvl w:ilvl="5" w:tplc="08090005" w:tentative="1">
@@ -13370,7 +13336,7 @@
         <w:ind w:left="4320" w:hanging="360"/>
       </w:pPr>
       <w:rPr>
-        <w:rFonts w:hint="default" w:ascii="Wingdings" w:hAnsi="Wingdings"/>
+        <w:rFonts w:ascii="Wingdings" w:hAnsi="Wingdings" w:hint="default"/>
       </w:rPr>
     </w:lvl>
     <w:lvl w:ilvl="6" w:tplc="08090001" w:tentative="1">
@@ -13382,7 +13348,7 @@
         <w:ind w:left="5040" w:hanging="360"/>
       </w:pPr>
       <w:rPr>
-        <w:rFonts w:hint="default" w:ascii="Symbol" w:hAnsi="Symbol"/>
+        <w:rFonts w:ascii="Symbol" w:hAnsi="Symbol" w:hint="default"/>
       </w:rPr>
     </w:lvl>
     <w:lvl w:ilvl="7" w:tplc="08090003" w:tentative="1">
@@ -13394,7 +13360,7 @@
         <w:ind w:left="5760" w:hanging="360"/>
       </w:pPr>
       <w:rPr>
-        <w:rFonts w:hint="default" w:ascii="Courier New" w:hAnsi="Courier New" w:cs="Courier New"/>
+        <w:rFonts w:ascii="Courier New" w:hAnsi="Courier New" w:cs="Courier New" w:hint="default"/>
       </w:rPr>
     </w:lvl>
     <w:lvl w:ilvl="8" w:tplc="08090005" w:tentative="1">
@@ -13406,7 +13372,7 @@
         <w:ind w:left="6480" w:hanging="360"/>
       </w:pPr>
       <w:rPr>
-        <w:rFonts w:hint="default" w:ascii="Wingdings" w:hAnsi="Wingdings"/>
+        <w:rFonts w:ascii="Wingdings" w:hAnsi="Wingdings" w:hint="default"/>
       </w:rPr>
     </w:lvl>
   </w:abstractNum>
@@ -13423,7 +13389,7 @@
         <w:ind w:left="720" w:hanging="360"/>
       </w:pPr>
       <w:rPr>
-        <w:rFonts w:hint="default" w:ascii="Symbol" w:hAnsi="Symbol"/>
+        <w:rFonts w:ascii="Symbol" w:hAnsi="Symbol" w:hint="default"/>
       </w:rPr>
     </w:lvl>
     <w:lvl w:ilvl="1" w:tplc="08090003" w:tentative="1">
@@ -13435,7 +13401,7 @@
         <w:ind w:left="1440" w:hanging="360"/>
       </w:pPr>
       <w:rPr>
-        <w:rFonts w:hint="default" w:ascii="Courier New" w:hAnsi="Courier New" w:cs="Courier New"/>
+        <w:rFonts w:ascii="Courier New" w:hAnsi="Courier New" w:cs="Courier New" w:hint="default"/>
       </w:rPr>
     </w:lvl>
     <w:lvl w:ilvl="2" w:tplc="08090005" w:tentative="1">
@@ -13447,7 +13413,7 @@
         <w:ind w:left="2160" w:hanging="360"/>
       </w:pPr>
       <w:rPr>
-        <w:rFonts w:hint="default" w:ascii="Wingdings" w:hAnsi="Wingdings"/>
+        <w:rFonts w:ascii="Wingdings" w:hAnsi="Wingdings" w:hint="default"/>
       </w:rPr>
     </w:lvl>
     <w:lvl w:ilvl="3" w:tplc="08090001" w:tentative="1">
@@ -13459,7 +13425,7 @@
         <w:ind w:left="2880" w:hanging="360"/>
       </w:pPr>
       <w:rPr>
-        <w:rFonts w:hint="default" w:ascii="Symbol" w:hAnsi="Symbol"/>
+        <w:rFonts w:ascii="Symbol" w:hAnsi="Symbol" w:hint="default"/>
       </w:rPr>
     </w:lvl>
     <w:lvl w:ilvl="4" w:tplc="08090003" w:tentative="1">
@@ -13471,7 +13437,7 @@
         <w:ind w:left="3600" w:hanging="360"/>
       </w:pPr>
       <w:rPr>
-        <w:rFonts w:hint="default" w:ascii="Courier New" w:hAnsi="Courier New" w:cs="Courier New"/>
+        <w:rFonts w:ascii="Courier New" w:hAnsi="Courier New" w:cs="Courier New" w:hint="default"/>
       </w:rPr>
     </w:lvl>
     <w:lvl w:ilvl="5" w:tplc="08090005" w:tentative="1">
@@ -13483,7 +13449,7 @@
         <w:ind w:left="4320" w:hanging="360"/>
       </w:pPr>
       <w:rPr>
-        <w:rFonts w:hint="default" w:ascii="Wingdings" w:hAnsi="Wingdings"/>
+        <w:rFonts w:ascii="Wingdings" w:hAnsi="Wingdings" w:hint="default"/>
       </w:rPr>
     </w:lvl>
     <w:lvl w:ilvl="6" w:tplc="08090001" w:tentative="1">
@@ -13495,7 +13461,7 @@
         <w:ind w:left="5040" w:hanging="360"/>
       </w:pPr>
       <w:rPr>
-        <w:rFonts w:hint="default" w:ascii="Symbol" w:hAnsi="Symbol"/>
+        <w:rFonts w:ascii="Symbol" w:hAnsi="Symbol" w:hint="default"/>
       </w:rPr>
     </w:lvl>
     <w:lvl w:ilvl="7" w:tplc="08090003" w:tentative="1">
@@ -13507,7 +13473,7 @@
         <w:ind w:left="5760" w:hanging="360"/>
       </w:pPr>
       <w:rPr>
-        <w:rFonts w:hint="default" w:ascii="Courier New" w:hAnsi="Courier New" w:cs="Courier New"/>
+        <w:rFonts w:ascii="Courier New" w:hAnsi="Courier New" w:cs="Courier New" w:hint="default"/>
       </w:rPr>
     </w:lvl>
     <w:lvl w:ilvl="8" w:tplc="08090005" w:tentative="1">
@@ -13519,7 +13485,7 @@
         <w:ind w:left="6480" w:hanging="360"/>
       </w:pPr>
       <w:rPr>
-        <w:rFonts w:hint="default" w:ascii="Wingdings" w:hAnsi="Wingdings"/>
+        <w:rFonts w:ascii="Wingdings" w:hAnsi="Wingdings" w:hint="default"/>
       </w:rPr>
     </w:lvl>
   </w:abstractNum>
@@ -13536,7 +13502,7 @@
         <w:ind w:left="720" w:hanging="360"/>
       </w:pPr>
       <w:rPr>
-        <w:rFonts w:hint="default" w:ascii="Symbol" w:hAnsi="Symbol"/>
+        <w:rFonts w:ascii="Symbol" w:hAnsi="Symbol" w:hint="default"/>
       </w:rPr>
     </w:lvl>
     <w:lvl w:ilvl="1" w:tplc="08090003" w:tentative="1">
@@ -13548,7 +13514,7 @@
         <w:ind w:left="1440" w:hanging="360"/>
       </w:pPr>
       <w:rPr>
-        <w:rFonts w:hint="default" w:ascii="Courier New" w:hAnsi="Courier New" w:cs="Courier New"/>
+        <w:rFonts w:ascii="Courier New" w:hAnsi="Courier New" w:cs="Courier New" w:hint="default"/>
       </w:rPr>
     </w:lvl>
     <w:lvl w:ilvl="2" w:tplc="08090005" w:tentative="1">
@@ -13560,7 +13526,7 @@
         <w:ind w:left="2160" w:hanging="360"/>
       </w:pPr>
       <w:rPr>
-        <w:rFonts w:hint="default" w:ascii="Wingdings" w:hAnsi="Wingdings"/>
+        <w:rFonts w:ascii="Wingdings" w:hAnsi="Wingdings" w:hint="default"/>
       </w:rPr>
     </w:lvl>
     <w:lvl w:ilvl="3" w:tplc="08090001" w:tentative="1">
@@ -13572,7 +13538,7 @@
         <w:ind w:left="2880" w:hanging="360"/>
       </w:pPr>
       <w:rPr>
-        <w:rFonts w:hint="default" w:ascii="Symbol" w:hAnsi="Symbol"/>
+        <w:rFonts w:ascii="Symbol" w:hAnsi="Symbol" w:hint="default"/>
       </w:rPr>
     </w:lvl>
     <w:lvl w:ilvl="4" w:tplc="08090003" w:tentative="1">
@@ -13584,7 +13550,7 @@
         <w:ind w:left="3600" w:hanging="360"/>
       </w:pPr>
       <w:rPr>
-        <w:rFonts w:hint="default" w:ascii="Courier New" w:hAnsi="Courier New" w:cs="Courier New"/>
+        <w:rFonts w:ascii="Courier New" w:hAnsi="Courier New" w:cs="Courier New" w:hint="default"/>
       </w:rPr>
     </w:lvl>
     <w:lvl w:ilvl="5" w:tplc="08090005" w:tentative="1">
@@ -13596,7 +13562,7 @@
         <w:ind w:left="4320" w:hanging="360"/>
       </w:pPr>
       <w:rPr>
-        <w:rFonts w:hint="default" w:ascii="Wingdings" w:hAnsi="Wingdings"/>
+        <w:rFonts w:ascii="Wingdings" w:hAnsi="Wingdings" w:hint="default"/>
       </w:rPr>
     </w:lvl>
     <w:lvl w:ilvl="6" w:tplc="08090001" w:tentative="1">
@@ -13608,7 +13574,7 @@
         <w:ind w:left="5040" w:hanging="360"/>
       </w:pPr>
       <w:rPr>
-        <w:rFonts w:hint="default" w:ascii="Symbol" w:hAnsi="Symbol"/>
+        <w:rFonts w:ascii="Symbol" w:hAnsi="Symbol" w:hint="default"/>
       </w:rPr>
     </w:lvl>
     <w:lvl w:ilvl="7" w:tplc="08090003" w:tentative="1">
@@ -13620,7 +13586,7 @@
         <w:ind w:left="5760" w:hanging="360"/>
       </w:pPr>
       <w:rPr>
-        <w:rFonts w:hint="default" w:ascii="Courier New" w:hAnsi="Courier New" w:cs="Courier New"/>
+        <w:rFonts w:ascii="Courier New" w:hAnsi="Courier New" w:cs="Courier New" w:hint="default"/>
       </w:rPr>
     </w:lvl>
     <w:lvl w:ilvl="8" w:tplc="08090005" w:tentative="1">
@@ -13632,7 +13598,7 @@
         <w:ind w:left="6480" w:hanging="360"/>
       </w:pPr>
       <w:rPr>
-        <w:rFonts w:hint="default" w:ascii="Wingdings" w:hAnsi="Wingdings"/>
+        <w:rFonts w:ascii="Wingdings" w:hAnsi="Wingdings" w:hint="default"/>
       </w:rPr>
     </w:lvl>
   </w:abstractNum>
@@ -13649,7 +13615,7 @@
         <w:ind w:left="720" w:hanging="360"/>
       </w:pPr>
       <w:rPr>
-        <w:rFonts w:hint="default" w:ascii="Symbol" w:hAnsi="Symbol"/>
+        <w:rFonts w:ascii="Symbol" w:hAnsi="Symbol" w:hint="default"/>
       </w:rPr>
     </w:lvl>
     <w:lvl w:ilvl="1" w:tplc="08090003" w:tentative="1">
@@ -13661,7 +13627,7 @@
         <w:ind w:left="1440" w:hanging="360"/>
       </w:pPr>
       <w:rPr>
-        <w:rFonts w:hint="default" w:ascii="Courier New" w:hAnsi="Courier New" w:cs="Courier New"/>
+        <w:rFonts w:ascii="Courier New" w:hAnsi="Courier New" w:cs="Courier New" w:hint="default"/>
       </w:rPr>
     </w:lvl>
     <w:lvl w:ilvl="2" w:tplc="08090005" w:tentative="1">
@@ -13673,7 +13639,7 @@
         <w:ind w:left="2160" w:hanging="360"/>
       </w:pPr>
       <w:rPr>
-        <w:rFonts w:hint="default" w:ascii="Wingdings" w:hAnsi="Wingdings"/>
+        <w:rFonts w:ascii="Wingdings" w:hAnsi="Wingdings" w:hint="default"/>
       </w:rPr>
     </w:lvl>
     <w:lvl w:ilvl="3" w:tplc="08090001" w:tentative="1">
@@ -13685,7 +13651,7 @@
         <w:ind w:left="2880" w:hanging="360"/>
       </w:pPr>
       <w:rPr>
-        <w:rFonts w:hint="default" w:ascii="Symbol" w:hAnsi="Symbol"/>
+        <w:rFonts w:ascii="Symbol" w:hAnsi="Symbol" w:hint="default"/>
       </w:rPr>
     </w:lvl>
     <w:lvl w:ilvl="4" w:tplc="08090003" w:tentative="1">
@@ -13697,7 +13663,7 @@
         <w:ind w:left="3600" w:hanging="360"/>
       </w:pPr>
       <w:rPr>
-        <w:rFonts w:hint="default" w:ascii="Courier New" w:hAnsi="Courier New" w:cs="Courier New"/>
+        <w:rFonts w:ascii="Courier New" w:hAnsi="Courier New" w:cs="Courier New" w:hint="default"/>
       </w:rPr>
     </w:lvl>
     <w:lvl w:ilvl="5" w:tplc="08090005" w:tentative="1">
@@ -13709,7 +13675,7 @@
         <w:ind w:left="4320" w:hanging="360"/>
       </w:pPr>
       <w:rPr>
-        <w:rFonts w:hint="default" w:ascii="Wingdings" w:hAnsi="Wingdings"/>
+        <w:rFonts w:ascii="Wingdings" w:hAnsi="Wingdings" w:hint="default"/>
       </w:rPr>
     </w:lvl>
     <w:lvl w:ilvl="6" w:tplc="08090001" w:tentative="1">
@@ -13721,7 +13687,7 @@
         <w:ind w:left="5040" w:hanging="360"/>
       </w:pPr>
       <w:rPr>
-        <w:rFonts w:hint="default" w:ascii="Symbol" w:hAnsi="Symbol"/>
+        <w:rFonts w:ascii="Symbol" w:hAnsi="Symbol" w:hint="default"/>
       </w:rPr>
     </w:lvl>
     <w:lvl w:ilvl="7" w:tplc="08090003" w:tentative="1">
@@ -13733,7 +13699,7 @@
         <w:ind w:left="5760" w:hanging="360"/>
       </w:pPr>
       <w:rPr>
-        <w:rFonts w:hint="default" w:ascii="Courier New" w:hAnsi="Courier New" w:cs="Courier New"/>
+        <w:rFonts w:ascii="Courier New" w:hAnsi="Courier New" w:cs="Courier New" w:hint="default"/>
       </w:rPr>
     </w:lvl>
     <w:lvl w:ilvl="8" w:tplc="08090005" w:tentative="1">
@@ -13745,7 +13711,7 @@
         <w:ind w:left="6480" w:hanging="360"/>
       </w:pPr>
       <w:rPr>
-        <w:rFonts w:hint="default" w:ascii="Wingdings" w:hAnsi="Wingdings"/>
+        <w:rFonts w:ascii="Wingdings" w:hAnsi="Wingdings" w:hint="default"/>
       </w:rPr>
     </w:lvl>
   </w:abstractNum>
@@ -13762,7 +13728,7 @@
         <w:ind w:left="720" w:hanging="360"/>
       </w:pPr>
       <w:rPr>
-        <w:rFonts w:hint="default" w:ascii="Courier New" w:hAnsi="Courier New" w:cs="Courier New"/>
+        <w:rFonts w:ascii="Courier New" w:hAnsi="Courier New" w:cs="Courier New" w:hint="default"/>
       </w:rPr>
     </w:lvl>
     <w:lvl w:ilvl="1" w:tplc="08090003" w:tentative="1">
@@ -13774,7 +13740,7 @@
         <w:ind w:left="1440" w:hanging="360"/>
       </w:pPr>
       <w:rPr>
-        <w:rFonts w:hint="default" w:ascii="Courier New" w:hAnsi="Courier New" w:cs="Courier New"/>
+        <w:rFonts w:ascii="Courier New" w:hAnsi="Courier New" w:cs="Courier New" w:hint="default"/>
       </w:rPr>
     </w:lvl>
     <w:lvl w:ilvl="2" w:tplc="08090005" w:tentative="1">
@@ -13786,7 +13752,7 @@
         <w:ind w:left="2160" w:hanging="360"/>
       </w:pPr>
       <w:rPr>
-        <w:rFonts w:hint="default" w:ascii="Wingdings" w:hAnsi="Wingdings"/>
+        <w:rFonts w:ascii="Wingdings" w:hAnsi="Wingdings" w:hint="default"/>
       </w:rPr>
     </w:lvl>
     <w:lvl w:ilvl="3" w:tplc="08090001" w:tentative="1">
@@ -13798,7 +13764,7 @@
         <w:ind w:left="2880" w:hanging="360"/>
       </w:pPr>
       <w:rPr>
-        <w:rFonts w:hint="default" w:ascii="Symbol" w:hAnsi="Symbol"/>
+        <w:rFonts w:ascii="Symbol" w:hAnsi="Symbol" w:hint="default"/>
       </w:rPr>
     </w:lvl>
     <w:lvl w:ilvl="4" w:tplc="08090003" w:tentative="1">
@@ -13810,7 +13776,7 @@
         <w:ind w:left="3600" w:hanging="360"/>
       </w:pPr>
       <w:rPr>
-        <w:rFonts w:hint="default" w:ascii="Courier New" w:hAnsi="Courier New" w:cs="Courier New"/>
+        <w:rFonts w:ascii="Courier New" w:hAnsi="Courier New" w:cs="Courier New" w:hint="default"/>
       </w:rPr>
     </w:lvl>
     <w:lvl w:ilvl="5" w:tplc="08090005" w:tentative="1">
@@ -13822,7 +13788,7 @@
         <w:ind w:left="4320" w:hanging="360"/>
       </w:pPr>
       <w:rPr>
-        <w:rFonts w:hint="default" w:ascii="Wingdings" w:hAnsi="Wingdings"/>
+        <w:rFonts w:ascii="Wingdings" w:hAnsi="Wingdings" w:hint="default"/>
       </w:rPr>
     </w:lvl>
     <w:lvl w:ilvl="6" w:tplc="08090001" w:tentative="1">
@@ -13834,7 +13800,7 @@
         <w:ind w:left="5040" w:hanging="360"/>
       </w:pPr>
       <w:rPr>
-        <w:rFonts w:hint="default" w:ascii="Symbol" w:hAnsi="Symbol"/>
+        <w:rFonts w:ascii="Symbol" w:hAnsi="Symbol" w:hint="default"/>
       </w:rPr>
     </w:lvl>
     <w:lvl w:ilvl="7" w:tplc="08090003" w:tentative="1">
@@ -13846,7 +13812,7 @@
         <w:ind w:left="5760" w:hanging="360"/>
       </w:pPr>
       <w:rPr>
-        <w:rFonts w:hint="default" w:ascii="Courier New" w:hAnsi="Courier New" w:cs="Courier New"/>
+        <w:rFonts w:ascii="Courier New" w:hAnsi="Courier New" w:cs="Courier New" w:hint="default"/>
       </w:rPr>
     </w:lvl>
     <w:lvl w:ilvl="8" w:tplc="08090005" w:tentative="1">
@@ -13858,7 +13824,7 @@
         <w:ind w:left="6480" w:hanging="360"/>
       </w:pPr>
       <w:rPr>
-        <w:rFonts w:hint="default" w:ascii="Wingdings" w:hAnsi="Wingdings"/>
+        <w:rFonts w:ascii="Wingdings" w:hAnsi="Wingdings" w:hint="default"/>
       </w:rPr>
     </w:lvl>
   </w:abstractNum>
@@ -14000,11 +13966,11 @@
 </file>
 
 <file path=word/styles.xml><?xml version="1.0" encoding="utf-8"?>
-<w:styles xmlns:wp14="http://schemas.microsoft.com/office/word/2010/wordprocessingDrawing" xmlns:mc="http://schemas.openxmlformats.org/markup-compatibility/2006" xmlns:r="http://schemas.openxmlformats.org/officeDocument/2006/relationships" xmlns:w="http://schemas.openxmlformats.org/wordprocessingml/2006/main" xmlns:w14="http://schemas.microsoft.com/office/word/2010/wordml" xmlns:w15="http://schemas.microsoft.com/office/word/2012/wordml" xmlns:w16se="http://schemas.microsoft.com/office/word/2015/wordml/symex" mc:Ignorable="w14 w15 w16se wp14">
+<w:styles xmlns:mc="http://schemas.openxmlformats.org/markup-compatibility/2006" xmlns:r="http://schemas.openxmlformats.org/officeDocument/2006/relationships" xmlns:w="http://schemas.openxmlformats.org/wordprocessingml/2006/main" xmlns:w14="http://schemas.microsoft.com/office/word/2010/wordml" xmlns:w15="http://schemas.microsoft.com/office/word/2012/wordml" xmlns:w16se="http://schemas.microsoft.com/office/word/2015/wordml/symex" mc:Ignorable="w14 w15 w16se">
   <w:docDefaults>
     <w:rPrDefault>
       <w:rPr>
-        <w:rFonts w:asciiTheme="minorHAnsi" w:hAnsiTheme="minorHAnsi" w:eastAsiaTheme="minorHAnsi" w:cstheme="minorBidi"/>
+        <w:rFonts w:asciiTheme="minorHAnsi" w:eastAsiaTheme="minorHAnsi" w:hAnsiTheme="minorHAnsi" w:cstheme="minorBidi"/>
         <w:sz w:val="22"/>
         <w:szCs w:val="22"/>
         <w:lang w:val="en-GB" w:eastAsia="en-US" w:bidi="ar-SA"/>
@@ -14019,14 +13985,14 @@
   <w:latentStyles w:defLockedState="0" w:defUIPriority="99" w:defSemiHidden="0" w:defUnhideWhenUsed="0" w:defQFormat="0" w:count="371">
     <w:lsdException w:name="Normal" w:uiPriority="0" w:qFormat="1"/>
     <w:lsdException w:name="heading 1" w:uiPriority="9" w:qFormat="1"/>
-    <w:lsdException w:name="heading 2" w:uiPriority="9" w:semiHidden="1" w:unhideWhenUsed="1" w:qFormat="1"/>
-    <w:lsdException w:name="heading 3" w:uiPriority="9" w:semiHidden="1" w:unhideWhenUsed="1" w:qFormat="1"/>
-    <w:lsdException w:name="heading 4" w:uiPriority="9" w:semiHidden="1" w:unhideWhenUsed="1" w:qFormat="1"/>
-    <w:lsdException w:name="heading 5" w:uiPriority="9" w:semiHidden="1" w:unhideWhenUsed="1" w:qFormat="1"/>
-    <w:lsdException w:name="heading 6" w:uiPriority="9" w:semiHidden="1" w:unhideWhenUsed="1" w:qFormat="1"/>
-    <w:lsdException w:name="heading 7" w:uiPriority="9" w:semiHidden="1" w:unhideWhenUsed="1" w:qFormat="1"/>
-    <w:lsdException w:name="heading 8" w:uiPriority="9" w:semiHidden="1" w:unhideWhenUsed="1" w:qFormat="1"/>
-    <w:lsdException w:name="heading 9" w:uiPriority="9" w:semiHidden="1" w:unhideWhenUsed="1" w:qFormat="1"/>
+    <w:lsdException w:name="heading 2" w:semiHidden="1" w:uiPriority="9" w:unhideWhenUsed="1" w:qFormat="1"/>
+    <w:lsdException w:name="heading 3" w:semiHidden="1" w:uiPriority="9" w:unhideWhenUsed="1" w:qFormat="1"/>
+    <w:lsdException w:name="heading 4" w:semiHidden="1" w:uiPriority="9" w:unhideWhenUsed="1" w:qFormat="1"/>
+    <w:lsdException w:name="heading 5" w:semiHidden="1" w:uiPriority="9" w:unhideWhenUsed="1" w:qFormat="1"/>
+    <w:lsdException w:name="heading 6" w:semiHidden="1" w:uiPriority="9" w:unhideWhenUsed="1" w:qFormat="1"/>
+    <w:lsdException w:name="heading 7" w:semiHidden="1" w:uiPriority="9" w:unhideWhenUsed="1" w:qFormat="1"/>
+    <w:lsdException w:name="heading 8" w:semiHidden="1" w:uiPriority="9" w:unhideWhenUsed="1" w:qFormat="1"/>
+    <w:lsdException w:name="heading 9" w:semiHidden="1" w:uiPriority="9" w:unhideWhenUsed="1" w:qFormat="1"/>
     <w:lsdException w:name="index 1" w:semiHidden="1" w:unhideWhenUsed="1"/>
     <w:lsdException w:name="index 2" w:semiHidden="1" w:unhideWhenUsed="1"/>
     <w:lsdException w:name="index 3" w:semiHidden="1" w:unhideWhenUsed="1"/>
@@ -14036,22 +14002,22 @@
     <w:lsdException w:name="index 7" w:semiHidden="1" w:unhideWhenUsed="1"/>
     <w:lsdException w:name="index 8" w:semiHidden="1" w:unhideWhenUsed="1"/>
     <w:lsdException w:name="index 9" w:semiHidden="1" w:unhideWhenUsed="1"/>
-    <w:lsdException w:name="toc 1" w:uiPriority="39" w:semiHidden="1" w:unhideWhenUsed="1"/>
-    <w:lsdException w:name="toc 2" w:uiPriority="39" w:semiHidden="1" w:unhideWhenUsed="1"/>
-    <w:lsdException w:name="toc 3" w:uiPriority="39" w:semiHidden="1" w:unhideWhenUsed="1"/>
-    <w:lsdException w:name="toc 4" w:uiPriority="39" w:semiHidden="1" w:unhideWhenUsed="1"/>
-    <w:lsdException w:name="toc 5" w:uiPriority="39" w:semiHidden="1" w:unhideWhenUsed="1"/>
-    <w:lsdException w:name="toc 6" w:uiPriority="39" w:semiHidden="1" w:unhideWhenUsed="1"/>
-    <w:lsdException w:name="toc 7" w:uiPriority="39" w:semiHidden="1" w:unhideWhenUsed="1"/>
-    <w:lsdException w:name="toc 8" w:uiPriority="39" w:semiHidden="1" w:unhideWhenUsed="1"/>
-    <w:lsdException w:name="toc 9" w:uiPriority="39" w:semiHidden="1" w:unhideWhenUsed="1"/>
+    <w:lsdException w:name="toc 1" w:semiHidden="1" w:uiPriority="39" w:unhideWhenUsed="1"/>
+    <w:lsdException w:name="toc 2" w:semiHidden="1" w:uiPriority="39" w:unhideWhenUsed="1"/>
+    <w:lsdException w:name="toc 3" w:semiHidden="1" w:uiPriority="39" w:unhideWhenUsed="1"/>
+    <w:lsdException w:name="toc 4" w:semiHidden="1" w:uiPriority="39" w:unhideWhenUsed="1"/>
+    <w:lsdException w:name="toc 5" w:semiHidden="1" w:uiPriority="39" w:unhideWhenUsed="1"/>
+    <w:lsdException w:name="toc 6" w:semiHidden="1" w:uiPriority="39" w:unhideWhenUsed="1"/>
+    <w:lsdException w:name="toc 7" w:semiHidden="1" w:uiPriority="39" w:unhideWhenUsed="1"/>
+    <w:lsdException w:name="toc 8" w:semiHidden="1" w:uiPriority="39" w:unhideWhenUsed="1"/>
+    <w:lsdException w:name="toc 9" w:semiHidden="1" w:uiPriority="39" w:unhideWhenUsed="1"/>
     <w:lsdException w:name="Normal Indent" w:semiHidden="1" w:unhideWhenUsed="1"/>
     <w:lsdException w:name="footnote text" w:semiHidden="1" w:unhideWhenUsed="1"/>
     <w:lsdException w:name="annotation text" w:semiHidden="1" w:unhideWhenUsed="1"/>
     <w:lsdException w:name="header" w:semiHidden="1" w:unhideWhenUsed="1"/>
     <w:lsdException w:name="footer" w:semiHidden="1" w:unhideWhenUsed="1"/>
     <w:lsdException w:name="index heading" w:semiHidden="1" w:unhideWhenUsed="1"/>
-    <w:lsdException w:name="caption" w:uiPriority="35" w:semiHidden="1" w:unhideWhenUsed="1" w:qFormat="1"/>
+    <w:lsdException w:name="caption" w:semiHidden="1" w:uiPriority="35" w:unhideWhenUsed="1" w:qFormat="1"/>
     <w:lsdException w:name="table of figures" w:semiHidden="1" w:unhideWhenUsed="1"/>
     <w:lsdException w:name="envelope address" w:semiHidden="1" w:unhideWhenUsed="1"/>
     <w:lsdException w:name="envelope return" w:semiHidden="1" w:unhideWhenUsed="1"/>
@@ -14082,7 +14048,7 @@
     <w:lsdException w:name="Title" w:uiPriority="10" w:qFormat="1"/>
     <w:lsdException w:name="Closing" w:semiHidden="1" w:unhideWhenUsed="1"/>
     <w:lsdException w:name="Signature" w:semiHidden="1" w:unhideWhenUsed="1"/>
-    <w:lsdException w:name="Default Paragraph Font" w:uiPriority="1" w:semiHidden="1" w:unhideWhenUsed="1"/>
+    <w:lsdException w:name="Default Paragraph Font" w:semiHidden="1" w:uiPriority="1" w:unhideWhenUsed="1"/>
     <w:lsdException w:name="Body Text" w:semiHidden="1" w:unhideWhenUsed="1"/>
     <w:lsdException w:name="Body Text Indent" w:semiHidden="1" w:unhideWhenUsed="1"/>
     <w:lsdException w:name="List Continue" w:semiHidden="1" w:unhideWhenUsed="1"/>
@@ -14282,8 +14248,8 @@
     <w:lsdException w:name="Subtle Reference" w:uiPriority="31" w:qFormat="1"/>
     <w:lsdException w:name="Intense Reference" w:uiPriority="32" w:qFormat="1"/>
     <w:lsdException w:name="Book Title" w:uiPriority="33" w:qFormat="1"/>
-    <w:lsdException w:name="Bibliography" w:uiPriority="37" w:semiHidden="1" w:unhideWhenUsed="1"/>
-    <w:lsdException w:name="TOC Heading" w:uiPriority="39" w:semiHidden="1" w:unhideWhenUsed="1" w:qFormat="1"/>
+    <w:lsdException w:name="Bibliography" w:semiHidden="1" w:uiPriority="37" w:unhideWhenUsed="1"/>
+    <w:lsdException w:name="TOC Heading" w:semiHidden="1" w:uiPriority="39" w:unhideWhenUsed="1" w:qFormat="1"/>
     <w:lsdException w:name="Plain Table 1" w:uiPriority="41"/>
     <w:lsdException w:name="Plain Table 2" w:uiPriority="42"/>
     <w:lsdException w:name="Plain Table 3" w:uiPriority="43"/>
@@ -14389,7 +14355,7 @@
     <w:lsdException w:name="List Table 6 Colorful Accent 6" w:uiPriority="51"/>
     <w:lsdException w:name="List Table 7 Colorful Accent 6" w:uiPriority="52"/>
   </w:latentStyles>
-  <w:style w:type="paragraph" w:styleId="Normal" w:default="1">
+  <w:style w:type="paragraph" w:default="1" w:styleId="Normal">
     <w:name w:val="Normal"/>
     <w:qFormat/>
     <w:rsid w:val="00B0298C"/>
@@ -14492,7 +14458,7 @@
       <w:outlineLvl w:val="3"/>
     </w:pPr>
     <w:rPr>
-      <w:rFonts w:asciiTheme="majorHAnsi" w:hAnsiTheme="majorHAnsi" w:eastAsiaTheme="majorEastAsia" w:cstheme="majorBidi"/>
+      <w:rFonts w:asciiTheme="majorHAnsi" w:eastAsiaTheme="majorEastAsia" w:hAnsiTheme="majorHAnsi" w:cstheme="majorBidi"/>
       <w:i/>
       <w:iCs/>
       <w:color w:val="2E74B5" w:themeColor="accent1" w:themeShade="BF"/>
@@ -14518,7 +14484,7 @@
       <w:outlineLvl w:val="4"/>
     </w:pPr>
     <w:rPr>
-      <w:rFonts w:asciiTheme="majorHAnsi" w:hAnsiTheme="majorHAnsi" w:eastAsiaTheme="majorEastAsia" w:cstheme="majorBidi"/>
+      <w:rFonts w:asciiTheme="majorHAnsi" w:eastAsiaTheme="majorEastAsia" w:hAnsiTheme="majorHAnsi" w:cstheme="majorBidi"/>
       <w:color w:val="2E74B5" w:themeColor="accent1" w:themeShade="BF"/>
     </w:rPr>
   </w:style>
@@ -14543,7 +14509,7 @@
       <w:outlineLvl w:val="5"/>
     </w:pPr>
     <w:rPr>
-      <w:rFonts w:asciiTheme="majorHAnsi" w:hAnsiTheme="majorHAnsi" w:eastAsiaTheme="majorEastAsia" w:cstheme="majorBidi"/>
+      <w:rFonts w:asciiTheme="majorHAnsi" w:eastAsiaTheme="majorEastAsia" w:hAnsiTheme="majorHAnsi" w:cstheme="majorBidi"/>
       <w:color w:val="1F4D78" w:themeColor="accent1" w:themeShade="7F"/>
     </w:rPr>
   </w:style>
@@ -14568,7 +14534,7 @@
       <w:outlineLvl w:val="6"/>
     </w:pPr>
     <w:rPr>
-      <w:rFonts w:asciiTheme="majorHAnsi" w:hAnsiTheme="majorHAnsi" w:eastAsiaTheme="majorEastAsia" w:cstheme="majorBidi"/>
+      <w:rFonts w:asciiTheme="majorHAnsi" w:eastAsiaTheme="majorEastAsia" w:hAnsiTheme="majorHAnsi" w:cstheme="majorBidi"/>
       <w:i/>
       <w:iCs/>
       <w:color w:val="1F4D78" w:themeColor="accent1" w:themeShade="7F"/>
@@ -14595,7 +14561,7 @@
       <w:outlineLvl w:val="7"/>
     </w:pPr>
     <w:rPr>
-      <w:rFonts w:asciiTheme="majorHAnsi" w:hAnsiTheme="majorHAnsi" w:eastAsiaTheme="majorEastAsia" w:cstheme="majorBidi"/>
+      <w:rFonts w:asciiTheme="majorHAnsi" w:eastAsiaTheme="majorEastAsia" w:hAnsiTheme="majorHAnsi" w:cstheme="majorBidi"/>
       <w:color w:val="272727" w:themeColor="text1" w:themeTint="D8"/>
       <w:sz w:val="21"/>
       <w:szCs w:val="21"/>
@@ -14622,7 +14588,7 @@
       <w:outlineLvl w:val="8"/>
     </w:pPr>
     <w:rPr>
-      <w:rFonts w:asciiTheme="majorHAnsi" w:hAnsiTheme="majorHAnsi" w:eastAsiaTheme="majorEastAsia" w:cstheme="majorBidi"/>
+      <w:rFonts w:asciiTheme="majorHAnsi" w:eastAsiaTheme="majorEastAsia" w:hAnsiTheme="majorHAnsi" w:cstheme="majorBidi"/>
       <w:i/>
       <w:iCs/>
       <w:color w:val="272727" w:themeColor="text1" w:themeTint="D8"/>
@@ -14630,13 +14596,13 @@
       <w:szCs w:val="21"/>
     </w:rPr>
   </w:style>
-  <w:style w:type="character" w:styleId="DefaultParagraphFont" w:default="1">
+  <w:style w:type="character" w:default="1" w:styleId="DefaultParagraphFont">
     <w:name w:val="Default Paragraph Font"/>
     <w:uiPriority w:val="1"/>
     <w:semiHidden/>
     <w:unhideWhenUsed/>
   </w:style>
-  <w:style w:type="table" w:styleId="TableNormal" w:default="1">
+  <w:style w:type="table" w:default="1" w:styleId="TableNormal">
     <w:name w:val="Normal Table"/>
     <w:uiPriority w:val="99"/>
     <w:semiHidden/>
@@ -14651,7 +14617,7 @@
       </w:tblCellMar>
     </w:tblPr>
   </w:style>
-  <w:style w:type="numbering" w:styleId="NoList" w:default="1">
+  <w:style w:type="numbering" w:default="1" w:styleId="NoList">
     <w:name w:val="No List"/>
     <w:uiPriority w:val="99"/>
     <w:semiHidden/>
@@ -14672,7 +14638,7 @@
       <w:spacing w:after="0" w:line="240" w:lineRule="auto"/>
     </w:pPr>
   </w:style>
-  <w:style w:type="character" w:styleId="HeaderChar" w:customStyle="1">
+  <w:style w:type="character" w:customStyle="1" w:styleId="HeaderChar">
     <w:name w:val="Header Char"/>
     <w:basedOn w:val="DefaultParagraphFont"/>
     <w:link w:val="Header"/>
@@ -14694,21 +14660,21 @@
       <w:spacing w:after="0" w:line="240" w:lineRule="auto"/>
     </w:pPr>
   </w:style>
-  <w:style w:type="character" w:styleId="FooterChar" w:customStyle="1">
+  <w:style w:type="character" w:customStyle="1" w:styleId="FooterChar">
     <w:name w:val="Footer Char"/>
     <w:basedOn w:val="DefaultParagraphFont"/>
     <w:link w:val="Footer"/>
     <w:uiPriority w:val="99"/>
     <w:rsid w:val="00AF7FF7"/>
   </w:style>
-  <w:style w:type="character" w:styleId="Heading1Char" w:customStyle="1">
+  <w:style w:type="character" w:customStyle="1" w:styleId="Heading1Char">
     <w:name w:val="Heading 1 Char"/>
     <w:basedOn w:val="DefaultParagraphFont"/>
     <w:link w:val="Heading1"/>
     <w:uiPriority w:val="9"/>
     <w:rsid w:val="00B0298C"/>
     <w:rPr>
-      <w:rFonts w:ascii="Arial" w:hAnsi="Arial" w:eastAsiaTheme="majorEastAsia" w:cstheme="majorBidi"/>
+      <w:rFonts w:ascii="Arial" w:eastAsiaTheme="majorEastAsia" w:hAnsi="Arial" w:cstheme="majorBidi"/>
       <w:sz w:val="28"/>
       <w:szCs w:val="32"/>
     </w:rPr>
@@ -14726,48 +14692,48 @@
       <w:contextualSpacing/>
     </w:pPr>
     <w:rPr>
-      <w:rFonts w:asciiTheme="majorHAnsi" w:hAnsiTheme="majorHAnsi" w:eastAsiaTheme="majorEastAsia" w:cstheme="majorBidi"/>
+      <w:rFonts w:asciiTheme="majorHAnsi" w:eastAsiaTheme="majorEastAsia" w:hAnsiTheme="majorHAnsi" w:cstheme="majorBidi"/>
       <w:spacing w:val="-10"/>
       <w:kern w:val="28"/>
       <w:sz w:val="56"/>
       <w:szCs w:val="56"/>
     </w:rPr>
   </w:style>
-  <w:style w:type="character" w:styleId="TitleChar" w:customStyle="1">
+  <w:style w:type="character" w:customStyle="1" w:styleId="TitleChar">
     <w:name w:val="Title Char"/>
     <w:basedOn w:val="DefaultParagraphFont"/>
     <w:link w:val="Title"/>
     <w:uiPriority w:val="10"/>
     <w:rsid w:val="002A532A"/>
     <w:rPr>
-      <w:rFonts w:asciiTheme="majorHAnsi" w:hAnsiTheme="majorHAnsi" w:eastAsiaTheme="majorEastAsia" w:cstheme="majorBidi"/>
+      <w:rFonts w:asciiTheme="majorHAnsi" w:eastAsiaTheme="majorEastAsia" w:hAnsiTheme="majorHAnsi" w:cstheme="majorBidi"/>
       <w:spacing w:val="-10"/>
       <w:kern w:val="28"/>
       <w:sz w:val="56"/>
       <w:szCs w:val="56"/>
     </w:rPr>
   </w:style>
-  <w:style w:type="character" w:styleId="Heading2Char" w:customStyle="1">
+  <w:style w:type="character" w:customStyle="1" w:styleId="Heading2Char">
     <w:name w:val="Heading 2 Char"/>
     <w:basedOn w:val="DefaultParagraphFont"/>
     <w:link w:val="Heading2"/>
     <w:uiPriority w:val="9"/>
     <w:rsid w:val="00B0298C"/>
     <w:rPr>
-      <w:rFonts w:ascii="Arial" w:hAnsi="Arial" w:eastAsiaTheme="majorEastAsia" w:cstheme="majorBidi"/>
+      <w:rFonts w:ascii="Arial" w:eastAsiaTheme="majorEastAsia" w:hAnsi="Arial" w:cstheme="majorBidi"/>
       <w:sz w:val="28"/>
       <w:szCs w:val="26"/>
       <w:u w:val="single"/>
     </w:rPr>
   </w:style>
-  <w:style w:type="character" w:styleId="Heading3Char" w:customStyle="1">
+  <w:style w:type="character" w:customStyle="1" w:styleId="Heading3Char">
     <w:name w:val="Heading 3 Char"/>
     <w:basedOn w:val="DefaultParagraphFont"/>
     <w:link w:val="Heading3"/>
     <w:uiPriority w:val="9"/>
     <w:rsid w:val="00C9492A"/>
     <w:rPr>
-      <w:rFonts w:ascii="Arial" w:hAnsi="Arial" w:eastAsiaTheme="majorEastAsia" w:cstheme="majorBidi"/>
+      <w:rFonts w:ascii="Arial" w:eastAsiaTheme="majorEastAsia" w:hAnsi="Arial" w:cstheme="majorBidi"/>
       <w:sz w:val="28"/>
       <w:szCs w:val="24"/>
       <w:u w:val="single"/>
@@ -14837,31 +14803,31 @@
       <w:u w:val="single"/>
     </w:rPr>
   </w:style>
-  <w:style w:type="character" w:styleId="Heading4Char" w:customStyle="1">
+  <w:style w:type="character" w:customStyle="1" w:styleId="Heading4Char">
     <w:name w:val="Heading 4 Char"/>
     <w:basedOn w:val="DefaultParagraphFont"/>
     <w:link w:val="Heading4"/>
     <w:uiPriority w:val="9"/>
     <w:rsid w:val="0015316E"/>
     <w:rPr>
-      <w:rFonts w:asciiTheme="majorHAnsi" w:hAnsiTheme="majorHAnsi" w:eastAsiaTheme="majorEastAsia" w:cstheme="majorBidi"/>
+      <w:rFonts w:asciiTheme="majorHAnsi" w:eastAsiaTheme="majorEastAsia" w:hAnsiTheme="majorHAnsi" w:cstheme="majorBidi"/>
       <w:i/>
       <w:iCs/>
       <w:color w:val="2E74B5" w:themeColor="accent1" w:themeShade="BF"/>
     </w:rPr>
   </w:style>
-  <w:style w:type="character" w:styleId="Heading5Char" w:customStyle="1">
+  <w:style w:type="character" w:customStyle="1" w:styleId="Heading5Char">
     <w:name w:val="Heading 5 Char"/>
     <w:basedOn w:val="DefaultParagraphFont"/>
     <w:link w:val="Heading5"/>
     <w:uiPriority w:val="9"/>
     <w:rsid w:val="0015316E"/>
     <w:rPr>
-      <w:rFonts w:asciiTheme="majorHAnsi" w:hAnsiTheme="majorHAnsi" w:eastAsiaTheme="majorEastAsia" w:cstheme="majorBidi"/>
+      <w:rFonts w:asciiTheme="majorHAnsi" w:eastAsiaTheme="majorEastAsia" w:hAnsiTheme="majorHAnsi" w:cstheme="majorBidi"/>
       <w:color w:val="2E74B5" w:themeColor="accent1" w:themeShade="BF"/>
     </w:rPr>
   </w:style>
-  <w:style w:type="character" w:styleId="Heading6Char" w:customStyle="1">
+  <w:style w:type="character" w:customStyle="1" w:styleId="Heading6Char">
     <w:name w:val="Heading 6 Char"/>
     <w:basedOn w:val="DefaultParagraphFont"/>
     <w:link w:val="Heading6"/>
@@ -14869,11 +14835,11 @@
     <w:semiHidden/>
     <w:rsid w:val="0015316E"/>
     <w:rPr>
-      <w:rFonts w:asciiTheme="majorHAnsi" w:hAnsiTheme="majorHAnsi" w:eastAsiaTheme="majorEastAsia" w:cstheme="majorBidi"/>
+      <w:rFonts w:asciiTheme="majorHAnsi" w:eastAsiaTheme="majorEastAsia" w:hAnsiTheme="majorHAnsi" w:cstheme="majorBidi"/>
       <w:color w:val="1F4D78" w:themeColor="accent1" w:themeShade="7F"/>
     </w:rPr>
   </w:style>
-  <w:style w:type="character" w:styleId="Heading7Char" w:customStyle="1">
+  <w:style w:type="character" w:customStyle="1" w:styleId="Heading7Char">
     <w:name w:val="Heading 7 Char"/>
     <w:basedOn w:val="DefaultParagraphFont"/>
     <w:link w:val="Heading7"/>
@@ -14881,13 +14847,13 @@
     <w:semiHidden/>
     <w:rsid w:val="0015316E"/>
     <w:rPr>
-      <w:rFonts w:asciiTheme="majorHAnsi" w:hAnsiTheme="majorHAnsi" w:eastAsiaTheme="majorEastAsia" w:cstheme="majorBidi"/>
+      <w:rFonts w:asciiTheme="majorHAnsi" w:eastAsiaTheme="majorEastAsia" w:hAnsiTheme="majorHAnsi" w:cstheme="majorBidi"/>
       <w:i/>
       <w:iCs/>
       <w:color w:val="1F4D78" w:themeColor="accent1" w:themeShade="7F"/>
     </w:rPr>
   </w:style>
-  <w:style w:type="character" w:styleId="Heading8Char" w:customStyle="1">
+  <w:style w:type="character" w:customStyle="1" w:styleId="Heading8Char">
     <w:name w:val="Heading 8 Char"/>
     <w:basedOn w:val="DefaultParagraphFont"/>
     <w:link w:val="Heading8"/>
@@ -14895,13 +14861,13 @@
     <w:semiHidden/>
     <w:rsid w:val="0015316E"/>
     <w:rPr>
-      <w:rFonts w:asciiTheme="majorHAnsi" w:hAnsiTheme="majorHAnsi" w:eastAsiaTheme="majorEastAsia" w:cstheme="majorBidi"/>
+      <w:rFonts w:asciiTheme="majorHAnsi" w:eastAsiaTheme="majorEastAsia" w:hAnsiTheme="majorHAnsi" w:cstheme="majorBidi"/>
       <w:color w:val="272727" w:themeColor="text1" w:themeTint="D8"/>
       <w:sz w:val="21"/>
       <w:szCs w:val="21"/>
     </w:rPr>
   </w:style>
-  <w:style w:type="character" w:styleId="Heading9Char" w:customStyle="1">
+  <w:style w:type="character" w:customStyle="1" w:styleId="Heading9Char">
     <w:name w:val="Heading 9 Char"/>
     <w:basedOn w:val="DefaultParagraphFont"/>
     <w:link w:val="Heading9"/>
@@ -14909,7 +14875,7 @@
     <w:semiHidden/>
     <w:rsid w:val="0015316E"/>
     <w:rPr>
-      <w:rFonts w:asciiTheme="majorHAnsi" w:hAnsiTheme="majorHAnsi" w:eastAsiaTheme="majorEastAsia" w:cstheme="majorBidi"/>
+      <w:rFonts w:asciiTheme="majorHAnsi" w:eastAsiaTheme="majorEastAsia" w:hAnsiTheme="majorHAnsi" w:cstheme="majorBidi"/>
       <w:i/>
       <w:iCs/>
       <w:color w:val="272727" w:themeColor="text1" w:themeTint="D8"/>
@@ -14945,7 +14911,7 @@
       <w:szCs w:val="20"/>
     </w:rPr>
   </w:style>
-  <w:style w:type="character" w:styleId="CommentTextChar" w:customStyle="1">
+  <w:style w:type="character" w:customStyle="1" w:styleId="CommentTextChar">
     <w:name w:val="Comment Text Char"/>
     <w:basedOn w:val="DefaultParagraphFont"/>
     <w:link w:val="CommentText"/>
@@ -14972,7 +14938,7 @@
       <w:bCs/>
     </w:rPr>
   </w:style>
-  <w:style w:type="character" w:styleId="CommentSubjectChar" w:customStyle="1">
+  <w:style w:type="character" w:customStyle="1" w:styleId="CommentSubjectChar">
     <w:name w:val="Comment Subject Char"/>
     <w:basedOn w:val="CommentTextChar"/>
     <w:link w:val="CommentSubject"/>
@@ -15004,7 +14970,7 @@
       <w:szCs w:val="18"/>
     </w:rPr>
   </w:style>
-  <w:style w:type="character" w:styleId="BalloonTextChar" w:customStyle="1">
+  <w:style w:type="character" w:customStyle="1" w:styleId="BalloonTextChar">
     <w:name w:val="Balloon Text Char"/>
     <w:basedOn w:val="DefaultParagraphFont"/>
     <w:link w:val="BalloonText"/>
@@ -15059,12 +15025,12 @@
     </w:pPr>
     <w:tblPr>
       <w:tblBorders>
-        <w:top w:val="single" w:color="auto" w:sz="4" w:space="0"/>
-        <w:left w:val="single" w:color="auto" w:sz="4" w:space="0"/>
-        <w:bottom w:val="single" w:color="auto" w:sz="4" w:space="0"/>
-        <w:right w:val="single" w:color="auto" w:sz="4" w:space="0"/>
-        <w:insideH w:val="single" w:color="auto" w:sz="4" w:space="0"/>
-        <w:insideV w:val="single" w:color="auto" w:sz="4" w:space="0"/>
+        <w:top w:val="single" w:sz="4" w:space="0" w:color="auto"/>
+        <w:left w:val="single" w:sz="4" w:space="0" w:color="auto"/>
+        <w:bottom w:val="single" w:sz="4" w:space="0" w:color="auto"/>
+        <w:right w:val="single" w:sz="4" w:space="0" w:color="auto"/>
+        <w:insideH w:val="single" w:sz="4" w:space="0" w:color="auto"/>
+        <w:insideV w:val="single" w:sz="4" w:space="0" w:color="auto"/>
       </w:tblBorders>
     </w:tblPr>
   </w:style>
@@ -15080,12 +15046,12 @@
       <w:tblStyleRowBandSize w:val="1"/>
       <w:tblStyleColBandSize w:val="1"/>
       <w:tblBorders>
-        <w:top w:val="single" w:color="DBDBDB" w:themeColor="accent3" w:themeTint="66" w:sz="4" w:space="0"/>
-        <w:left w:val="single" w:color="DBDBDB" w:themeColor="accent3" w:themeTint="66" w:sz="4" w:space="0"/>
-        <w:bottom w:val="single" w:color="DBDBDB" w:themeColor="accent3" w:themeTint="66" w:sz="4" w:space="0"/>
-        <w:right w:val="single" w:color="DBDBDB" w:themeColor="accent3" w:themeTint="66" w:sz="4" w:space="0"/>
-        <w:insideH w:val="single" w:color="DBDBDB" w:themeColor="accent3" w:themeTint="66" w:sz="4" w:space="0"/>
-        <w:insideV w:val="single" w:color="DBDBDB" w:themeColor="accent3" w:themeTint="66" w:sz="4" w:space="0"/>
+        <w:top w:val="single" w:sz="4" w:space="0" w:color="DBDBDB" w:themeColor="accent3" w:themeTint="66"/>
+        <w:left w:val="single" w:sz="4" w:space="0" w:color="DBDBDB" w:themeColor="accent3" w:themeTint="66"/>
+        <w:bottom w:val="single" w:sz="4" w:space="0" w:color="DBDBDB" w:themeColor="accent3" w:themeTint="66"/>
+        <w:right w:val="single" w:sz="4" w:space="0" w:color="DBDBDB" w:themeColor="accent3" w:themeTint="66"/>
+        <w:insideH w:val="single" w:sz="4" w:space="0" w:color="DBDBDB" w:themeColor="accent3" w:themeTint="66"/>
+        <w:insideV w:val="single" w:sz="4" w:space="0" w:color="DBDBDB" w:themeColor="accent3" w:themeTint="66"/>
       </w:tblBorders>
     </w:tblPr>
     <w:tblStylePr w:type="firstRow">
@@ -15096,7 +15062,7 @@
       <w:tblPr/>
       <w:tcPr>
         <w:tcBorders>
-          <w:bottom w:val="single" w:color="C9C9C9" w:themeColor="accent3" w:themeTint="99" w:sz="12" w:space="0"/>
+          <w:bottom w:val="single" w:sz="12" w:space="0" w:color="C9C9C9" w:themeColor="accent3" w:themeTint="99"/>
         </w:tcBorders>
       </w:tcPr>
     </w:tblStylePr>
@@ -15108,7 +15074,7 @@
       <w:tblPr/>
       <w:tcPr>
         <w:tcBorders>
-          <w:top w:val="double" w:color="C9C9C9" w:themeColor="accent3" w:themeTint="99" w:sz="2" w:space="0"/>
+          <w:top w:val="double" w:sz="2" w:space="0" w:color="C9C9C9" w:themeColor="accent3" w:themeTint="99"/>
         </w:tcBorders>
       </w:tcPr>
     </w:tblStylePr>
@@ -15140,36 +15106,529 @@
 </file>
 
 <file path=word/glossary/document.xml><?xml version="1.0" encoding="utf-8"?>
-<w:glossaryDocument xmlns:w14="http://schemas.microsoft.com/office/word/2010/wordml" xmlns:w="http://schemas.openxmlformats.org/wordprocessingml/2006/main">
-  <w:docParts>
-    <w:docPart>
-      <w:docPartPr>
-        <w:name w:val="DefaultPlaceholder_1081868574"/>
-        <w:category>
-          <w:name w:val="General"/>
-          <w:gallery w:val="placeholder"/>
-        </w:category>
-        <w:types>
-          <w:type w:val="bbPlcHdr"/>
-        </w:types>
-        <w:behaviors>
-          <w:behavior w:val="content"/>
-        </w:behaviors>
-        <w:guid w:val="{d13879cd-8b4b-441b-803f-5b2ecaf23eb7}"/>
-      </w:docPartPr>
-      <w:docPartBody>
-        <w:p>
-          <w:r>
-            <w:rPr>
-              <w:rStyle w:val="PlaceholderText"/>
-            </w:rPr>
-            <w:t/>
-          </w:r>
-        </w:p>
-      </w:docPartBody>
-    </w:docPart>
-  </w:docParts>
-</w:glossaryDocument>
+<w:glossaryDocument xmlns:wpc="http://schemas.microsoft.com/office/word/2010/wordprocessingCanvas" xmlns:cx="http://schemas.microsoft.com/office/drawing/2014/chartex" xmlns:cx1="http://schemas.microsoft.com/office/drawing/2015/9/8/chartex" xmlns:mc="http://schemas.openxmlformats.org/markup-compatibility/2006" xmlns:o="urn:schemas-microsoft-com:office:office" xmlns:r="http://schemas.openxmlformats.org/officeDocument/2006/relationships" xmlns:m="http://schemas.openxmlformats.org/officeDocument/2006/math" xmlns:v="urn:schemas-microsoft-com:vml" xmlns:wp14="http://schemas.microsoft.com/office/word/2010/wordprocessingDrawing" xmlns:wp="http://schemas.openxmlformats.org/drawingml/2006/wordprocessingDrawing" xmlns:w10="urn:schemas-microsoft-com:office:word" xmlns:w="http://schemas.openxmlformats.org/wordprocessingml/2006/main" xmlns:w14="http://schemas.microsoft.com/office/word/2010/wordml" xmlns:w15="http://schemas.microsoft.com/office/word/2012/wordml" xmlns:w16se="http://schemas.microsoft.com/office/word/2015/wordml/symex" xmlns:wpg="http://schemas.microsoft.com/office/word/2010/wordprocessingGroup" xmlns:wpi="http://schemas.microsoft.com/office/word/2010/wordprocessingInk" xmlns:wne="http://schemas.microsoft.com/office/word/2006/wordml" xmlns:wps="http://schemas.microsoft.com/office/word/2010/wordprocessingShape" mc:Ignorable="w14 w15 w16se wp14"/>
+</file>
+
+<file path=word/glossary/fontTable.xml><?xml version="1.0" encoding="utf-8"?>
+<w:fonts xmlns:mc="http://schemas.openxmlformats.org/markup-compatibility/2006" xmlns:r="http://schemas.openxmlformats.org/officeDocument/2006/relationships" xmlns:w="http://schemas.openxmlformats.org/wordprocessingml/2006/main" xmlns:w14="http://schemas.microsoft.com/office/word/2010/wordml" xmlns:w15="http://schemas.microsoft.com/office/word/2012/wordml" xmlns:w16se="http://schemas.microsoft.com/office/word/2015/wordml/symex" mc:Ignorable="w14 w15 w16se">
+  <w:font w:name="Symbol">
+    <w:panose1 w:val="05050102010706020507"/>
+    <w:charset w:val="02"/>
+    <w:family w:val="roman"/>
+    <w:pitch w:val="variable"/>
+    <w:sig w:usb0="00000000" w:usb1="10000000" w:usb2="00000000" w:usb3="00000000" w:csb0="80000000" w:csb1="00000000"/>
+  </w:font>
+  <w:font w:name="Times New Roman">
+    <w:panose1 w:val="02020603050405020304"/>
+    <w:charset w:val="00"/>
+    <w:family w:val="roman"/>
+    <w:pitch w:val="variable"/>
+    <w:sig w:usb0="E0002EFF" w:usb1="C000785B" w:usb2="00000009" w:usb3="00000000" w:csb0="000001FF" w:csb1="00000000"/>
+  </w:font>
+  <w:font w:name="Courier New">
+    <w:panose1 w:val="02070309020205020404"/>
+    <w:charset w:val="00"/>
+    <w:family w:val="modern"/>
+    <w:pitch w:val="fixed"/>
+    <w:sig w:usb0="E0002EFF" w:usb1="C0007843" w:usb2="00000009" w:usb3="00000000" w:csb0="000001FF" w:csb1="00000000"/>
+  </w:font>
+  <w:font w:name="Wingdings">
+    <w:panose1 w:val="05000000000000000000"/>
+    <w:charset w:val="02"/>
+    <w:family w:val="auto"/>
+    <w:pitch w:val="variable"/>
+    <w:sig w:usb0="00000000" w:usb1="10000000" w:usb2="00000000" w:usb3="00000000" w:csb0="80000000" w:csb1="00000000"/>
+  </w:font>
+  <w:font w:name="Arial">
+    <w:panose1 w:val="020B0604020202020204"/>
+    <w:charset w:val="00"/>
+    <w:family w:val="swiss"/>
+    <w:pitch w:val="variable"/>
+    <w:sig w:usb0="E0002EFF" w:usb1="C000785B" w:usb2="00000009" w:usb3="00000000" w:csb0="000001FF" w:csb1="00000000"/>
+  </w:font>
+  <w:font w:name="Calibri">
+    <w:panose1 w:val="020F0502020204030204"/>
+    <w:charset w:val="00"/>
+    <w:family w:val="swiss"/>
+    <w:pitch w:val="variable"/>
+    <w:sig w:usb0="E0002AFF" w:usb1="C000247B" w:usb2="00000009" w:usb3="00000000" w:csb0="000001FF" w:csb1="00000000"/>
+  </w:font>
+  <w:font w:name="Calibri Light">
+    <w:panose1 w:val="020F0302020204030204"/>
+    <w:charset w:val="00"/>
+    <w:family w:val="swiss"/>
+    <w:pitch w:val="variable"/>
+    <w:sig w:usb0="E0002AFF" w:usb1="C000247B" w:usb2="00000009" w:usb3="00000000" w:csb0="000001FF" w:csb1="00000000"/>
+  </w:font>
+  <w:font w:name="Segoe UI">
+    <w:panose1 w:val="020B0502040204020203"/>
+    <w:charset w:val="00"/>
+    <w:family w:val="swiss"/>
+    <w:pitch w:val="variable"/>
+    <w:sig w:usb0="E4002EFF" w:usb1="C000E47F" w:usb2="00000009" w:usb3="00000000" w:csb0="000001FF" w:csb1="00000000"/>
+  </w:font>
+</w:fonts>
+</file>
+
+<file path=word/glossary/settings.xml><?xml version="1.0" encoding="utf-8"?>
+<w:settings xmlns:mc="http://schemas.openxmlformats.org/markup-compatibility/2006" xmlns:o="urn:schemas-microsoft-com:office:office" xmlns:r="http://schemas.openxmlformats.org/officeDocument/2006/relationships" xmlns:m="http://schemas.openxmlformats.org/officeDocument/2006/math" xmlns:v="urn:schemas-microsoft-com:vml" xmlns:w10="urn:schemas-microsoft-com:office:word" xmlns:w="http://schemas.openxmlformats.org/wordprocessingml/2006/main" xmlns:w14="http://schemas.microsoft.com/office/word/2010/wordml" xmlns:w15="http://schemas.microsoft.com/office/word/2012/wordml" xmlns:w16se="http://schemas.microsoft.com/office/word/2015/wordml/symex" xmlns:sl="http://schemas.openxmlformats.org/schemaLibrary/2006/main" mc:Ignorable="w14 w15 w16se">
+  <w:defaultTabStop w:val="720"/>
+  <w:characterSpacingControl w:val="doNotCompress"/>
+  <w:compat>
+    <w:useFELayout/>
+    <w:compatSetting w:name="compatibilityMode" w:uri="http://schemas.microsoft.com/office/word" w:val="12"/>
+  </w:compat>
+  <w:rsids>
+    <w:rsidRoot w:val="00E759C3"/>
+    <w:rsid w:val="00082D86"/>
+    <w:rsid w:val="00E759C3"/>
+  </w:rsids>
+  <m:mathPr>
+    <m:mathFont m:val="Cambria Math"/>
+    <m:brkBin m:val="before"/>
+    <m:brkBinSub m:val="--"/>
+    <m:smallFrac m:val="0"/>
+    <m:dispDef/>
+    <m:lMargin m:val="0"/>
+    <m:rMargin m:val="0"/>
+    <m:defJc m:val="centerGroup"/>
+    <m:wrapIndent m:val="1440"/>
+    <m:intLim m:val="subSup"/>
+    <m:naryLim m:val="undOvr"/>
+  </m:mathPr>
+  <w:themeFontLang w:val="en-GB"/>
+  <w:clrSchemeMapping w:bg1="light1" w:t1="dark1" w:bg2="light2" w:t2="dark2" w:accent1="accent1" w:accent2="accent2" w:accent3="accent3" w:accent4="accent4" w:accent5="accent5" w:accent6="accent6" w:hyperlink="hyperlink" w:followedHyperlink="followedHyperlink"/>
+  <w:decimalSymbol w:val="."/>
+  <w:listSeparator w:val=","/>
+</w:settings>
+</file>
+
+<file path=word/glossary/styles.xml><?xml version="1.0" encoding="utf-8"?>
+<w:styles xmlns:mc="http://schemas.openxmlformats.org/markup-compatibility/2006" xmlns:r="http://schemas.openxmlformats.org/officeDocument/2006/relationships" xmlns:w="http://schemas.openxmlformats.org/wordprocessingml/2006/main" xmlns:w14="http://schemas.microsoft.com/office/word/2010/wordml" xmlns:w15="http://schemas.microsoft.com/office/word/2012/wordml" xmlns:w16se="http://schemas.microsoft.com/office/word/2015/wordml/symex" mc:Ignorable="w14 w15 w16se">
+  <w:docDefaults>
+    <w:rPrDefault>
+      <w:rPr>
+        <w:rFonts w:asciiTheme="minorHAnsi" w:eastAsiaTheme="minorEastAsia" w:hAnsiTheme="minorHAnsi" w:cstheme="minorBidi"/>
+        <w:sz w:val="22"/>
+        <w:szCs w:val="22"/>
+        <w:lang w:val="en-GB" w:eastAsia="en-GB" w:bidi="ar-SA"/>
+      </w:rPr>
+    </w:rPrDefault>
+    <w:pPrDefault>
+      <w:pPr>
+        <w:spacing w:after="160" w:line="259" w:lineRule="auto"/>
+      </w:pPr>
+    </w:pPrDefault>
+  </w:docDefaults>
+  <w:latentStyles w:defLockedState="0" w:defUIPriority="99" w:defSemiHidden="0" w:defUnhideWhenUsed="0" w:defQFormat="0" w:count="371">
+    <w:lsdException w:name="Normal" w:uiPriority="0" w:qFormat="1"/>
+    <w:lsdException w:name="heading 1" w:uiPriority="9" w:qFormat="1"/>
+    <w:lsdException w:name="heading 2" w:semiHidden="1" w:uiPriority="9" w:unhideWhenUsed="1" w:qFormat="1"/>
+    <w:lsdException w:name="heading 3" w:semiHidden="1" w:uiPriority="9" w:unhideWhenUsed="1" w:qFormat="1"/>
+    <w:lsdException w:name="heading 4" w:semiHidden="1" w:uiPriority="9" w:unhideWhenUsed="1" w:qFormat="1"/>
+    <w:lsdException w:name="heading 5" w:semiHidden="1" w:uiPriority="9" w:unhideWhenUsed="1" w:qFormat="1"/>
+    <w:lsdException w:name="heading 6" w:semiHidden="1" w:uiPriority="9" w:unhideWhenUsed="1" w:qFormat="1"/>
+    <w:lsdException w:name="heading 7" w:semiHidden="1" w:uiPriority="9" w:unhideWhenUsed="1" w:qFormat="1"/>
+    <w:lsdException w:name="heading 8" w:semiHidden="1" w:uiPriority="9" w:unhideWhenUsed="1" w:qFormat="1"/>
+    <w:lsdException w:name="heading 9" w:semiHidden="1" w:uiPriority="9" w:unhideWhenUsed="1" w:qFormat="1"/>
+    <w:lsdException w:name="index 1" w:semiHidden="1" w:unhideWhenUsed="1"/>
+    <w:lsdException w:name="index 2" w:semiHidden="1" w:unhideWhenUsed="1"/>
+    <w:lsdException w:name="index 3" w:semiHidden="1" w:unhideWhenUsed="1"/>
+    <w:lsdException w:name="index 4" w:semiHidden="1" w:unhideWhenUsed="1"/>
+    <w:lsdException w:name="index 5" w:semiHidden="1" w:unhideWhenUsed="1"/>
+    <w:lsdException w:name="index 6" w:semiHidden="1" w:unhideWhenUsed="1"/>
+    <w:lsdException w:name="index 7" w:semiHidden="1" w:unhideWhenUsed="1"/>
+    <w:lsdException w:name="index 8" w:semiHidden="1" w:unhideWhenUsed="1"/>
+    <w:lsdException w:name="index 9" w:semiHidden="1" w:unhideWhenUsed="1"/>
+    <w:lsdException w:name="toc 1" w:semiHidden="1" w:uiPriority="39" w:unhideWhenUsed="1"/>
+    <w:lsdException w:name="toc 2" w:semiHidden="1" w:uiPriority="39" w:unhideWhenUsed="1"/>
+    <w:lsdException w:name="toc 3" w:semiHidden="1" w:uiPriority="39" w:unhideWhenUsed="1"/>
+    <w:lsdException w:name="toc 4" w:semiHidden="1" w:uiPriority="39" w:unhideWhenUsed="1"/>
+    <w:lsdException w:name="toc 5" w:semiHidden="1" w:uiPriority="39" w:unhideWhenUsed="1"/>
+    <w:lsdException w:name="toc 6" w:semiHidden="1" w:uiPriority="39" w:unhideWhenUsed="1"/>
+    <w:lsdException w:name="toc 7" w:semiHidden="1" w:uiPriority="39" w:unhideWhenUsed="1"/>
+    <w:lsdException w:name="toc 8" w:semiHidden="1" w:uiPriority="39" w:unhideWhenUsed="1"/>
+    <w:lsdException w:name="toc 9" w:semiHidden="1" w:uiPriority="39" w:unhideWhenUsed="1"/>
+    <w:lsdException w:name="Normal Indent" w:semiHidden="1" w:unhideWhenUsed="1"/>
+    <w:lsdException w:name="footnote text" w:semiHidden="1" w:unhideWhenUsed="1"/>
+    <w:lsdException w:name="annotation text" w:semiHidden="1" w:unhideWhenUsed="1"/>
+    <w:lsdException w:name="header" w:semiHidden="1" w:unhideWhenUsed="1"/>
+    <w:lsdException w:name="footer" w:semiHidden="1" w:unhideWhenUsed="1"/>
+    <w:lsdException w:name="index heading" w:semiHidden="1" w:unhideWhenUsed="1"/>
+    <w:lsdException w:name="caption" w:semiHidden="1" w:uiPriority="35" w:unhideWhenUsed="1" w:qFormat="1"/>
+    <w:lsdException w:name="table of figures" w:semiHidden="1" w:unhideWhenUsed="1"/>
+    <w:lsdException w:name="envelope address" w:semiHidden="1" w:unhideWhenUsed="1"/>
+    <w:lsdException w:name="envelope return" w:semiHidden="1" w:unhideWhenUsed="1"/>
+    <w:lsdException w:name="footnote reference" w:semiHidden="1" w:unhideWhenUsed="1"/>
+    <w:lsdException w:name="annotation reference" w:semiHidden="1" w:unhideWhenUsed="1"/>
+    <w:lsdException w:name="line number" w:semiHidden="1" w:unhideWhenUsed="1"/>
+    <w:lsdException w:name="page number" w:semiHidden="1" w:unhideWhenUsed="1"/>
+    <w:lsdException w:name="endnote reference" w:semiHidden="1" w:unhideWhenUsed="1"/>
+    <w:lsdException w:name="endnote text" w:semiHidden="1" w:unhideWhenUsed="1"/>
+    <w:lsdException w:name="table of authorities" w:semiHidden="1" w:unhideWhenUsed="1"/>
+    <w:lsdException w:name="macro" w:semiHidden="1" w:unhideWhenUsed="1"/>
+    <w:lsdException w:name="toa heading" w:semiHidden="1" w:unhideWhenUsed="1"/>
+    <w:lsdException w:name="List" w:semiHidden="1" w:unhideWhenUsed="1"/>
+    <w:lsdException w:name="List Bullet" w:semiHidden="1" w:unhideWhenUsed="1"/>
+    <w:lsdException w:name="List Number" w:semiHidden="1" w:unhideWhenUsed="1"/>
+    <w:lsdException w:name="List 2" w:semiHidden="1" w:unhideWhenUsed="1"/>
+    <w:lsdException w:name="List 3" w:semiHidden="1" w:unhideWhenUsed="1"/>
+    <w:lsdException w:name="List 4" w:semiHidden="1" w:unhideWhenUsed="1"/>
+    <w:lsdException w:name="List 5" w:semiHidden="1" w:unhideWhenUsed="1"/>
+    <w:lsdException w:name="List Bullet 2" w:semiHidden="1" w:unhideWhenUsed="1"/>
+    <w:lsdException w:name="List Bullet 3" w:semiHidden="1" w:unhideWhenUsed="1"/>
+    <w:lsdException w:name="List Bullet 4" w:semiHidden="1" w:unhideWhenUsed="1"/>
+    <w:lsdException w:name="List Bullet 5" w:semiHidden="1" w:unhideWhenUsed="1"/>
+    <w:lsdException w:name="List Number 2" w:semiHidden="1" w:unhideWhenUsed="1"/>
+    <w:lsdException w:name="List Number 3" w:semiHidden="1" w:unhideWhenUsed="1"/>
+    <w:lsdException w:name="List Number 4" w:semiHidden="1" w:unhideWhenUsed="1"/>
+    <w:lsdException w:name="List Number 5" w:semiHidden="1" w:unhideWhenUsed="1"/>
+    <w:lsdException w:name="Title" w:uiPriority="10" w:qFormat="1"/>
+    <w:lsdException w:name="Closing" w:semiHidden="1" w:unhideWhenUsed="1"/>
+    <w:lsdException w:name="Signature" w:semiHidden="1" w:unhideWhenUsed="1"/>
+    <w:lsdException w:name="Default Paragraph Font" w:semiHidden="1" w:uiPriority="1" w:unhideWhenUsed="1"/>
+    <w:lsdException w:name="Body Text" w:semiHidden="1" w:unhideWhenUsed="1"/>
+    <w:lsdException w:name="Body Text Indent" w:semiHidden="1" w:unhideWhenUsed="1"/>
+    <w:lsdException w:name="List Continue" w:semiHidden="1" w:unhideWhenUsed="1"/>
+    <w:lsdException w:name="List Continue 2" w:semiHidden="1" w:unhideWhenUsed="1"/>
+    <w:lsdException w:name="List Continue 3" w:semiHidden="1" w:unhideWhenUsed="1"/>
+    <w:lsdException w:name="List Continue 4" w:semiHidden="1" w:unhideWhenUsed="1"/>
+    <w:lsdException w:name="List Continue 5" w:semiHidden="1" w:unhideWhenUsed="1"/>
+    <w:lsdException w:name="Message Header" w:semiHidden="1" w:unhideWhenUsed="1"/>
+    <w:lsdException w:name="Subtitle" w:uiPriority="11" w:qFormat="1"/>
+    <w:lsdException w:name="Salutation" w:semiHidden="1" w:unhideWhenUsed="1"/>
+    <w:lsdException w:name="Date" w:semiHidden="1" w:unhideWhenUsed="1"/>
+    <w:lsdException w:name="Body Text First Indent" w:semiHidden="1" w:unhideWhenUsed="1"/>
+    <w:lsdException w:name="Body Text First Indent 2" w:semiHidden="1" w:unhideWhenUsed="1"/>
+    <w:lsdException w:name="Note Heading" w:semiHidden="1" w:unhideWhenUsed="1"/>
+    <w:lsdException w:name="Body Text 2" w:semiHidden="1" w:unhideWhenUsed="1"/>
+    <w:lsdException w:name="Body Text 3" w:semiHidden="1" w:unhideWhenUsed="1"/>
+    <w:lsdException w:name="Body Text Indent 2" w:semiHidden="1" w:unhideWhenUsed="1"/>
+    <w:lsdException w:name="Body Text Indent 3" w:semiHidden="1" w:unhideWhenUsed="1"/>
+    <w:lsdException w:name="Block Text" w:semiHidden="1" w:unhideWhenUsed="1"/>
+    <w:lsdException w:name="Hyperlink" w:semiHidden="1" w:unhideWhenUsed="1"/>
+    <w:lsdException w:name="FollowedHyperlink" w:semiHidden="1" w:unhideWhenUsed="1"/>
+    <w:lsdException w:name="Strong" w:uiPriority="22" w:qFormat="1"/>
+    <w:lsdException w:name="Emphasis" w:uiPriority="20" w:qFormat="1"/>
+    <w:lsdException w:name="Document Map" w:semiHidden="1" w:unhideWhenUsed="1"/>
+    <w:lsdException w:name="Plain Text" w:semiHidden="1" w:unhideWhenUsed="1"/>
+    <w:lsdException w:name="E-mail Signature" w:semiHidden="1" w:unhideWhenUsed="1"/>
+    <w:lsdException w:name="HTML Top of Form" w:semiHidden="1" w:unhideWhenUsed="1"/>
+    <w:lsdException w:name="HTML Bottom of Form" w:semiHidden="1" w:unhideWhenUsed="1"/>
+    <w:lsdException w:name="Normal (Web)" w:semiHidden="1" w:unhideWhenUsed="1"/>
+    <w:lsdException w:name="HTML Acronym" w:semiHidden="1" w:unhideWhenUsed="1"/>
+    <w:lsdException w:name="HTML Address" w:semiHidden="1" w:unhideWhenUsed="1"/>
+    <w:lsdException w:name="HTML Cite" w:semiHidden="1" w:unhideWhenUsed="1"/>
+    <w:lsdException w:name="HTML Code" w:semiHidden="1" w:unhideWhenUsed="1"/>
+    <w:lsdException w:name="HTML Definition" w:semiHidden="1" w:unhideWhenUsed="1"/>
+    <w:lsdException w:name="HTML Keyboard" w:semiHidden="1" w:unhideWhenUsed="1"/>
+    <w:lsdException w:name="HTML Preformatted" w:semiHidden="1" w:unhideWhenUsed="1"/>
+    <w:lsdException w:name="HTML Sample" w:semiHidden="1" w:unhideWhenUsed="1"/>
+    <w:lsdException w:name="HTML Typewriter" w:semiHidden="1" w:unhideWhenUsed="1"/>
+    <w:lsdException w:name="HTML Variable" w:semiHidden="1" w:unhideWhenUsed="1"/>
+    <w:lsdException w:name="Normal Table" w:semiHidden="1" w:unhideWhenUsed="1"/>
+    <w:lsdException w:name="annotation subject" w:semiHidden="1" w:unhideWhenUsed="1"/>
+    <w:lsdException w:name="No List" w:semiHidden="1" w:unhideWhenUsed="1"/>
+    <w:lsdException w:name="Outline List 1" w:semiHidden="1" w:unhideWhenUsed="1"/>
+    <w:lsdException w:name="Outline List 2" w:semiHidden="1" w:unhideWhenUsed="1"/>
+    <w:lsdException w:name="Outline List 3" w:semiHidden="1" w:unhideWhenUsed="1"/>
+    <w:lsdException w:name="Table Simple 1" w:semiHidden="1" w:unhideWhenUsed="1"/>
+    <w:lsdException w:name="Table Simple 2" w:semiHidden="1" w:unhideWhenUsed="1"/>
+    <w:lsdException w:name="Table Simple 3" w:semiHidden="1" w:unhideWhenUsed="1"/>
+    <w:lsdException w:name="Table Classic 1" w:semiHidden="1" w:unhideWhenUsed="1"/>
+    <w:lsdException w:name="Table Classic 2" w:semiHidden="1" w:unhideWhenUsed="1"/>
+    <w:lsdException w:name="Table Classic 3" w:semiHidden="1" w:unhideWhenUsed="1"/>
+    <w:lsdException w:name="Table Classic 4" w:semiHidden="1" w:unhideWhenUsed="1"/>
+    <w:lsdException w:name="Table Colorful 1" w:semiHidden="1" w:unhideWhenUsed="1"/>
+    <w:lsdException w:name="Table Colorful 2" w:semiHidden="1" w:unhideWhenUsed="1"/>
+    <w:lsdException w:name="Table Colorful 3" w:semiHidden="1" w:unhideWhenUsed="1"/>
+    <w:lsdException w:name="Table Columns 1" w:semiHidden="1" w:unhideWhenUsed="1"/>
+    <w:lsdException w:name="Table Columns 2" w:semiHidden="1" w:unhideWhenUsed="1"/>
+    <w:lsdException w:name="Table Columns 3" w:semiHidden="1" w:unhideWhenUsed="1"/>
+    <w:lsdException w:name="Table Columns 4" w:semiHidden="1" w:unhideWhenUsed="1"/>
+    <w:lsdException w:name="Table Columns 5" w:semiHidden="1" w:unhideWhenUsed="1"/>
+    <w:lsdException w:name="Table Grid 1" w:semiHidden="1" w:unhideWhenUsed="1"/>
+    <w:lsdException w:name="Table Grid 2" w:semiHidden="1" w:unhideWhenUsed="1"/>
+    <w:lsdException w:name="Table Grid 3" w:semiHidden="1" w:unhideWhenUsed="1"/>
+    <w:lsdException w:name="Table Grid 4" w:semiHidden="1" w:unhideWhenUsed="1"/>
+    <w:lsdException w:name="Table Grid 5" w:semiHidden="1" w:unhideWhenUsed="1"/>
+    <w:lsdException w:name="Table Grid 6" w:semiHidden="1" w:unhideWhenUsed="1"/>
+    <w:lsdException w:name="Table Grid 7" w:semiHidden="1" w:unhideWhenUsed="1"/>
+    <w:lsdException w:name="Table Grid 8" w:semiHidden="1" w:unhideWhenUsed="1"/>
+    <w:lsdException w:name="Table List 1" w:semiHidden="1" w:unhideWhenUsed="1"/>
+    <w:lsdException w:name="Table List 2" w:semiHidden="1" w:unhideWhenUsed="1"/>
+    <w:lsdException w:name="Table List 3" w:semiHidden="1" w:unhideWhenUsed="1"/>
+    <w:lsdException w:name="Table List 4" w:semiHidden="1" w:unhideWhenUsed="1"/>
+    <w:lsdException w:name="Table List 5" w:semiHidden="1" w:unhideWhenUsed="1"/>
+    <w:lsdException w:name="Table List 6" w:semiHidden="1" w:unhideWhenUsed="1"/>
+    <w:lsdException w:name="Table List 7" w:semiHidden="1" w:unhideWhenUsed="1"/>
+    <w:lsdException w:name="Table List 8" w:semiHidden="1" w:unhideWhenUsed="1"/>
+    <w:lsdException w:name="Table 3D effects 1" w:semiHidden="1" w:unhideWhenUsed="1"/>
+    <w:lsdException w:name="Table 3D effects 2" w:semiHidden="1" w:unhideWhenUsed="1"/>
+    <w:lsdException w:name="Table 3D effects 3" w:semiHidden="1" w:unhideWhenUsed="1"/>
+    <w:lsdException w:name="Table Contemporary" w:semiHidden="1" w:unhideWhenUsed="1"/>
+    <w:lsdException w:name="Table Elegant" w:semiHidden="1" w:unhideWhenUsed="1"/>
+    <w:lsdException w:name="Table Professional" w:semiHidden="1" w:unhideWhenUsed="1"/>
+    <w:lsdException w:name="Table Subtle 1" w:semiHidden="1" w:unhideWhenUsed="1"/>
+    <w:lsdException w:name="Table Subtle 2" w:semiHidden="1" w:unhideWhenUsed="1"/>
+    <w:lsdException w:name="Table Web 1" w:semiHidden="1" w:unhideWhenUsed="1"/>
+    <w:lsdException w:name="Table Web 2" w:semiHidden="1" w:unhideWhenUsed="1"/>
+    <w:lsdException w:name="Table Web 3" w:semiHidden="1" w:unhideWhenUsed="1"/>
+    <w:lsdException w:name="Balloon Text" w:semiHidden="1" w:unhideWhenUsed="1"/>
+    <w:lsdException w:name="Table Grid" w:uiPriority="39"/>
+    <w:lsdException w:name="Table Theme" w:semiHidden="1" w:unhideWhenUsed="1"/>
+    <w:lsdException w:name="Placeholder Text" w:semiHidden="1"/>
+    <w:lsdException w:name="No Spacing" w:uiPriority="1" w:qFormat="1"/>
+    <w:lsdException w:name="Light Shading" w:uiPriority="60"/>
+    <w:lsdException w:name="Light List" w:uiPriority="61"/>
+    <w:lsdException w:name="Light Grid" w:uiPriority="62"/>
+    <w:lsdException w:name="Medium Shading 1" w:uiPriority="63"/>
+    <w:lsdException w:name="Medium Shading 2" w:uiPriority="64"/>
+    <w:lsdException w:name="Medium List 1" w:uiPriority="65"/>
+    <w:lsdException w:name="Medium List 2" w:uiPriority="66"/>
+    <w:lsdException w:name="Medium Grid 1" w:uiPriority="67"/>
+    <w:lsdException w:name="Medium Grid 2" w:uiPriority="68"/>
+    <w:lsdException w:name="Medium Grid 3" w:uiPriority="69"/>
+    <w:lsdException w:name="Dark List" w:uiPriority="70"/>
+    <w:lsdException w:name="Colorful Shading" w:uiPriority="71"/>
+    <w:lsdException w:name="Colorful List" w:uiPriority="72"/>
+    <w:lsdException w:name="Colorful Grid" w:uiPriority="73"/>
+    <w:lsdException w:name="Light Shading Accent 1" w:uiPriority="60"/>
+    <w:lsdException w:name="Light List Accent 1" w:uiPriority="61"/>
+    <w:lsdException w:name="Light Grid Accent 1" w:uiPriority="62"/>
+    <w:lsdException w:name="Medium Shading 1 Accent 1" w:uiPriority="63"/>
+    <w:lsdException w:name="Medium Shading 2 Accent 1" w:uiPriority="64"/>
+    <w:lsdException w:name="Medium List 1 Accent 1" w:uiPriority="65"/>
+    <w:lsdException w:name="Revision" w:semiHidden="1"/>
+    <w:lsdException w:name="List Paragraph" w:uiPriority="34" w:qFormat="1"/>
+    <w:lsdException w:name="Quote" w:uiPriority="29" w:qFormat="1"/>
+    <w:lsdException w:name="Intense Quote" w:uiPriority="30" w:qFormat="1"/>
+    <w:lsdException w:name="Medium List 2 Accent 1" w:uiPriority="66"/>
+    <w:lsdException w:name="Medium Grid 1 Accent 1" w:uiPriority="67"/>
+    <w:lsdException w:name="Medium Grid 2 Accent 1" w:uiPriority="68"/>
+    <w:lsdException w:name="Medium Grid 3 Accent 1" w:uiPriority="69"/>
+    <w:lsdException w:name="Dark List Accent 1" w:uiPriority="70"/>
+    <w:lsdException w:name="Colorful Shading Accent 1" w:uiPriority="71"/>
+    <w:lsdException w:name="Colorful List Accent 1" w:uiPriority="72"/>
+    <w:lsdException w:name="Colorful Grid Accent 1" w:uiPriority="73"/>
+    <w:lsdException w:name="Light Shading Accent 2" w:uiPriority="60"/>
+    <w:lsdException w:name="Light List Accent 2" w:uiPriority="61"/>
+    <w:lsdException w:name="Light Grid Accent 2" w:uiPriority="62"/>
+    <w:lsdException w:name="Medium Shading 1 Accent 2" w:uiPriority="63"/>
+    <w:lsdException w:name="Medium Shading 2 Accent 2" w:uiPriority="64"/>
+    <w:lsdException w:name="Medium List 1 Accent 2" w:uiPriority="65"/>
+    <w:lsdException w:name="Medium List 2 Accent 2" w:uiPriority="66"/>
+    <w:lsdException w:name="Medium Grid 1 Accent 2" w:uiPriority="67"/>
+    <w:lsdException w:name="Medium Grid 2 Accent 2" w:uiPriority="68"/>
+    <w:lsdException w:name="Medium Grid 3 Accent 2" w:uiPriority="69"/>
+    <w:lsdException w:name="Dark List Accent 2" w:uiPriority="70"/>
+    <w:lsdException w:name="Colorful Shading Accent 2" w:uiPriority="71"/>
+    <w:lsdException w:name="Colorful List Accent 2" w:uiPriority="72"/>
+    <w:lsdException w:name="Colorful Grid Accent 2" w:uiPriority="73"/>
+    <w:lsdException w:name="Light Shading Accent 3" w:uiPriority="60"/>
+    <w:lsdException w:name="Light List Accent 3" w:uiPriority="61"/>
+    <w:lsdException w:name="Light Grid Accent 3" w:uiPriority="62"/>
+    <w:lsdException w:name="Medium Shading 1 Accent 3" w:uiPriority="63"/>
+    <w:lsdException w:name="Medium Shading 2 Accent 3" w:uiPriority="64"/>
+    <w:lsdException w:name="Medium List 1 Accent 3" w:uiPriority="65"/>
+    <w:lsdException w:name="Medium List 2 Accent 3" w:uiPriority="66"/>
+    <w:lsdException w:name="Medium Grid 1 Accent 3" w:uiPriority="67"/>
+    <w:lsdException w:name="Medium Grid 2 Accent 3" w:uiPriority="68"/>
+    <w:lsdException w:name="Medium Grid 3 Accent 3" w:uiPriority="69"/>
+    <w:lsdException w:name="Dark List Accent 3" w:uiPriority="70"/>
+    <w:lsdException w:name="Colorful Shading Accent 3" w:uiPriority="71"/>
+    <w:lsdException w:name="Colorful List Accent 3" w:uiPriority="72"/>
+    <w:lsdException w:name="Colorful Grid Accent 3" w:uiPriority="73"/>
+    <w:lsdException w:name="Light Shading Accent 4" w:uiPriority="60"/>
+    <w:lsdException w:name="Light List Accent 4" w:uiPriority="61"/>
+    <w:lsdException w:name="Light Grid Accent 4" w:uiPriority="62"/>
+    <w:lsdException w:name="Medium Shading 1 Accent 4" w:uiPriority="63"/>
+    <w:lsdException w:name="Medium Shading 2 Accent 4" w:uiPriority="64"/>
+    <w:lsdException w:name="Medium List 1 Accent 4" w:uiPriority="65"/>
+    <w:lsdException w:name="Medium List 2 Accent 4" w:uiPriority="66"/>
+    <w:lsdException w:name="Medium Grid 1 Accent 4" w:uiPriority="67"/>
+    <w:lsdException w:name="Medium Grid 2 Accent 4" w:uiPriority="68"/>
+    <w:lsdException w:name="Medium Grid 3 Accent 4" w:uiPriority="69"/>
+    <w:lsdException w:name="Dark List Accent 4" w:uiPriority="70"/>
+    <w:lsdException w:name="Colorful Shading Accent 4" w:uiPriority="71"/>
+    <w:lsdException w:name="Colorful List Accent 4" w:uiPriority="72"/>
+    <w:lsdException w:name="Colorful Grid Accent 4" w:uiPriority="73"/>
+    <w:lsdException w:name="Light Shading Accent 5" w:uiPriority="60"/>
+    <w:lsdException w:name="Light List Accent 5" w:uiPriority="61"/>
+    <w:lsdException w:name="Light Grid Accent 5" w:uiPriority="62"/>
+    <w:lsdException w:name="Medium Shading 1 Accent 5" w:uiPriority="63"/>
+    <w:lsdException w:name="Medium Shading 2 Accent 5" w:uiPriority="64"/>
+    <w:lsdException w:name="Medium List 1 Accent 5" w:uiPriority="65"/>
+    <w:lsdException w:name="Medium List 2 Accent 5" w:uiPriority="66"/>
+    <w:lsdException w:name="Medium Grid 1 Accent 5" w:uiPriority="67"/>
+    <w:lsdException w:name="Medium Grid 2 Accent 5" w:uiPriority="68"/>
+    <w:lsdException w:name="Medium Grid 3 Accent 5" w:uiPriority="69"/>
+    <w:lsdException w:name="Dark List Accent 5" w:uiPriority="70"/>
+    <w:lsdException w:name="Colorful Shading Accent 5" w:uiPriority="71"/>
+    <w:lsdException w:name="Colorful List Accent 5" w:uiPriority="72"/>
+    <w:lsdException w:name="Colorful Grid Accent 5" w:uiPriority="73"/>
+    <w:lsdException w:name="Light Shading Accent 6" w:uiPriority="60"/>
+    <w:lsdException w:name="Light List Accent 6" w:uiPriority="61"/>
+    <w:lsdException w:name="Light Grid Accent 6" w:uiPriority="62"/>
+    <w:lsdException w:name="Medium Shading 1 Accent 6" w:uiPriority="63"/>
+    <w:lsdException w:name="Medium Shading 2 Accent 6" w:uiPriority="64"/>
+    <w:lsdException w:name="Medium List 1 Accent 6" w:uiPriority="65"/>
+    <w:lsdException w:name="Medium List 2 Accent 6" w:uiPriority="66"/>
+    <w:lsdException w:name="Medium Grid 1 Accent 6" w:uiPriority="67"/>
+    <w:lsdException w:name="Medium Grid 2 Accent 6" w:uiPriority="68"/>
+    <w:lsdException w:name="Medium Grid 3 Accent 6" w:uiPriority="69"/>
+    <w:lsdException w:name="Dark List Accent 6" w:uiPriority="70"/>
+    <w:lsdException w:name="Colorful Shading Accent 6" w:uiPriority="71"/>
+    <w:lsdException w:name="Colorful List Accent 6" w:uiPriority="72"/>
+    <w:lsdException w:name="Colorful Grid Accent 6" w:uiPriority="73"/>
+    <w:lsdException w:name="Subtle Emphasis" w:uiPriority="19" w:qFormat="1"/>
+    <w:lsdException w:name="Intense Emphasis" w:uiPriority="21" w:qFormat="1"/>
+    <w:lsdException w:name="Subtle Reference" w:uiPriority="31" w:qFormat="1"/>
+    <w:lsdException w:name="Intense Reference" w:uiPriority="32" w:qFormat="1"/>
+    <w:lsdException w:name="Book Title" w:uiPriority="33" w:qFormat="1"/>
+    <w:lsdException w:name="Bibliography" w:semiHidden="1" w:uiPriority="37" w:unhideWhenUsed="1"/>
+    <w:lsdException w:name="TOC Heading" w:semiHidden="1" w:uiPriority="39" w:unhideWhenUsed="1" w:qFormat="1"/>
+    <w:lsdException w:name="Plain Table 1" w:uiPriority="41"/>
+    <w:lsdException w:name="Plain Table 2" w:uiPriority="42"/>
+    <w:lsdException w:name="Plain Table 3" w:uiPriority="43"/>
+    <w:lsdException w:name="Plain Table 4" w:uiPriority="44"/>
+    <w:lsdException w:name="Plain Table 5" w:uiPriority="45"/>
+    <w:lsdException w:name="Grid Table Light" w:uiPriority="40"/>
+    <w:lsdException w:name="Grid Table 1 Light" w:uiPriority="46"/>
+    <w:lsdException w:name="Grid Table 2" w:uiPriority="47"/>
+    <w:lsdException w:name="Grid Table 3" w:uiPriority="48"/>
+    <w:lsdException w:name="Grid Table 4" w:uiPriority="49"/>
+    <w:lsdException w:name="Grid Table 5 Dark" w:uiPriority="50"/>
+    <w:lsdException w:name="Grid Table 6 Colorful" w:uiPriority="51"/>
+    <w:lsdException w:name="Grid Table 7 Colorful" w:uiPriority="52"/>
+    <w:lsdException w:name="Grid Table 1 Light Accent 1" w:uiPriority="46"/>
+    <w:lsdException w:name="Grid Table 2 Accent 1" w:uiPriority="47"/>
+    <w:lsdException w:name="Grid Table 3 Accent 1" w:uiPriority="48"/>
+    <w:lsdException w:name="Grid Table 4 Accent 1" w:uiPriority="49"/>
+    <w:lsdException w:name="Grid Table 5 Dark Accent 1" w:uiPriority="50"/>
+    <w:lsdException w:name="Grid Table 6 Colorful Accent 1" w:uiPriority="51"/>
+    <w:lsdException w:name="Grid Table 7 Colorful Accent 1" w:uiPriority="52"/>
+    <w:lsdException w:name="Grid Table 1 Light Accent 2" w:uiPriority="46"/>
+    <w:lsdException w:name="Grid Table 2 Accent 2" w:uiPriority="47"/>
+    <w:lsdException w:name="Grid Table 3 Accent 2" w:uiPriority="48"/>
+    <w:lsdException w:name="Grid Table 4 Accent 2" w:uiPriority="49"/>
+    <w:lsdException w:name="Grid Table 5 Dark Accent 2" w:uiPriority="50"/>
+    <w:lsdException w:name="Grid Table 6 Colorful Accent 2" w:uiPriority="51"/>
+    <w:lsdException w:name="Grid Table 7 Colorful Accent 2" w:uiPriority="52"/>
+    <w:lsdException w:name="Grid Table 1 Light Accent 3" w:uiPriority="46"/>
+    <w:lsdException w:name="Grid Table 2 Accent 3" w:uiPriority="47"/>
+    <w:lsdException w:name="Grid Table 3 Accent 3" w:uiPriority="48"/>
+    <w:lsdException w:name="Grid Table 4 Accent 3" w:uiPriority="49"/>
+    <w:lsdException w:name="Grid Table 5 Dark Accent 3" w:uiPriority="50"/>
+    <w:lsdException w:name="Grid Table 6 Colorful Accent 3" w:uiPriority="51"/>
+    <w:lsdException w:name="Grid Table 7 Colorful Accent 3" w:uiPriority="52"/>
+    <w:lsdException w:name="Grid Table 1 Light Accent 4" w:uiPriority="46"/>
+    <w:lsdException w:name="Grid Table 2 Accent 4" w:uiPriority="47"/>
+    <w:lsdException w:name="Grid Table 3 Accent 4" w:uiPriority="48"/>
+    <w:lsdException w:name="Grid Table 4 Accent 4" w:uiPriority="49"/>
+    <w:lsdException w:name="Grid Table 5 Dark Accent 4" w:uiPriority="50"/>
+    <w:lsdException w:name="Grid Table 6 Colorful Accent 4" w:uiPriority="51"/>
+    <w:lsdException w:name="Grid Table 7 Colorful Accent 4" w:uiPriority="52"/>
+    <w:lsdException w:name="Grid Table 1 Light Accent 5" w:uiPriority="46"/>
+    <w:lsdException w:name="Grid Table 2 Accent 5" w:uiPriority="47"/>
+    <w:lsdException w:name="Grid Table 3 Accent 5" w:uiPriority="48"/>
+    <w:lsdException w:name="Grid Table 4 Accent 5" w:uiPriority="49"/>
+    <w:lsdException w:name="Grid Table 5 Dark Accent 5" w:uiPriority="50"/>
+    <w:lsdException w:name="Grid Table 6 Colorful Accent 5" w:uiPriority="51"/>
+    <w:lsdException w:name="Grid Table 7 Colorful Accent 5" w:uiPriority="52"/>
+    <w:lsdException w:name="Grid Table 1 Light Accent 6" w:uiPriority="46"/>
+    <w:lsdException w:name="Grid Table 2 Accent 6" w:uiPriority="47"/>
+    <w:lsdException w:name="Grid Table 3 Accent 6" w:uiPriority="48"/>
+    <w:lsdException w:name="Grid Table 4 Accent 6" w:uiPriority="49"/>
+    <w:lsdException w:name="Grid Table 5 Dark Accent 6" w:uiPriority="50"/>
+    <w:lsdException w:name="Grid Table 6 Colorful Accent 6" w:uiPriority="51"/>
+    <w:lsdException w:name="Grid Table 7 Colorful Accent 6" w:uiPriority="52"/>
+    <w:lsdException w:name="List Table 1 Light" w:uiPriority="46"/>
+    <w:lsdException w:name="List Table 2" w:uiPriority="47"/>
+    <w:lsdException w:name="List Table 3" w:uiPriority="48"/>
+    <w:lsdException w:name="List Table 4" w:uiPriority="49"/>
+    <w:lsdException w:name="List Table 5 Dark" w:uiPriority="50"/>
+    <w:lsdException w:name="List Table 6 Colorful" w:uiPriority="51"/>
+    <w:lsdException w:name="List Table 7 Colorful" w:uiPriority="52"/>
+    <w:lsdException w:name="List Table 1 Light Accent 1" w:uiPriority="46"/>
+    <w:lsdException w:name="List Table 2 Accent 1" w:uiPriority="47"/>
+    <w:lsdException w:name="List Table 3 Accent 1" w:uiPriority="48"/>
+    <w:lsdException w:name="List Table 4 Accent 1" w:uiPriority="49"/>
+    <w:lsdException w:name="List Table 5 Dark Accent 1" w:uiPriority="50"/>
+    <w:lsdException w:name="List Table 6 Colorful Accent 1" w:uiPriority="51"/>
+    <w:lsdException w:name="List Table 7 Colorful Accent 1" w:uiPriority="52"/>
+    <w:lsdException w:name="List Table 1 Light Accent 2" w:uiPriority="46"/>
+    <w:lsdException w:name="List Table 2 Accent 2" w:uiPriority="47"/>
+    <w:lsdException w:name="List Table 3 Accent 2" w:uiPriority="48"/>
+    <w:lsdException w:name="List Table 4 Accent 2" w:uiPriority="49"/>
+    <w:lsdException w:name="List Table 5 Dark Accent 2" w:uiPriority="50"/>
+    <w:lsdException w:name="List Table 6 Colorful Accent 2" w:uiPriority="51"/>
+    <w:lsdException w:name="List Table 7 Colorful Accent 2" w:uiPriority="52"/>
+    <w:lsdException w:name="List Table 1 Light Accent 3" w:uiPriority="46"/>
+    <w:lsdException w:name="List Table 2 Accent 3" w:uiPriority="47"/>
+    <w:lsdException w:name="List Table 3 Accent 3" w:uiPriority="48"/>
+    <w:lsdException w:name="List Table 4 Accent 3" w:uiPriority="49"/>
+    <w:lsdException w:name="List Table 5 Dark Accent 3" w:uiPriority="50"/>
+    <w:lsdException w:name="List Table 6 Colorful Accent 3" w:uiPriority="51"/>
+    <w:lsdException w:name="List Table 7 Colorful Accent 3" w:uiPriority="52"/>
+    <w:lsdException w:name="List Table 1 Light Accent 4" w:uiPriority="46"/>
+    <w:lsdException w:name="List Table 2 Accent 4" w:uiPriority="47"/>
+    <w:lsdException w:name="List Table 3 Accent 4" w:uiPriority="48"/>
+    <w:lsdException w:name="List Table 4 Accent 4" w:uiPriority="49"/>
+    <w:lsdException w:name="List Table 5 Dark Accent 4" w:uiPriority="50"/>
+    <w:lsdException w:name="List Table 6 Colorful Accent 4" w:uiPriority="51"/>
+    <w:lsdException w:name="List Table 7 Colorful Accent 4" w:uiPriority="52"/>
+    <w:lsdException w:name="List Table 1 Light Accent 5" w:uiPriority="46"/>
+    <w:lsdException w:name="List Table 2 Accent 5" w:uiPriority="47"/>
+    <w:lsdException w:name="List Table 3 Accent 5" w:uiPriority="48"/>
+    <w:lsdException w:name="List Table 4 Accent 5" w:uiPriority="49"/>
+    <w:lsdException w:name="List Table 5 Dark Accent 5" w:uiPriority="50"/>
+    <w:lsdException w:name="List Table 6 Colorful Accent 5" w:uiPriority="51"/>
+    <w:lsdException w:name="List Table 7 Colorful Accent 5" w:uiPriority="52"/>
+    <w:lsdException w:name="List Table 1 Light Accent 6" w:uiPriority="46"/>
+    <w:lsdException w:name="List Table 2 Accent 6" w:uiPriority="47"/>
+    <w:lsdException w:name="List Table 3 Accent 6" w:uiPriority="48"/>
+    <w:lsdException w:name="List Table 4 Accent 6" w:uiPriority="49"/>
+    <w:lsdException w:name="List Table 5 Dark Accent 6" w:uiPriority="50"/>
+    <w:lsdException w:name="List Table 6 Colorful Accent 6" w:uiPriority="51"/>
+    <w:lsdException w:name="List Table 7 Colorful Accent 6" w:uiPriority="52"/>
+  </w:latentStyles>
+  <w:style w:type="paragraph" w:default="1" w:styleId="Normal">
+    <w:name w:val="Normal"/>
+    <w:qFormat/>
+  </w:style>
+  <w:style w:type="character" w:default="1" w:styleId="DefaultParagraphFont">
+    <w:name w:val="Default Paragraph Font"/>
+    <w:uiPriority w:val="1"/>
+    <w:semiHidden/>
+    <w:unhideWhenUsed/>
+  </w:style>
+  <w:style w:type="table" w:default="1" w:styleId="TableNormal">
+    <w:name w:val="Normal Table"/>
+    <w:uiPriority w:val="99"/>
+    <w:semiHidden/>
+    <w:unhideWhenUsed/>
+    <w:tblPr>
+      <w:tblInd w:w="0" w:type="dxa"/>
+      <w:tblCellMar>
+        <w:top w:w="0" w:type="dxa"/>
+        <w:left w:w="108" w:type="dxa"/>
+        <w:bottom w:w="0" w:type="dxa"/>
+        <w:right w:w="108" w:type="dxa"/>
+      </w:tblCellMar>
+    </w:tblPr>
+  </w:style>
+  <w:style w:type="numbering" w:default="1" w:styleId="NoList">
+    <w:name w:val="No List"/>
+    <w:uiPriority w:val="99"/>
+    <w:semiHidden/>
+    <w:unhideWhenUsed/>
+  </w:style>
+</w:styles>
+</file>
+
+<file path=word/glossary/webSettings.xml><?xml version="1.0" encoding="utf-8"?>
+<w:webSettings xmlns:mc="http://schemas.openxmlformats.org/markup-compatibility/2006" xmlns:r="http://schemas.openxmlformats.org/officeDocument/2006/relationships" xmlns:w="http://schemas.openxmlformats.org/wordprocessingml/2006/main" xmlns:w14="http://schemas.microsoft.com/office/word/2010/wordml" xmlns:w15="http://schemas.microsoft.com/office/word/2012/wordml" xmlns:w16se="http://schemas.microsoft.com/office/word/2015/wordml/symex" mc:Ignorable="w14 w15 w16se"/>
 </file>
 
 <file path=word/theme/theme1.xml><?xml version="1.0" encoding="utf-8"?>
@@ -15438,7 +15897,7 @@
 </file>
 
 <file path=customXml/itemProps1.xml><?xml version="1.0" encoding="utf-8"?>
-<ds:datastoreItem xmlns:ds="http://schemas.openxmlformats.org/officeDocument/2006/customXml" ds:itemID="{55333898-94DD-4F13-BA15-CD4934EE085B}">
+<ds:datastoreItem xmlns:ds="http://schemas.openxmlformats.org/officeDocument/2006/customXml" ds:itemID="{4817BF44-AC85-451F-8B1B-FCC939F2451D}">
   <ds:schemaRefs>
     <ds:schemaRef ds:uri="http://schemas.openxmlformats.org/officeDocument/2006/bibliography"/>
   </ds:schemaRefs>

</xml_diff>